<commit_message>
actualizacion del Manual propio Curso - Laravel 8
</commit_message>
<xml_diff>
--- a/resources/Manual propio Curso - Laravel 8.docx
+++ b/resources/Manual propio Curso - Laravel 8.docx
@@ -3085,6 +3085,7 @@
         <w:rPr>
           <w:b/>
           <w:bCs/>
+          <w:noProof/>
           <w:sz w:val="24"/>
           <w:szCs w:val="24"/>
         </w:rPr>
@@ -3295,6 +3296,7 @@
       </w:pPr>
       <w:r>
         <w:rPr>
+          <w:noProof/>
           <w:sz w:val="24"/>
           <w:szCs w:val="24"/>
         </w:rPr>
@@ -3406,6 +3408,7 @@
         <w:rPr>
           <w:b/>
           <w:bCs/>
+          <w:noProof/>
           <w:sz w:val="24"/>
           <w:szCs w:val="24"/>
         </w:rPr>
@@ -3455,20 +3458,2885 @@
           <w:szCs w:val="24"/>
         </w:rPr>
       </w:pPr>
-    </w:p>
-    <w:p>
-      <w:pPr>
-        <w:rPr>
-          <w:b/>
-          <w:bCs/>
-          <w:sz w:val="24"/>
-          <w:szCs w:val="24"/>
-        </w:rPr>
-      </w:pPr>
-    </w:p>
-    <w:p>
-      <w:pPr>
-        <w:rPr>
+      <w:r>
+        <w:rPr>
+          <w:b/>
+          <w:bCs/>
+          <w:sz w:val="24"/>
+          <w:szCs w:val="24"/>
+        </w:rPr>
+        <w:t xml:space="preserve">Instalar Laravel </w:t>
+      </w:r>
+      <w:proofErr w:type="spellStart"/>
+      <w:r>
+        <w:rPr>
+          <w:b/>
+          <w:bCs/>
+          <w:sz w:val="24"/>
+          <w:szCs w:val="24"/>
+        </w:rPr>
+        <w:t>Jetstream</w:t>
+      </w:r>
+      <w:proofErr w:type="spellEnd"/>
+      <w:r>
+        <w:rPr>
+          <w:b/>
+          <w:bCs/>
+          <w:sz w:val="24"/>
+          <w:szCs w:val="24"/>
+        </w:rPr>
+        <w:t xml:space="preserve"> </w:t>
+      </w:r>
+    </w:p>
+    <w:p>
+      <w:pPr>
+        <w:pStyle w:val="Prrafodelista"/>
+        <w:numPr>
+          <w:ilvl w:val="0"/>
+          <w:numId w:val="4"/>
+        </w:numPr>
+        <w:rPr>
+          <w:b/>
+          <w:bCs/>
+          <w:sz w:val="24"/>
+          <w:szCs w:val="24"/>
+        </w:rPr>
+      </w:pPr>
+      <w:r>
+        <w:rPr>
+          <w:b/>
+          <w:bCs/>
+          <w:sz w:val="24"/>
+          <w:szCs w:val="24"/>
+        </w:rPr>
+        <w:t xml:space="preserve">Primero instalar </w:t>
+      </w:r>
+      <w:proofErr w:type="spellStart"/>
+      <w:r>
+        <w:rPr>
+          <w:b/>
+          <w:bCs/>
+          <w:sz w:val="24"/>
+          <w:szCs w:val="24"/>
+        </w:rPr>
+        <w:t>laravel</w:t>
+      </w:r>
+      <w:proofErr w:type="spellEnd"/>
+    </w:p>
+    <w:p>
+      <w:pPr>
+        <w:ind w:left="360"/>
+        <w:rPr>
+          <w:b/>
+          <w:bCs/>
+          <w:sz w:val="24"/>
+          <w:szCs w:val="24"/>
+        </w:rPr>
+      </w:pPr>
+      <w:r>
+        <w:rPr>
+          <w:b/>
+          <w:bCs/>
+          <w:noProof/>
+          <w:sz w:val="24"/>
+          <w:szCs w:val="24"/>
+        </w:rPr>
+        <w:drawing>
+          <wp:inline distT="0" distB="0" distL="0" distR="0" wp14:anchorId="6A758E45" wp14:editId="3ADFCFBF">
+            <wp:extent cx="5344271" cy="457264"/>
+            <wp:effectExtent l="0" t="0" r="0" b="0"/>
+            <wp:docPr id="33" name="Imagen 33"/>
+            <wp:cNvGraphicFramePr>
+              <a:graphicFrameLocks xmlns:a="http://schemas.openxmlformats.org/drawingml/2006/main" noChangeAspect="1"/>
+            </wp:cNvGraphicFramePr>
+            <a:graphic xmlns:a="http://schemas.openxmlformats.org/drawingml/2006/main">
+              <a:graphicData uri="http://schemas.openxmlformats.org/drawingml/2006/picture">
+                <pic:pic xmlns:pic="http://schemas.openxmlformats.org/drawingml/2006/picture">
+                  <pic:nvPicPr>
+                    <pic:cNvPr id="1" name=""/>
+                    <pic:cNvPicPr/>
+                  </pic:nvPicPr>
+                  <pic:blipFill>
+                    <a:blip r:embed="rId37"/>
+                    <a:stretch>
+                      <a:fillRect/>
+                    </a:stretch>
+                  </pic:blipFill>
+                  <pic:spPr>
+                    <a:xfrm>
+                      <a:off x="0" y="0"/>
+                      <a:ext cx="5344271" cy="457264"/>
+                    </a:xfrm>
+                    <a:prstGeom prst="rect">
+                      <a:avLst/>
+                    </a:prstGeom>
+                  </pic:spPr>
+                </pic:pic>
+              </a:graphicData>
+            </a:graphic>
+          </wp:inline>
+        </w:drawing>
+      </w:r>
+    </w:p>
+    <w:p>
+      <w:pPr>
+        <w:pStyle w:val="Prrafodelista"/>
+        <w:numPr>
+          <w:ilvl w:val="0"/>
+          <w:numId w:val="4"/>
+        </w:numPr>
+        <w:rPr>
+          <w:b/>
+          <w:bCs/>
+          <w:sz w:val="24"/>
+          <w:szCs w:val="24"/>
+        </w:rPr>
+      </w:pPr>
+      <w:r>
+        <w:rPr>
+          <w:b/>
+          <w:bCs/>
+          <w:sz w:val="24"/>
+          <w:szCs w:val="24"/>
+        </w:rPr>
+        <w:t xml:space="preserve">Instalar </w:t>
+      </w:r>
+      <w:proofErr w:type="spellStart"/>
+      <w:r>
+        <w:rPr>
+          <w:b/>
+          <w:bCs/>
+          <w:sz w:val="24"/>
+          <w:szCs w:val="24"/>
+        </w:rPr>
+        <w:t>Jetstream</w:t>
+      </w:r>
+      <w:proofErr w:type="spellEnd"/>
+    </w:p>
+    <w:p>
+      <w:pPr>
+        <w:ind w:left="360"/>
+        <w:rPr>
+          <w:b/>
+          <w:bCs/>
+          <w:sz w:val="24"/>
+          <w:szCs w:val="24"/>
+        </w:rPr>
+      </w:pPr>
+      <w:r>
+        <w:rPr>
+          <w:b/>
+          <w:bCs/>
+          <w:noProof/>
+          <w:sz w:val="24"/>
+          <w:szCs w:val="24"/>
+        </w:rPr>
+        <w:drawing>
+          <wp:inline distT="0" distB="0" distL="0" distR="0" wp14:anchorId="3F1741EC" wp14:editId="7A48D146">
+            <wp:extent cx="5353797" cy="476316"/>
+            <wp:effectExtent l="0" t="0" r="0" b="0"/>
+            <wp:docPr id="34" name="Imagen 34"/>
+            <wp:cNvGraphicFramePr>
+              <a:graphicFrameLocks xmlns:a="http://schemas.openxmlformats.org/drawingml/2006/main" noChangeAspect="1"/>
+            </wp:cNvGraphicFramePr>
+            <a:graphic xmlns:a="http://schemas.openxmlformats.org/drawingml/2006/main">
+              <a:graphicData uri="http://schemas.openxmlformats.org/drawingml/2006/picture">
+                <pic:pic xmlns:pic="http://schemas.openxmlformats.org/drawingml/2006/picture">
+                  <pic:nvPicPr>
+                    <pic:cNvPr id="1" name=""/>
+                    <pic:cNvPicPr/>
+                  </pic:nvPicPr>
+                  <pic:blipFill>
+                    <a:blip r:embed="rId38"/>
+                    <a:stretch>
+                      <a:fillRect/>
+                    </a:stretch>
+                  </pic:blipFill>
+                  <pic:spPr>
+                    <a:xfrm>
+                      <a:off x="0" y="0"/>
+                      <a:ext cx="5353797" cy="476316"/>
+                    </a:xfrm>
+                    <a:prstGeom prst="rect">
+                      <a:avLst/>
+                    </a:prstGeom>
+                  </pic:spPr>
+                </pic:pic>
+              </a:graphicData>
+            </a:graphic>
+          </wp:inline>
+        </w:drawing>
+      </w:r>
+    </w:p>
+    <w:p>
+      <w:pPr>
+        <w:ind w:left="360"/>
+        <w:rPr>
+          <w:b/>
+          <w:bCs/>
+          <w:sz w:val="24"/>
+          <w:szCs w:val="24"/>
+        </w:rPr>
+      </w:pPr>
+    </w:p>
+    <w:p>
+      <w:pPr>
+        <w:pStyle w:val="Prrafodelista"/>
+        <w:numPr>
+          <w:ilvl w:val="0"/>
+          <w:numId w:val="4"/>
+        </w:numPr>
+        <w:rPr>
+          <w:b/>
+          <w:bCs/>
+          <w:sz w:val="24"/>
+          <w:szCs w:val="24"/>
+        </w:rPr>
+      </w:pPr>
+      <w:r>
+        <w:rPr>
+          <w:b/>
+          <w:bCs/>
+          <w:sz w:val="24"/>
+          <w:szCs w:val="24"/>
+        </w:rPr>
+        <w:lastRenderedPageBreak/>
+        <w:t xml:space="preserve">Seleccionar con que queremos trabajar </w:t>
+      </w:r>
+      <w:proofErr w:type="spellStart"/>
+      <w:r>
+        <w:rPr>
+          <w:b/>
+          <w:bCs/>
+          <w:sz w:val="24"/>
+          <w:szCs w:val="24"/>
+        </w:rPr>
+        <w:t>livewire</w:t>
+      </w:r>
+      <w:proofErr w:type="spellEnd"/>
+      <w:r>
+        <w:rPr>
+          <w:b/>
+          <w:bCs/>
+          <w:sz w:val="24"/>
+          <w:szCs w:val="24"/>
+        </w:rPr>
+        <w:t xml:space="preserve"> o </w:t>
+      </w:r>
+      <w:proofErr w:type="spellStart"/>
+      <w:r>
+        <w:rPr>
+          <w:b/>
+          <w:bCs/>
+          <w:sz w:val="24"/>
+          <w:szCs w:val="24"/>
+        </w:rPr>
+        <w:t>inertia</w:t>
+      </w:r>
+      <w:proofErr w:type="spellEnd"/>
+      <w:r>
+        <w:rPr>
+          <w:b/>
+          <w:bCs/>
+          <w:sz w:val="24"/>
+          <w:szCs w:val="24"/>
+        </w:rPr>
+        <w:t xml:space="preserve">, en este caso vamos a utilizar </w:t>
+      </w:r>
+      <w:proofErr w:type="spellStart"/>
+      <w:r>
+        <w:rPr>
+          <w:b/>
+          <w:bCs/>
+          <w:sz w:val="24"/>
+          <w:szCs w:val="24"/>
+        </w:rPr>
+        <w:t>livewire</w:t>
+      </w:r>
+      <w:proofErr w:type="spellEnd"/>
+    </w:p>
+    <w:p>
+      <w:pPr>
+        <w:ind w:left="360"/>
+        <w:rPr>
+          <w:b/>
+          <w:bCs/>
+          <w:sz w:val="24"/>
+          <w:szCs w:val="24"/>
+        </w:rPr>
+      </w:pPr>
+      <w:r>
+        <w:rPr>
+          <w:b/>
+          <w:bCs/>
+          <w:noProof/>
+          <w:sz w:val="24"/>
+          <w:szCs w:val="24"/>
+        </w:rPr>
+        <w:drawing>
+          <wp:inline distT="0" distB="0" distL="0" distR="0" wp14:anchorId="0CED7FE8" wp14:editId="0E509D3C">
+            <wp:extent cx="5353797" cy="523948"/>
+            <wp:effectExtent l="0" t="0" r="0" b="9525"/>
+            <wp:docPr id="35" name="Imagen 35"/>
+            <wp:cNvGraphicFramePr>
+              <a:graphicFrameLocks xmlns:a="http://schemas.openxmlformats.org/drawingml/2006/main" noChangeAspect="1"/>
+            </wp:cNvGraphicFramePr>
+            <a:graphic xmlns:a="http://schemas.openxmlformats.org/drawingml/2006/main">
+              <a:graphicData uri="http://schemas.openxmlformats.org/drawingml/2006/picture">
+                <pic:pic xmlns:pic="http://schemas.openxmlformats.org/drawingml/2006/picture">
+                  <pic:nvPicPr>
+                    <pic:cNvPr id="1" name=""/>
+                    <pic:cNvPicPr/>
+                  </pic:nvPicPr>
+                  <pic:blipFill>
+                    <a:blip r:embed="rId39"/>
+                    <a:stretch>
+                      <a:fillRect/>
+                    </a:stretch>
+                  </pic:blipFill>
+                  <pic:spPr>
+                    <a:xfrm>
+                      <a:off x="0" y="0"/>
+                      <a:ext cx="5353797" cy="523948"/>
+                    </a:xfrm>
+                    <a:prstGeom prst="rect">
+                      <a:avLst/>
+                    </a:prstGeom>
+                  </pic:spPr>
+                </pic:pic>
+              </a:graphicData>
+            </a:graphic>
+          </wp:inline>
+        </w:drawing>
+      </w:r>
+    </w:p>
+    <w:p>
+      <w:pPr>
+        <w:pStyle w:val="Prrafodelista"/>
+        <w:numPr>
+          <w:ilvl w:val="0"/>
+          <w:numId w:val="4"/>
+        </w:numPr>
+        <w:rPr>
+          <w:b/>
+          <w:bCs/>
+          <w:sz w:val="24"/>
+          <w:szCs w:val="24"/>
+          <w:lang w:val="en-US"/>
+        </w:rPr>
+      </w:pPr>
+      <w:proofErr w:type="spellStart"/>
+      <w:r>
+        <w:rPr>
+          <w:b/>
+          <w:bCs/>
+          <w:sz w:val="24"/>
+          <w:szCs w:val="24"/>
+          <w:lang w:val="en-US"/>
+        </w:rPr>
+        <w:t>Ejecutar</w:t>
+      </w:r>
+      <w:proofErr w:type="spellEnd"/>
+      <w:r>
+        <w:rPr>
+          <w:b/>
+          <w:bCs/>
+          <w:sz w:val="24"/>
+          <w:szCs w:val="24"/>
+          <w:lang w:val="en-US"/>
+        </w:rPr>
+        <w:t xml:space="preserve"> </w:t>
+      </w:r>
+      <w:proofErr w:type="spellStart"/>
+      <w:r>
+        <w:rPr>
+          <w:b/>
+          <w:bCs/>
+          <w:sz w:val="24"/>
+          <w:szCs w:val="24"/>
+          <w:lang w:val="en-US"/>
+        </w:rPr>
+        <w:t>npm</w:t>
+      </w:r>
+      <w:proofErr w:type="spellEnd"/>
+      <w:r>
+        <w:rPr>
+          <w:b/>
+          <w:bCs/>
+          <w:sz w:val="24"/>
+          <w:szCs w:val="24"/>
+          <w:lang w:val="en-US"/>
+        </w:rPr>
+        <w:t xml:space="preserve"> install &amp;&amp; </w:t>
+      </w:r>
+      <w:proofErr w:type="spellStart"/>
+      <w:r>
+        <w:rPr>
+          <w:b/>
+          <w:bCs/>
+          <w:sz w:val="24"/>
+          <w:szCs w:val="24"/>
+          <w:lang w:val="en-US"/>
+        </w:rPr>
+        <w:t>npm</w:t>
+      </w:r>
+      <w:proofErr w:type="spellEnd"/>
+      <w:r>
+        <w:rPr>
+          <w:b/>
+          <w:bCs/>
+          <w:sz w:val="24"/>
+          <w:szCs w:val="24"/>
+          <w:lang w:val="en-US"/>
+        </w:rPr>
+        <w:t xml:space="preserve"> run</w:t>
+      </w:r>
+      <w:r>
+        <w:rPr>
+          <w:b/>
+          <w:bCs/>
+          <w:sz w:val="24"/>
+          <w:szCs w:val="24"/>
+          <w:lang w:val="en-US"/>
+        </w:rPr>
+        <w:t xml:space="preserve"> dev</w:t>
+      </w:r>
+    </w:p>
+    <w:p>
+      <w:pPr>
+        <w:ind w:left="360"/>
+        <w:rPr>
+          <w:b/>
+          <w:bCs/>
+          <w:sz w:val="24"/>
+          <w:szCs w:val="24"/>
+          <w:lang w:val="en-US"/>
+        </w:rPr>
+      </w:pPr>
+      <w:r>
+        <w:rPr>
+          <w:b/>
+          <w:bCs/>
+          <w:noProof/>
+          <w:sz w:val="24"/>
+          <w:szCs w:val="24"/>
+          <w:lang w:val="en-US"/>
+        </w:rPr>
+        <w:drawing>
+          <wp:inline distT="0" distB="0" distL="0" distR="0" wp14:anchorId="1DC3E01D" wp14:editId="7E7969C2">
+            <wp:extent cx="5363323" cy="476316"/>
+            <wp:effectExtent l="0" t="0" r="8890" b="0"/>
+            <wp:docPr id="36" name="Imagen 36"/>
+            <wp:cNvGraphicFramePr>
+              <a:graphicFrameLocks xmlns:a="http://schemas.openxmlformats.org/drawingml/2006/main" noChangeAspect="1"/>
+            </wp:cNvGraphicFramePr>
+            <a:graphic xmlns:a="http://schemas.openxmlformats.org/drawingml/2006/main">
+              <a:graphicData uri="http://schemas.openxmlformats.org/drawingml/2006/picture">
+                <pic:pic xmlns:pic="http://schemas.openxmlformats.org/drawingml/2006/picture">
+                  <pic:nvPicPr>
+                    <pic:cNvPr id="1" name=""/>
+                    <pic:cNvPicPr/>
+                  </pic:nvPicPr>
+                  <pic:blipFill>
+                    <a:blip r:embed="rId40"/>
+                    <a:stretch>
+                      <a:fillRect/>
+                    </a:stretch>
+                  </pic:blipFill>
+                  <pic:spPr>
+                    <a:xfrm>
+                      <a:off x="0" y="0"/>
+                      <a:ext cx="5363323" cy="476316"/>
+                    </a:xfrm>
+                    <a:prstGeom prst="rect">
+                      <a:avLst/>
+                    </a:prstGeom>
+                  </pic:spPr>
+                </pic:pic>
+              </a:graphicData>
+            </a:graphic>
+          </wp:inline>
+        </w:drawing>
+      </w:r>
+    </w:p>
+    <w:p>
+      <w:pPr>
+        <w:pStyle w:val="Prrafodelista"/>
+        <w:numPr>
+          <w:ilvl w:val="0"/>
+          <w:numId w:val="4"/>
+        </w:numPr>
+        <w:rPr>
+          <w:b/>
+          <w:bCs/>
+          <w:sz w:val="24"/>
+          <w:szCs w:val="24"/>
+        </w:rPr>
+      </w:pPr>
+      <w:r>
+        <w:rPr>
+          <w:b/>
+          <w:bCs/>
+          <w:sz w:val="24"/>
+          <w:szCs w:val="24"/>
+        </w:rPr>
+        <w:t xml:space="preserve">Por </w:t>
+      </w:r>
+      <w:proofErr w:type="gramStart"/>
+      <w:r>
+        <w:rPr>
+          <w:b/>
+          <w:bCs/>
+          <w:sz w:val="24"/>
+          <w:szCs w:val="24"/>
+        </w:rPr>
+        <w:t>ultimo</w:t>
+      </w:r>
+      <w:proofErr w:type="gramEnd"/>
+      <w:r>
+        <w:rPr>
+          <w:b/>
+          <w:bCs/>
+          <w:sz w:val="24"/>
+          <w:szCs w:val="24"/>
+        </w:rPr>
+        <w:t xml:space="preserve"> ejecutar la </w:t>
+      </w:r>
+      <w:r>
+        <w:rPr>
+          <w:b/>
+          <w:bCs/>
+          <w:sz w:val="24"/>
+          <w:szCs w:val="24"/>
+        </w:rPr>
+        <w:t xml:space="preserve">migración </w:t>
+      </w:r>
+    </w:p>
+    <w:p>
+      <w:pPr>
+        <w:ind w:left="360"/>
+        <w:rPr>
+          <w:b/>
+          <w:bCs/>
+          <w:sz w:val="24"/>
+          <w:szCs w:val="24"/>
+        </w:rPr>
+      </w:pPr>
+      <w:r>
+        <w:rPr>
+          <w:b/>
+          <w:bCs/>
+          <w:noProof/>
+          <w:sz w:val="24"/>
+          <w:szCs w:val="24"/>
+        </w:rPr>
+        <w:drawing>
+          <wp:inline distT="0" distB="0" distL="0" distR="0" wp14:anchorId="0D5F7535" wp14:editId="22202522">
+            <wp:extent cx="5334744" cy="476316"/>
+            <wp:effectExtent l="0" t="0" r="0" b="0"/>
+            <wp:docPr id="37" name="Imagen 37"/>
+            <wp:cNvGraphicFramePr>
+              <a:graphicFrameLocks xmlns:a="http://schemas.openxmlformats.org/drawingml/2006/main" noChangeAspect="1"/>
+            </wp:cNvGraphicFramePr>
+            <a:graphic xmlns:a="http://schemas.openxmlformats.org/drawingml/2006/main">
+              <a:graphicData uri="http://schemas.openxmlformats.org/drawingml/2006/picture">
+                <pic:pic xmlns:pic="http://schemas.openxmlformats.org/drawingml/2006/picture">
+                  <pic:nvPicPr>
+                    <pic:cNvPr id="1" name=""/>
+                    <pic:cNvPicPr/>
+                  </pic:nvPicPr>
+                  <pic:blipFill>
+                    <a:blip r:embed="rId41"/>
+                    <a:stretch>
+                      <a:fillRect/>
+                    </a:stretch>
+                  </pic:blipFill>
+                  <pic:spPr>
+                    <a:xfrm>
+                      <a:off x="0" y="0"/>
+                      <a:ext cx="5334744" cy="476316"/>
+                    </a:xfrm>
+                    <a:prstGeom prst="rect">
+                      <a:avLst/>
+                    </a:prstGeom>
+                  </pic:spPr>
+                </pic:pic>
+              </a:graphicData>
+            </a:graphic>
+          </wp:inline>
+        </w:drawing>
+      </w:r>
+    </w:p>
+    <w:p>
+      <w:pPr>
+        <w:ind w:left="360"/>
+        <w:rPr>
+          <w:b/>
+          <w:bCs/>
+          <w:sz w:val="24"/>
+          <w:szCs w:val="24"/>
+        </w:rPr>
+      </w:pPr>
+    </w:p>
+    <w:p>
+      <w:pPr>
+        <w:rPr>
+          <w:b/>
+          <w:bCs/>
+          <w:sz w:val="24"/>
+          <w:szCs w:val="24"/>
+        </w:rPr>
+      </w:pPr>
+    </w:p>
+    <w:p>
+      <w:pPr>
+        <w:rPr>
+          <w:b/>
+          <w:bCs/>
+          <w:sz w:val="24"/>
+          <w:szCs w:val="24"/>
+        </w:rPr>
+      </w:pPr>
+      <w:r>
+        <w:rPr>
+          <w:b/>
+          <w:bCs/>
+          <w:sz w:val="24"/>
+          <w:szCs w:val="24"/>
+        </w:rPr>
+        <w:t>Crear componentes en Laravel</w:t>
+      </w:r>
+    </w:p>
+    <w:p>
+      <w:pPr>
+        <w:rPr>
+          <w:b/>
+          <w:bCs/>
+          <w:sz w:val="24"/>
+          <w:szCs w:val="24"/>
+        </w:rPr>
+      </w:pPr>
+      <w:r>
+        <w:rPr>
+          <w:b/>
+          <w:bCs/>
+          <w:noProof/>
+          <w:sz w:val="24"/>
+          <w:szCs w:val="24"/>
+        </w:rPr>
+        <w:drawing>
+          <wp:inline distT="0" distB="0" distL="0" distR="0" wp14:anchorId="0D09A97A" wp14:editId="46B76405">
+            <wp:extent cx="5353797" cy="666843"/>
+            <wp:effectExtent l="0" t="0" r="0" b="0"/>
+            <wp:docPr id="38" name="Imagen 38"/>
+            <wp:cNvGraphicFramePr>
+              <a:graphicFrameLocks xmlns:a="http://schemas.openxmlformats.org/drawingml/2006/main" noChangeAspect="1"/>
+            </wp:cNvGraphicFramePr>
+            <a:graphic xmlns:a="http://schemas.openxmlformats.org/drawingml/2006/main">
+              <a:graphicData uri="http://schemas.openxmlformats.org/drawingml/2006/picture">
+                <pic:pic xmlns:pic="http://schemas.openxmlformats.org/drawingml/2006/picture">
+                  <pic:nvPicPr>
+                    <pic:cNvPr id="1" name=""/>
+                    <pic:cNvPicPr/>
+                  </pic:nvPicPr>
+                  <pic:blipFill>
+                    <a:blip r:embed="rId42"/>
+                    <a:stretch>
+                      <a:fillRect/>
+                    </a:stretch>
+                  </pic:blipFill>
+                  <pic:spPr>
+                    <a:xfrm>
+                      <a:off x="0" y="0"/>
+                      <a:ext cx="5353797" cy="666843"/>
+                    </a:xfrm>
+                    <a:prstGeom prst="rect">
+                      <a:avLst/>
+                    </a:prstGeom>
+                  </pic:spPr>
+                </pic:pic>
+              </a:graphicData>
+            </a:graphic>
+          </wp:inline>
+        </w:drawing>
+      </w:r>
+    </w:p>
+    <w:p>
+      <w:pPr>
+        <w:rPr>
+          <w:b/>
+          <w:bCs/>
+          <w:sz w:val="24"/>
+          <w:szCs w:val="24"/>
+        </w:rPr>
+      </w:pPr>
+      <w:r>
+        <w:rPr>
+          <w:b/>
+          <w:bCs/>
+          <w:sz w:val="24"/>
+          <w:szCs w:val="24"/>
+        </w:rPr>
+        <w:t xml:space="preserve">Publicar los componentes de </w:t>
+      </w:r>
+      <w:proofErr w:type="spellStart"/>
+      <w:r>
+        <w:rPr>
+          <w:b/>
+          <w:bCs/>
+          <w:sz w:val="24"/>
+          <w:szCs w:val="24"/>
+        </w:rPr>
+        <w:t>jetstream</w:t>
+      </w:r>
+      <w:proofErr w:type="spellEnd"/>
+      <w:r>
+        <w:rPr>
+          <w:b/>
+          <w:bCs/>
+          <w:sz w:val="24"/>
+          <w:szCs w:val="24"/>
+        </w:rPr>
+        <w:t xml:space="preserve"> para modificarlos dentro del proyecto y no modificar los componentes dentro de la carpeta de </w:t>
+      </w:r>
+      <w:proofErr w:type="spellStart"/>
+      <w:r>
+        <w:rPr>
+          <w:b/>
+          <w:bCs/>
+          <w:sz w:val="24"/>
+          <w:szCs w:val="24"/>
+        </w:rPr>
+        <w:t>vendor</w:t>
+      </w:r>
+      <w:proofErr w:type="spellEnd"/>
+    </w:p>
+    <w:p>
+      <w:pPr>
+        <w:rPr>
+          <w:b/>
+          <w:bCs/>
+          <w:sz w:val="24"/>
+          <w:szCs w:val="24"/>
+        </w:rPr>
+      </w:pPr>
+      <w:r>
+        <w:rPr>
+          <w:b/>
+          <w:bCs/>
+          <w:noProof/>
+          <w:sz w:val="24"/>
+          <w:szCs w:val="24"/>
+        </w:rPr>
+        <w:drawing>
+          <wp:inline distT="0" distB="0" distL="0" distR="0" wp14:anchorId="60FC7B27" wp14:editId="73EB3AF5">
+            <wp:extent cx="4296375" cy="647790"/>
+            <wp:effectExtent l="76200" t="76200" r="142875" b="133350"/>
+            <wp:docPr id="39" name="Imagen 39"/>
+            <wp:cNvGraphicFramePr>
+              <a:graphicFrameLocks xmlns:a="http://schemas.openxmlformats.org/drawingml/2006/main" noChangeAspect="1"/>
+            </wp:cNvGraphicFramePr>
+            <a:graphic xmlns:a="http://schemas.openxmlformats.org/drawingml/2006/main">
+              <a:graphicData uri="http://schemas.openxmlformats.org/drawingml/2006/picture">
+                <pic:pic xmlns:pic="http://schemas.openxmlformats.org/drawingml/2006/picture">
+                  <pic:nvPicPr>
+                    <pic:cNvPr id="1" name=""/>
+                    <pic:cNvPicPr/>
+                  </pic:nvPicPr>
+                  <pic:blipFill>
+                    <a:blip r:embed="rId43"/>
+                    <a:stretch>
+                      <a:fillRect/>
+                    </a:stretch>
+                  </pic:blipFill>
+                  <pic:spPr>
+                    <a:xfrm>
+                      <a:off x="0" y="0"/>
+                      <a:ext cx="4296375" cy="647790"/>
+                    </a:xfrm>
+                    <a:prstGeom prst="rect">
+                      <a:avLst/>
+                    </a:prstGeom>
+                    <a:ln w="38100" cap="sq">
+                      <a:solidFill>
+                        <a:srgbClr val="000000"/>
+                      </a:solidFill>
+                      <a:prstDash val="solid"/>
+                      <a:miter lim="800000"/>
+                    </a:ln>
+                    <a:effectLst>
+                      <a:outerShdw blurRad="50800" dist="38100" dir="2700000" algn="tl" rotWithShape="0">
+                        <a:srgbClr val="000000">
+                          <a:alpha val="43000"/>
+                        </a:srgbClr>
+                      </a:outerShdw>
+                    </a:effectLst>
+                  </pic:spPr>
+                </pic:pic>
+              </a:graphicData>
+            </a:graphic>
+          </wp:inline>
+        </w:drawing>
+      </w:r>
+    </w:p>
+    <w:p>
+      <w:pPr>
+        <w:rPr>
+          <w:b/>
+          <w:bCs/>
+          <w:sz w:val="24"/>
+          <w:szCs w:val="24"/>
+        </w:rPr>
+      </w:pPr>
+      <w:r>
+        <w:rPr>
+          <w:b/>
+          <w:bCs/>
+          <w:sz w:val="24"/>
+          <w:szCs w:val="24"/>
+        </w:rPr>
+        <w:t xml:space="preserve">Crear un middleware </w:t>
+      </w:r>
+    </w:p>
+    <w:p>
+      <w:pPr>
+        <w:rPr>
+          <w:b/>
+          <w:bCs/>
+          <w:sz w:val="24"/>
+          <w:szCs w:val="24"/>
+        </w:rPr>
+      </w:pPr>
+      <w:r>
+        <w:rPr>
+          <w:b/>
+          <w:bCs/>
+          <w:noProof/>
+          <w:sz w:val="24"/>
+          <w:szCs w:val="24"/>
+        </w:rPr>
+        <w:drawing>
+          <wp:inline distT="0" distB="0" distL="0" distR="0" wp14:anchorId="4568681C" wp14:editId="2F6D449A">
+            <wp:extent cx="5612130" cy="511175"/>
+            <wp:effectExtent l="0" t="0" r="7620" b="3175"/>
+            <wp:docPr id="40" name="Imagen 40"/>
+            <wp:cNvGraphicFramePr>
+              <a:graphicFrameLocks xmlns:a="http://schemas.openxmlformats.org/drawingml/2006/main" noChangeAspect="1"/>
+            </wp:cNvGraphicFramePr>
+            <a:graphic xmlns:a="http://schemas.openxmlformats.org/drawingml/2006/main">
+              <a:graphicData uri="http://schemas.openxmlformats.org/drawingml/2006/picture">
+                <pic:pic xmlns:pic="http://schemas.openxmlformats.org/drawingml/2006/picture">
+                  <pic:nvPicPr>
+                    <pic:cNvPr id="1" name=""/>
+                    <pic:cNvPicPr/>
+                  </pic:nvPicPr>
+                  <pic:blipFill>
+                    <a:blip r:embed="rId44"/>
+                    <a:stretch>
+                      <a:fillRect/>
+                    </a:stretch>
+                  </pic:blipFill>
+                  <pic:spPr>
+                    <a:xfrm>
+                      <a:off x="0" y="0"/>
+                      <a:ext cx="5612130" cy="511175"/>
+                    </a:xfrm>
+                    <a:prstGeom prst="rect">
+                      <a:avLst/>
+                    </a:prstGeom>
+                  </pic:spPr>
+                </pic:pic>
+              </a:graphicData>
+            </a:graphic>
+          </wp:inline>
+        </w:drawing>
+      </w:r>
+    </w:p>
+    <w:p>
+      <w:pPr>
+        <w:rPr>
+          <w:b/>
+          <w:bCs/>
+          <w:sz w:val="24"/>
+          <w:szCs w:val="24"/>
+        </w:rPr>
+      </w:pPr>
+    </w:p>
+    <w:p>
+      <w:pPr>
+        <w:rPr>
+          <w:b/>
+          <w:bCs/>
+          <w:sz w:val="24"/>
+          <w:szCs w:val="24"/>
+        </w:rPr>
+      </w:pPr>
+    </w:p>
+    <w:p>
+      <w:pPr>
+        <w:rPr>
+          <w:b/>
+          <w:bCs/>
+          <w:sz w:val="24"/>
+          <w:szCs w:val="24"/>
+        </w:rPr>
+      </w:pPr>
+    </w:p>
+    <w:p>
+      <w:pPr>
+        <w:rPr>
+          <w:b/>
+          <w:bCs/>
+          <w:sz w:val="24"/>
+          <w:szCs w:val="24"/>
+        </w:rPr>
+      </w:pPr>
+    </w:p>
+    <w:p>
+      <w:pPr>
+        <w:rPr>
+          <w:b/>
+          <w:bCs/>
+          <w:sz w:val="24"/>
+          <w:szCs w:val="24"/>
+        </w:rPr>
+      </w:pPr>
+      <w:r>
+        <w:rPr>
+          <w:b/>
+          <w:bCs/>
+          <w:sz w:val="24"/>
+          <w:szCs w:val="24"/>
+        </w:rPr>
+        <w:lastRenderedPageBreak/>
+        <w:t xml:space="preserve">Relación uno a uno </w:t>
+      </w:r>
+    </w:p>
+    <w:p>
+      <w:pPr>
+        <w:rPr>
+          <w:b/>
+          <w:bCs/>
+          <w:sz w:val="24"/>
+          <w:szCs w:val="24"/>
+        </w:rPr>
+      </w:pPr>
+      <w:r>
+        <w:rPr>
+          <w:b/>
+          <w:bCs/>
+          <w:noProof/>
+          <w:sz w:val="24"/>
+          <w:szCs w:val="24"/>
+        </w:rPr>
+        <w:drawing>
+          <wp:inline distT="0" distB="0" distL="0" distR="0" wp14:anchorId="23D4CD24" wp14:editId="79611C7F">
+            <wp:extent cx="5612130" cy="1962150"/>
+            <wp:effectExtent l="0" t="0" r="7620" b="0"/>
+            <wp:docPr id="41" name="Imagen 41"/>
+            <wp:cNvGraphicFramePr>
+              <a:graphicFrameLocks xmlns:a="http://schemas.openxmlformats.org/drawingml/2006/main" noChangeAspect="1"/>
+            </wp:cNvGraphicFramePr>
+            <a:graphic xmlns:a="http://schemas.openxmlformats.org/drawingml/2006/main">
+              <a:graphicData uri="http://schemas.openxmlformats.org/drawingml/2006/picture">
+                <pic:pic xmlns:pic="http://schemas.openxmlformats.org/drawingml/2006/picture">
+                  <pic:nvPicPr>
+                    <pic:cNvPr id="1" name=""/>
+                    <pic:cNvPicPr/>
+                  </pic:nvPicPr>
+                  <pic:blipFill>
+                    <a:blip r:embed="rId45"/>
+                    <a:stretch>
+                      <a:fillRect/>
+                    </a:stretch>
+                  </pic:blipFill>
+                  <pic:spPr>
+                    <a:xfrm>
+                      <a:off x="0" y="0"/>
+                      <a:ext cx="5612130" cy="1962150"/>
+                    </a:xfrm>
+                    <a:prstGeom prst="rect">
+                      <a:avLst/>
+                    </a:prstGeom>
+                  </pic:spPr>
+                </pic:pic>
+              </a:graphicData>
+            </a:graphic>
+          </wp:inline>
+        </w:drawing>
+      </w:r>
+    </w:p>
+    <w:p>
+      <w:pPr>
+        <w:rPr>
+          <w:b/>
+          <w:bCs/>
+          <w:sz w:val="24"/>
+          <w:szCs w:val="24"/>
+        </w:rPr>
+      </w:pPr>
+    </w:p>
+    <w:p>
+      <w:pPr>
+        <w:rPr>
+          <w:b/>
+          <w:bCs/>
+          <w:sz w:val="24"/>
+          <w:szCs w:val="24"/>
+        </w:rPr>
+      </w:pPr>
+      <w:r>
+        <w:rPr>
+          <w:b/>
+          <w:bCs/>
+          <w:noProof/>
+          <w:sz w:val="24"/>
+          <w:szCs w:val="24"/>
+        </w:rPr>
+        <w:drawing>
+          <wp:inline distT="0" distB="0" distL="0" distR="0" wp14:anchorId="4EF0A90D" wp14:editId="4D600084">
+            <wp:extent cx="5612130" cy="2101215"/>
+            <wp:effectExtent l="0" t="0" r="7620" b="0"/>
+            <wp:docPr id="42" name="Imagen 42"/>
+            <wp:cNvGraphicFramePr>
+              <a:graphicFrameLocks xmlns:a="http://schemas.openxmlformats.org/drawingml/2006/main" noChangeAspect="1"/>
+            </wp:cNvGraphicFramePr>
+            <a:graphic xmlns:a="http://schemas.openxmlformats.org/drawingml/2006/main">
+              <a:graphicData uri="http://schemas.openxmlformats.org/drawingml/2006/picture">
+                <pic:pic xmlns:pic="http://schemas.openxmlformats.org/drawingml/2006/picture">
+                  <pic:nvPicPr>
+                    <pic:cNvPr id="1" name=""/>
+                    <pic:cNvPicPr/>
+                  </pic:nvPicPr>
+                  <pic:blipFill>
+                    <a:blip r:embed="rId46"/>
+                    <a:stretch>
+                      <a:fillRect/>
+                    </a:stretch>
+                  </pic:blipFill>
+                  <pic:spPr>
+                    <a:xfrm>
+                      <a:off x="0" y="0"/>
+                      <a:ext cx="5612130" cy="2101215"/>
+                    </a:xfrm>
+                    <a:prstGeom prst="rect">
+                      <a:avLst/>
+                    </a:prstGeom>
+                  </pic:spPr>
+                </pic:pic>
+              </a:graphicData>
+            </a:graphic>
+          </wp:inline>
+        </w:drawing>
+      </w:r>
+    </w:p>
+    <w:p>
+      <w:pPr>
+        <w:rPr>
+          <w:sz w:val="24"/>
+          <w:szCs w:val="24"/>
+        </w:rPr>
+      </w:pPr>
+      <w:r>
+        <w:rPr>
+          <w:sz w:val="24"/>
+          <w:szCs w:val="24"/>
+        </w:rPr>
+        <w:t xml:space="preserve">En este caso </w:t>
+      </w:r>
+      <w:proofErr w:type="spellStart"/>
+      <w:r>
+        <w:rPr>
+          <w:sz w:val="24"/>
+          <w:szCs w:val="24"/>
+        </w:rPr>
+        <w:t>profiles</w:t>
+      </w:r>
+      <w:proofErr w:type="spellEnd"/>
+      <w:r>
+        <w:rPr>
+          <w:sz w:val="24"/>
+          <w:szCs w:val="24"/>
+        </w:rPr>
+        <w:t xml:space="preserve"> es la tabla que necesita de la tabla </w:t>
+      </w:r>
+      <w:proofErr w:type="spellStart"/>
+      <w:r>
+        <w:rPr>
+          <w:sz w:val="24"/>
+          <w:szCs w:val="24"/>
+        </w:rPr>
+        <w:t>users</w:t>
+      </w:r>
+      <w:proofErr w:type="spellEnd"/>
+      <w:r>
+        <w:rPr>
+          <w:sz w:val="24"/>
+          <w:szCs w:val="24"/>
+        </w:rPr>
+        <w:t xml:space="preserve">, siguiendo con la convención de </w:t>
+      </w:r>
+      <w:proofErr w:type="spellStart"/>
+      <w:r>
+        <w:rPr>
+          <w:sz w:val="24"/>
+          <w:szCs w:val="24"/>
+        </w:rPr>
+        <w:t>laravel</w:t>
+      </w:r>
+      <w:proofErr w:type="spellEnd"/>
+      <w:r>
+        <w:rPr>
+          <w:sz w:val="24"/>
+          <w:szCs w:val="24"/>
+        </w:rPr>
+        <w:t xml:space="preserve"> la llave foránea se debe llamar </w:t>
+      </w:r>
+      <w:proofErr w:type="spellStart"/>
+      <w:r>
+        <w:rPr>
+          <w:sz w:val="24"/>
+          <w:szCs w:val="24"/>
+        </w:rPr>
+        <w:t>user_id</w:t>
+      </w:r>
+      <w:proofErr w:type="spellEnd"/>
+      <w:r>
+        <w:rPr>
+          <w:sz w:val="24"/>
+          <w:szCs w:val="24"/>
+        </w:rPr>
+        <w:t xml:space="preserve"> y la llave primaria de </w:t>
+      </w:r>
+      <w:proofErr w:type="spellStart"/>
+      <w:r>
+        <w:rPr>
+          <w:sz w:val="24"/>
+          <w:szCs w:val="24"/>
+        </w:rPr>
+        <w:t>user</w:t>
+      </w:r>
+      <w:proofErr w:type="spellEnd"/>
+      <w:r>
+        <w:rPr>
+          <w:sz w:val="24"/>
+          <w:szCs w:val="24"/>
+        </w:rPr>
+        <w:t xml:space="preserve"> id. Si no seguimos la convención el segundo parámetro que le debemos pasar es el nombre de la llave foránea y como tercer parámetro el nombre de la llave primaria.</w:t>
+      </w:r>
+    </w:p>
+    <w:p>
+      <w:pPr>
+        <w:rPr>
+          <w:sz w:val="24"/>
+          <w:szCs w:val="24"/>
+        </w:rPr>
+      </w:pPr>
+    </w:p>
+    <w:p>
+      <w:pPr>
+        <w:rPr>
+          <w:b/>
+          <w:bCs/>
+          <w:sz w:val="24"/>
+          <w:szCs w:val="24"/>
+        </w:rPr>
+      </w:pPr>
+      <w:r>
+        <w:rPr>
+          <w:b/>
+          <w:bCs/>
+          <w:sz w:val="24"/>
+          <w:szCs w:val="24"/>
+        </w:rPr>
+        <w:t>Crear modelo y migración de una juntos</w:t>
+      </w:r>
+    </w:p>
+    <w:p>
+      <w:pPr>
+        <w:rPr>
+          <w:b/>
+          <w:bCs/>
+          <w:sz w:val="24"/>
+          <w:szCs w:val="24"/>
+        </w:rPr>
+      </w:pPr>
+      <w:r>
+        <w:rPr>
+          <w:b/>
+          <w:bCs/>
+          <w:noProof/>
+          <w:sz w:val="24"/>
+          <w:szCs w:val="24"/>
+        </w:rPr>
+        <w:drawing>
+          <wp:inline distT="0" distB="0" distL="0" distR="0" wp14:anchorId="34F1CBED" wp14:editId="36664C4A">
+            <wp:extent cx="5612130" cy="664845"/>
+            <wp:effectExtent l="0" t="0" r="7620" b="1905"/>
+            <wp:docPr id="43" name="Imagen 43"/>
+            <wp:cNvGraphicFramePr>
+              <a:graphicFrameLocks xmlns:a="http://schemas.openxmlformats.org/drawingml/2006/main" noChangeAspect="1"/>
+            </wp:cNvGraphicFramePr>
+            <a:graphic xmlns:a="http://schemas.openxmlformats.org/drawingml/2006/main">
+              <a:graphicData uri="http://schemas.openxmlformats.org/drawingml/2006/picture">
+                <pic:pic xmlns:pic="http://schemas.openxmlformats.org/drawingml/2006/picture">
+                  <pic:nvPicPr>
+                    <pic:cNvPr id="1" name=""/>
+                    <pic:cNvPicPr/>
+                  </pic:nvPicPr>
+                  <pic:blipFill>
+                    <a:blip r:embed="rId47"/>
+                    <a:stretch>
+                      <a:fillRect/>
+                    </a:stretch>
+                  </pic:blipFill>
+                  <pic:spPr>
+                    <a:xfrm>
+                      <a:off x="0" y="0"/>
+                      <a:ext cx="5612130" cy="664845"/>
+                    </a:xfrm>
+                    <a:prstGeom prst="rect">
+                      <a:avLst/>
+                    </a:prstGeom>
+                  </pic:spPr>
+                </pic:pic>
+              </a:graphicData>
+            </a:graphic>
+          </wp:inline>
+        </w:drawing>
+      </w:r>
+    </w:p>
+    <w:p>
+      <w:pPr>
+        <w:rPr>
+          <w:b/>
+          <w:bCs/>
+          <w:sz w:val="24"/>
+          <w:szCs w:val="24"/>
+        </w:rPr>
+      </w:pPr>
+    </w:p>
+    <w:p>
+      <w:pPr>
+        <w:rPr>
+          <w:b/>
+          <w:bCs/>
+          <w:sz w:val="24"/>
+          <w:szCs w:val="24"/>
+        </w:rPr>
+      </w:pPr>
+    </w:p>
+    <w:p>
+      <w:pPr>
+        <w:rPr>
+          <w:b/>
+          <w:bCs/>
+          <w:sz w:val="24"/>
+          <w:szCs w:val="24"/>
+        </w:rPr>
+      </w:pPr>
+    </w:p>
+    <w:p>
+      <w:pPr>
+        <w:rPr>
+          <w:b/>
+          <w:bCs/>
+          <w:sz w:val="24"/>
+          <w:szCs w:val="24"/>
+        </w:rPr>
+      </w:pPr>
+      <w:r>
+        <w:rPr>
+          <w:b/>
+          <w:bCs/>
+          <w:sz w:val="24"/>
+          <w:szCs w:val="24"/>
+        </w:rPr>
+        <w:lastRenderedPageBreak/>
+        <w:t>Relación de uno a muchos</w:t>
+      </w:r>
+    </w:p>
+    <w:p>
+      <w:pPr>
+        <w:rPr>
+          <w:b/>
+          <w:bCs/>
+          <w:sz w:val="24"/>
+          <w:szCs w:val="24"/>
+        </w:rPr>
+      </w:pPr>
+    </w:p>
+    <w:p>
+      <w:pPr>
+        <w:rPr>
+          <w:b/>
+          <w:bCs/>
+          <w:sz w:val="24"/>
+          <w:szCs w:val="24"/>
+        </w:rPr>
+      </w:pPr>
+      <w:r>
+        <w:rPr>
+          <w:b/>
+          <w:bCs/>
+          <w:noProof/>
+          <w:sz w:val="24"/>
+          <w:szCs w:val="24"/>
+        </w:rPr>
+        <w:drawing>
+          <wp:inline distT="0" distB="0" distL="0" distR="0" wp14:anchorId="7EFC7C88" wp14:editId="106527A7">
+            <wp:extent cx="5612130" cy="2207895"/>
+            <wp:effectExtent l="0" t="0" r="7620" b="1905"/>
+            <wp:docPr id="44" name="Imagen 44"/>
+            <wp:cNvGraphicFramePr>
+              <a:graphicFrameLocks xmlns:a="http://schemas.openxmlformats.org/drawingml/2006/main" noChangeAspect="1"/>
+            </wp:cNvGraphicFramePr>
+            <a:graphic xmlns:a="http://schemas.openxmlformats.org/drawingml/2006/main">
+              <a:graphicData uri="http://schemas.openxmlformats.org/drawingml/2006/picture">
+                <pic:pic xmlns:pic="http://schemas.openxmlformats.org/drawingml/2006/picture">
+                  <pic:nvPicPr>
+                    <pic:cNvPr id="1" name=""/>
+                    <pic:cNvPicPr/>
+                  </pic:nvPicPr>
+                  <pic:blipFill>
+                    <a:blip r:embed="rId48"/>
+                    <a:stretch>
+                      <a:fillRect/>
+                    </a:stretch>
+                  </pic:blipFill>
+                  <pic:spPr>
+                    <a:xfrm>
+                      <a:off x="0" y="0"/>
+                      <a:ext cx="5612130" cy="2207895"/>
+                    </a:xfrm>
+                    <a:prstGeom prst="rect">
+                      <a:avLst/>
+                    </a:prstGeom>
+                  </pic:spPr>
+                </pic:pic>
+              </a:graphicData>
+            </a:graphic>
+          </wp:inline>
+        </w:drawing>
+      </w:r>
+    </w:p>
+    <w:p>
+      <w:pPr>
+        <w:rPr>
+          <w:b/>
+          <w:bCs/>
+          <w:sz w:val="24"/>
+          <w:szCs w:val="24"/>
+        </w:rPr>
+      </w:pPr>
+    </w:p>
+    <w:p>
+      <w:pPr>
+        <w:rPr>
+          <w:b/>
+          <w:bCs/>
+          <w:sz w:val="24"/>
+          <w:szCs w:val="24"/>
+        </w:rPr>
+      </w:pPr>
+      <w:r>
+        <w:rPr>
+          <w:b/>
+          <w:bCs/>
+          <w:noProof/>
+          <w:sz w:val="24"/>
+          <w:szCs w:val="24"/>
+        </w:rPr>
+        <w:drawing>
+          <wp:inline distT="0" distB="0" distL="0" distR="0" wp14:anchorId="1BF6E979" wp14:editId="7BC4B9C6">
+            <wp:extent cx="5612130" cy="2193925"/>
+            <wp:effectExtent l="0" t="0" r="7620" b="0"/>
+            <wp:docPr id="45" name="Imagen 45"/>
+            <wp:cNvGraphicFramePr>
+              <a:graphicFrameLocks xmlns:a="http://schemas.openxmlformats.org/drawingml/2006/main" noChangeAspect="1"/>
+            </wp:cNvGraphicFramePr>
+            <a:graphic xmlns:a="http://schemas.openxmlformats.org/drawingml/2006/main">
+              <a:graphicData uri="http://schemas.openxmlformats.org/drawingml/2006/picture">
+                <pic:pic xmlns:pic="http://schemas.openxmlformats.org/drawingml/2006/picture">
+                  <pic:nvPicPr>
+                    <pic:cNvPr id="1" name=""/>
+                    <pic:cNvPicPr/>
+                  </pic:nvPicPr>
+                  <pic:blipFill>
+                    <a:blip r:embed="rId49"/>
+                    <a:stretch>
+                      <a:fillRect/>
+                    </a:stretch>
+                  </pic:blipFill>
+                  <pic:spPr>
+                    <a:xfrm>
+                      <a:off x="0" y="0"/>
+                      <a:ext cx="5612130" cy="2193925"/>
+                    </a:xfrm>
+                    <a:prstGeom prst="rect">
+                      <a:avLst/>
+                    </a:prstGeom>
+                  </pic:spPr>
+                </pic:pic>
+              </a:graphicData>
+            </a:graphic>
+          </wp:inline>
+        </w:drawing>
+      </w:r>
+    </w:p>
+    <w:p>
+      <w:pPr>
+        <w:rPr>
+          <w:b/>
+          <w:bCs/>
+          <w:sz w:val="24"/>
+          <w:szCs w:val="24"/>
+        </w:rPr>
+      </w:pPr>
+    </w:p>
+    <w:p>
+      <w:pPr>
+        <w:rPr>
+          <w:b/>
+          <w:bCs/>
+          <w:sz w:val="24"/>
+          <w:szCs w:val="24"/>
+        </w:rPr>
+      </w:pPr>
+    </w:p>
+    <w:p>
+      <w:pPr>
+        <w:rPr>
+          <w:b/>
+          <w:bCs/>
+          <w:sz w:val="24"/>
+          <w:szCs w:val="24"/>
+        </w:rPr>
+      </w:pPr>
+    </w:p>
+    <w:p>
+      <w:pPr>
+        <w:rPr>
+          <w:b/>
+          <w:bCs/>
+          <w:sz w:val="24"/>
+          <w:szCs w:val="24"/>
+        </w:rPr>
+      </w:pPr>
+    </w:p>
+    <w:p>
+      <w:pPr>
+        <w:rPr>
+          <w:b/>
+          <w:bCs/>
+          <w:sz w:val="24"/>
+          <w:szCs w:val="24"/>
+        </w:rPr>
+      </w:pPr>
+    </w:p>
+    <w:p>
+      <w:pPr>
+        <w:rPr>
+          <w:b/>
+          <w:bCs/>
+          <w:sz w:val="24"/>
+          <w:szCs w:val="24"/>
+        </w:rPr>
+      </w:pPr>
+    </w:p>
+    <w:p>
+      <w:pPr>
+        <w:rPr>
+          <w:b/>
+          <w:bCs/>
+          <w:sz w:val="24"/>
+          <w:szCs w:val="24"/>
+        </w:rPr>
+      </w:pPr>
+    </w:p>
+    <w:p>
+      <w:pPr>
+        <w:rPr>
+          <w:b/>
+          <w:bCs/>
+          <w:sz w:val="24"/>
+          <w:szCs w:val="24"/>
+        </w:rPr>
+      </w:pPr>
+    </w:p>
+    <w:p>
+      <w:pPr>
+        <w:rPr>
+          <w:b/>
+          <w:bCs/>
+          <w:sz w:val="24"/>
+          <w:szCs w:val="24"/>
+        </w:rPr>
+      </w:pPr>
+    </w:p>
+    <w:p>
+      <w:pPr>
+        <w:rPr>
+          <w:b/>
+          <w:bCs/>
+          <w:sz w:val="24"/>
+          <w:szCs w:val="24"/>
+        </w:rPr>
+      </w:pPr>
+      <w:r>
+        <w:rPr>
+          <w:b/>
+          <w:bCs/>
+          <w:sz w:val="24"/>
+          <w:szCs w:val="24"/>
+        </w:rPr>
+        <w:lastRenderedPageBreak/>
+        <w:t xml:space="preserve">Probando la relación de muchos a muchos desde </w:t>
+      </w:r>
+      <w:proofErr w:type="spellStart"/>
+      <w:r>
+        <w:rPr>
+          <w:b/>
+          <w:bCs/>
+          <w:sz w:val="24"/>
+          <w:szCs w:val="24"/>
+        </w:rPr>
+        <w:t>tinker</w:t>
+      </w:r>
+      <w:proofErr w:type="spellEnd"/>
+    </w:p>
+    <w:p>
+      <w:pPr>
+        <w:rPr>
+          <w:b/>
+          <w:bCs/>
+          <w:sz w:val="24"/>
+          <w:szCs w:val="24"/>
+        </w:rPr>
+      </w:pPr>
+      <w:r>
+        <w:rPr>
+          <w:b/>
+          <w:bCs/>
+          <w:noProof/>
+          <w:sz w:val="24"/>
+          <w:szCs w:val="24"/>
+        </w:rPr>
+        <w:drawing>
+          <wp:inline distT="0" distB="0" distL="0" distR="0" wp14:anchorId="425CADD4" wp14:editId="63BFD94A">
+            <wp:extent cx="5612130" cy="6820535"/>
+            <wp:effectExtent l="0" t="0" r="7620" b="0"/>
+            <wp:docPr id="46" name="Imagen 46"/>
+            <wp:cNvGraphicFramePr>
+              <a:graphicFrameLocks xmlns:a="http://schemas.openxmlformats.org/drawingml/2006/main" noChangeAspect="1"/>
+            </wp:cNvGraphicFramePr>
+            <a:graphic xmlns:a="http://schemas.openxmlformats.org/drawingml/2006/main">
+              <a:graphicData uri="http://schemas.openxmlformats.org/drawingml/2006/picture">
+                <pic:pic xmlns:pic="http://schemas.openxmlformats.org/drawingml/2006/picture">
+                  <pic:nvPicPr>
+                    <pic:cNvPr id="1" name=""/>
+                    <pic:cNvPicPr/>
+                  </pic:nvPicPr>
+                  <pic:blipFill>
+                    <a:blip r:embed="rId50"/>
+                    <a:stretch>
+                      <a:fillRect/>
+                    </a:stretch>
+                  </pic:blipFill>
+                  <pic:spPr>
+                    <a:xfrm>
+                      <a:off x="0" y="0"/>
+                      <a:ext cx="5612130" cy="6820535"/>
+                    </a:xfrm>
+                    <a:prstGeom prst="rect">
+                      <a:avLst/>
+                    </a:prstGeom>
+                  </pic:spPr>
+                </pic:pic>
+              </a:graphicData>
+            </a:graphic>
+          </wp:inline>
+        </w:drawing>
+      </w:r>
+    </w:p>
+    <w:p>
+      <w:pPr>
+        <w:rPr>
+          <w:b/>
+          <w:bCs/>
+          <w:sz w:val="24"/>
+          <w:szCs w:val="24"/>
+        </w:rPr>
+      </w:pPr>
+    </w:p>
+    <w:p>
+      <w:pPr>
+        <w:rPr>
+          <w:b/>
+          <w:bCs/>
+          <w:sz w:val="24"/>
+          <w:szCs w:val="24"/>
+        </w:rPr>
+      </w:pPr>
+    </w:p>
+    <w:p>
+      <w:pPr>
+        <w:rPr>
+          <w:b/>
+          <w:bCs/>
+          <w:sz w:val="24"/>
+          <w:szCs w:val="24"/>
+        </w:rPr>
+      </w:pPr>
+    </w:p>
+    <w:p>
+      <w:pPr>
+        <w:rPr>
+          <w:b/>
+          <w:bCs/>
+          <w:sz w:val="24"/>
+          <w:szCs w:val="24"/>
+        </w:rPr>
+      </w:pPr>
+      <w:r>
+        <w:rPr>
+          <w:b/>
+          <w:bCs/>
+          <w:sz w:val="24"/>
+          <w:szCs w:val="24"/>
+        </w:rPr>
+        <w:lastRenderedPageBreak/>
+        <w:t>Relación de muchos a muchos</w:t>
+      </w:r>
+    </w:p>
+    <w:p>
+      <w:pPr>
+        <w:rPr>
+          <w:b/>
+          <w:bCs/>
+          <w:sz w:val="24"/>
+          <w:szCs w:val="24"/>
+        </w:rPr>
+      </w:pPr>
+      <w:r>
+        <w:rPr>
+          <w:b/>
+          <w:bCs/>
+          <w:noProof/>
+          <w:sz w:val="24"/>
+          <w:szCs w:val="24"/>
+        </w:rPr>
+        <w:drawing>
+          <wp:inline distT="0" distB="0" distL="0" distR="0" wp14:anchorId="0764DF9D" wp14:editId="720394FC">
+            <wp:extent cx="5612130" cy="2413635"/>
+            <wp:effectExtent l="0" t="0" r="7620" b="5715"/>
+            <wp:docPr id="47" name="Imagen 47"/>
+            <wp:cNvGraphicFramePr>
+              <a:graphicFrameLocks xmlns:a="http://schemas.openxmlformats.org/drawingml/2006/main" noChangeAspect="1"/>
+            </wp:cNvGraphicFramePr>
+            <a:graphic xmlns:a="http://schemas.openxmlformats.org/drawingml/2006/main">
+              <a:graphicData uri="http://schemas.openxmlformats.org/drawingml/2006/picture">
+                <pic:pic xmlns:pic="http://schemas.openxmlformats.org/drawingml/2006/picture">
+                  <pic:nvPicPr>
+                    <pic:cNvPr id="1" name=""/>
+                    <pic:cNvPicPr/>
+                  </pic:nvPicPr>
+                  <pic:blipFill>
+                    <a:blip r:embed="rId51"/>
+                    <a:stretch>
+                      <a:fillRect/>
+                    </a:stretch>
+                  </pic:blipFill>
+                  <pic:spPr>
+                    <a:xfrm>
+                      <a:off x="0" y="0"/>
+                      <a:ext cx="5612130" cy="2413635"/>
+                    </a:xfrm>
+                    <a:prstGeom prst="rect">
+                      <a:avLst/>
+                    </a:prstGeom>
+                  </pic:spPr>
+                </pic:pic>
+              </a:graphicData>
+            </a:graphic>
+          </wp:inline>
+        </w:drawing>
+      </w:r>
+    </w:p>
+    <w:p>
+      <w:pPr>
+        <w:rPr>
+          <w:b/>
+          <w:bCs/>
+          <w:sz w:val="24"/>
+          <w:szCs w:val="24"/>
+        </w:rPr>
+      </w:pPr>
+    </w:p>
+    <w:p>
+      <w:pPr>
+        <w:rPr>
+          <w:b/>
+          <w:bCs/>
+          <w:sz w:val="24"/>
+          <w:szCs w:val="24"/>
+        </w:rPr>
+      </w:pPr>
+      <w:r>
+        <w:rPr>
+          <w:b/>
+          <w:bCs/>
+          <w:noProof/>
+          <w:sz w:val="24"/>
+          <w:szCs w:val="24"/>
+        </w:rPr>
+        <w:drawing>
+          <wp:inline distT="0" distB="0" distL="0" distR="0" wp14:anchorId="68E0C2E9" wp14:editId="6419C57F">
+            <wp:extent cx="5612130" cy="2168525"/>
+            <wp:effectExtent l="0" t="0" r="7620" b="3175"/>
+            <wp:docPr id="48" name="Imagen 48"/>
+            <wp:cNvGraphicFramePr>
+              <a:graphicFrameLocks xmlns:a="http://schemas.openxmlformats.org/drawingml/2006/main" noChangeAspect="1"/>
+            </wp:cNvGraphicFramePr>
+            <a:graphic xmlns:a="http://schemas.openxmlformats.org/drawingml/2006/main">
+              <a:graphicData uri="http://schemas.openxmlformats.org/drawingml/2006/picture">
+                <pic:pic xmlns:pic="http://schemas.openxmlformats.org/drawingml/2006/picture">
+                  <pic:nvPicPr>
+                    <pic:cNvPr id="1" name=""/>
+                    <pic:cNvPicPr/>
+                  </pic:nvPicPr>
+                  <pic:blipFill>
+                    <a:blip r:embed="rId52"/>
+                    <a:stretch>
+                      <a:fillRect/>
+                    </a:stretch>
+                  </pic:blipFill>
+                  <pic:spPr>
+                    <a:xfrm>
+                      <a:off x="0" y="0"/>
+                      <a:ext cx="5612130" cy="2168525"/>
+                    </a:xfrm>
+                    <a:prstGeom prst="rect">
+                      <a:avLst/>
+                    </a:prstGeom>
+                  </pic:spPr>
+                </pic:pic>
+              </a:graphicData>
+            </a:graphic>
+          </wp:inline>
+        </w:drawing>
+      </w:r>
+    </w:p>
+    <w:p>
+      <w:pPr>
+        <w:rPr>
+          <w:b/>
+          <w:bCs/>
+          <w:sz w:val="24"/>
+          <w:szCs w:val="24"/>
+        </w:rPr>
+      </w:pPr>
+    </w:p>
+    <w:p>
+      <w:pPr>
+        <w:rPr>
+          <w:b/>
+          <w:bCs/>
+          <w:sz w:val="24"/>
+          <w:szCs w:val="24"/>
+        </w:rPr>
+      </w:pPr>
+      <w:r>
+        <w:rPr>
+          <w:b/>
+          <w:bCs/>
+          <w:sz w:val="24"/>
+          <w:szCs w:val="24"/>
+        </w:rPr>
+        <w:t>Tabla que sale de la relación muchos a muchos</w:t>
+      </w:r>
+    </w:p>
+    <w:p>
+      <w:pPr>
+        <w:rPr>
+          <w:b/>
+          <w:bCs/>
+          <w:sz w:val="24"/>
+          <w:szCs w:val="24"/>
+        </w:rPr>
+      </w:pPr>
+      <w:r>
+        <w:rPr>
+          <w:b/>
+          <w:bCs/>
+          <w:noProof/>
+          <w:sz w:val="24"/>
+          <w:szCs w:val="24"/>
+        </w:rPr>
+        <w:lastRenderedPageBreak/>
+        <w:drawing>
+          <wp:inline distT="0" distB="0" distL="0" distR="0" wp14:anchorId="71178E91" wp14:editId="7474DE63">
+            <wp:extent cx="5612130" cy="3548380"/>
+            <wp:effectExtent l="0" t="0" r="7620" b="0"/>
+            <wp:docPr id="49" name="Imagen 49"/>
+            <wp:cNvGraphicFramePr>
+              <a:graphicFrameLocks xmlns:a="http://schemas.openxmlformats.org/drawingml/2006/main" noChangeAspect="1"/>
+            </wp:cNvGraphicFramePr>
+            <a:graphic xmlns:a="http://schemas.openxmlformats.org/drawingml/2006/main">
+              <a:graphicData uri="http://schemas.openxmlformats.org/drawingml/2006/picture">
+                <pic:pic xmlns:pic="http://schemas.openxmlformats.org/drawingml/2006/picture">
+                  <pic:nvPicPr>
+                    <pic:cNvPr id="1" name=""/>
+                    <pic:cNvPicPr/>
+                  </pic:nvPicPr>
+                  <pic:blipFill>
+                    <a:blip r:embed="rId53"/>
+                    <a:stretch>
+                      <a:fillRect/>
+                    </a:stretch>
+                  </pic:blipFill>
+                  <pic:spPr>
+                    <a:xfrm>
+                      <a:off x="0" y="0"/>
+                      <a:ext cx="5612130" cy="3548380"/>
+                    </a:xfrm>
+                    <a:prstGeom prst="rect">
+                      <a:avLst/>
+                    </a:prstGeom>
+                  </pic:spPr>
+                </pic:pic>
+              </a:graphicData>
+            </a:graphic>
+          </wp:inline>
+        </w:drawing>
+      </w:r>
+    </w:p>
+    <w:p>
+      <w:pPr>
+        <w:rPr>
+          <w:sz w:val="24"/>
+          <w:szCs w:val="24"/>
+        </w:rPr>
+      </w:pPr>
+      <w:r>
+        <w:rPr>
+          <w:sz w:val="24"/>
+          <w:szCs w:val="24"/>
+        </w:rPr>
+        <w:t xml:space="preserve">Por convención en </w:t>
+      </w:r>
+      <w:proofErr w:type="spellStart"/>
+      <w:r>
+        <w:rPr>
+          <w:sz w:val="24"/>
+          <w:szCs w:val="24"/>
+        </w:rPr>
+        <w:t>laravel</w:t>
+      </w:r>
+      <w:proofErr w:type="spellEnd"/>
+      <w:r>
+        <w:rPr>
+          <w:sz w:val="24"/>
+          <w:szCs w:val="24"/>
+        </w:rPr>
+        <w:t xml:space="preserve"> para nombrar la tabla </w:t>
+      </w:r>
+      <w:proofErr w:type="spellStart"/>
+      <w:r>
+        <w:rPr>
+          <w:sz w:val="24"/>
+          <w:szCs w:val="24"/>
+        </w:rPr>
+        <w:t>pivot</w:t>
+      </w:r>
+      <w:proofErr w:type="spellEnd"/>
+      <w:r>
+        <w:rPr>
+          <w:sz w:val="24"/>
+          <w:szCs w:val="24"/>
+        </w:rPr>
+        <w:t xml:space="preserve"> se utiliza el nombre de las tablas en singular y por orden alfabético primero va r y después u.</w:t>
+      </w:r>
+    </w:p>
+    <w:p>
+      <w:pPr>
+        <w:rPr>
+          <w:sz w:val="24"/>
+          <w:szCs w:val="24"/>
+        </w:rPr>
+      </w:pPr>
+      <w:r>
+        <w:rPr>
+          <w:sz w:val="24"/>
+          <w:szCs w:val="24"/>
+        </w:rPr>
+        <w:t xml:space="preserve"> </w:t>
+      </w:r>
+    </w:p>
+    <w:p>
+      <w:pPr>
+        <w:rPr>
+          <w:b/>
+          <w:bCs/>
+          <w:sz w:val="24"/>
+          <w:szCs w:val="24"/>
+        </w:rPr>
+      </w:pPr>
+      <w:r>
+        <w:rPr>
+          <w:b/>
+          <w:bCs/>
+          <w:sz w:val="24"/>
+          <w:szCs w:val="24"/>
+        </w:rPr>
+        <w:t>Relación uno a uno polimórfica</w:t>
+      </w:r>
+    </w:p>
+    <w:p>
+      <w:pPr>
+        <w:rPr>
+          <w:b/>
+          <w:bCs/>
+          <w:sz w:val="24"/>
+          <w:szCs w:val="24"/>
+        </w:rPr>
+      </w:pPr>
+      <w:r>
+        <w:rPr>
+          <w:b/>
+          <w:bCs/>
+          <w:noProof/>
+          <w:sz w:val="24"/>
+          <w:szCs w:val="24"/>
+        </w:rPr>
+        <w:lastRenderedPageBreak/>
+        <w:drawing>
+          <wp:inline distT="0" distB="0" distL="0" distR="0" wp14:anchorId="2308DF44" wp14:editId="2669FDF5">
+            <wp:extent cx="5372850" cy="4944165"/>
+            <wp:effectExtent l="0" t="0" r="0" b="8890"/>
+            <wp:docPr id="50" name="Imagen 50"/>
+            <wp:cNvGraphicFramePr>
+              <a:graphicFrameLocks xmlns:a="http://schemas.openxmlformats.org/drawingml/2006/main" noChangeAspect="1"/>
+            </wp:cNvGraphicFramePr>
+            <a:graphic xmlns:a="http://schemas.openxmlformats.org/drawingml/2006/main">
+              <a:graphicData uri="http://schemas.openxmlformats.org/drawingml/2006/picture">
+                <pic:pic xmlns:pic="http://schemas.openxmlformats.org/drawingml/2006/picture">
+                  <pic:nvPicPr>
+                    <pic:cNvPr id="1" name=""/>
+                    <pic:cNvPicPr/>
+                  </pic:nvPicPr>
+                  <pic:blipFill>
+                    <a:blip r:embed="rId54"/>
+                    <a:stretch>
+                      <a:fillRect/>
+                    </a:stretch>
+                  </pic:blipFill>
+                  <pic:spPr>
+                    <a:xfrm>
+                      <a:off x="0" y="0"/>
+                      <a:ext cx="5372850" cy="4944165"/>
+                    </a:xfrm>
+                    <a:prstGeom prst="rect">
+                      <a:avLst/>
+                    </a:prstGeom>
+                  </pic:spPr>
+                </pic:pic>
+              </a:graphicData>
+            </a:graphic>
+          </wp:inline>
+        </w:drawing>
+      </w:r>
+    </w:p>
+    <w:p>
+      <w:pPr>
+        <w:rPr>
+          <w:b/>
+          <w:bCs/>
+          <w:sz w:val="24"/>
+          <w:szCs w:val="24"/>
+        </w:rPr>
+      </w:pPr>
+    </w:p>
+    <w:p>
+      <w:pPr>
+        <w:rPr>
+          <w:b/>
+          <w:bCs/>
+          <w:sz w:val="24"/>
+          <w:szCs w:val="24"/>
+        </w:rPr>
+      </w:pPr>
+      <w:r>
+        <w:rPr>
+          <w:b/>
+          <w:bCs/>
+          <w:noProof/>
+          <w:sz w:val="24"/>
+          <w:szCs w:val="24"/>
+        </w:rPr>
+        <w:drawing>
+          <wp:inline distT="0" distB="0" distL="0" distR="0" wp14:anchorId="363E448C" wp14:editId="417DDEA3">
+            <wp:extent cx="5612130" cy="2066290"/>
+            <wp:effectExtent l="0" t="0" r="7620" b="0"/>
+            <wp:docPr id="51" name="Imagen 51"/>
+            <wp:cNvGraphicFramePr>
+              <a:graphicFrameLocks xmlns:a="http://schemas.openxmlformats.org/drawingml/2006/main" noChangeAspect="1"/>
+            </wp:cNvGraphicFramePr>
+            <a:graphic xmlns:a="http://schemas.openxmlformats.org/drawingml/2006/main">
+              <a:graphicData uri="http://schemas.openxmlformats.org/drawingml/2006/picture">
+                <pic:pic xmlns:pic="http://schemas.openxmlformats.org/drawingml/2006/picture">
+                  <pic:nvPicPr>
+                    <pic:cNvPr id="1" name=""/>
+                    <pic:cNvPicPr/>
+                  </pic:nvPicPr>
+                  <pic:blipFill>
+                    <a:blip r:embed="rId55"/>
+                    <a:stretch>
+                      <a:fillRect/>
+                    </a:stretch>
+                  </pic:blipFill>
+                  <pic:spPr>
+                    <a:xfrm>
+                      <a:off x="0" y="0"/>
+                      <a:ext cx="5612130" cy="2066290"/>
+                    </a:xfrm>
+                    <a:prstGeom prst="rect">
+                      <a:avLst/>
+                    </a:prstGeom>
+                  </pic:spPr>
+                </pic:pic>
+              </a:graphicData>
+            </a:graphic>
+          </wp:inline>
+        </w:drawing>
+      </w:r>
+    </w:p>
+    <w:p>
+      <w:pPr>
+        <w:rPr>
+          <w:b/>
+          <w:bCs/>
+          <w:sz w:val="24"/>
+          <w:szCs w:val="24"/>
+        </w:rPr>
+      </w:pPr>
+    </w:p>
+    <w:p>
+      <w:pPr>
+        <w:rPr>
+          <w:b/>
+          <w:bCs/>
+          <w:sz w:val="24"/>
+          <w:szCs w:val="24"/>
+        </w:rPr>
+      </w:pPr>
+      <w:r>
+        <w:rPr>
+          <w:b/>
+          <w:bCs/>
+          <w:noProof/>
+          <w:sz w:val="24"/>
+          <w:szCs w:val="24"/>
+        </w:rPr>
+        <w:lastRenderedPageBreak/>
+        <w:drawing>
+          <wp:inline distT="0" distB="0" distL="0" distR="0" wp14:anchorId="0014BDAB" wp14:editId="427BC86A">
+            <wp:extent cx="5612130" cy="2021840"/>
+            <wp:effectExtent l="0" t="0" r="7620" b="0"/>
+            <wp:docPr id="52" name="Imagen 52"/>
+            <wp:cNvGraphicFramePr>
+              <a:graphicFrameLocks xmlns:a="http://schemas.openxmlformats.org/drawingml/2006/main" noChangeAspect="1"/>
+            </wp:cNvGraphicFramePr>
+            <a:graphic xmlns:a="http://schemas.openxmlformats.org/drawingml/2006/main">
+              <a:graphicData uri="http://schemas.openxmlformats.org/drawingml/2006/picture">
+                <pic:pic xmlns:pic="http://schemas.openxmlformats.org/drawingml/2006/picture">
+                  <pic:nvPicPr>
+                    <pic:cNvPr id="1" name=""/>
+                    <pic:cNvPicPr/>
+                  </pic:nvPicPr>
+                  <pic:blipFill>
+                    <a:blip r:embed="rId56"/>
+                    <a:stretch>
+                      <a:fillRect/>
+                    </a:stretch>
+                  </pic:blipFill>
+                  <pic:spPr>
+                    <a:xfrm>
+                      <a:off x="0" y="0"/>
+                      <a:ext cx="5612130" cy="2021840"/>
+                    </a:xfrm>
+                    <a:prstGeom prst="rect">
+                      <a:avLst/>
+                    </a:prstGeom>
+                  </pic:spPr>
+                </pic:pic>
+              </a:graphicData>
+            </a:graphic>
+          </wp:inline>
+        </w:drawing>
+      </w:r>
+    </w:p>
+    <w:p>
+      <w:pPr>
+        <w:rPr>
+          <w:b/>
+          <w:bCs/>
+          <w:sz w:val="24"/>
+          <w:szCs w:val="24"/>
+        </w:rPr>
+      </w:pPr>
+    </w:p>
+    <w:p>
+      <w:pPr>
+        <w:rPr>
+          <w:b/>
+          <w:bCs/>
+          <w:sz w:val="24"/>
+          <w:szCs w:val="24"/>
+        </w:rPr>
+      </w:pPr>
+      <w:r>
+        <w:rPr>
+          <w:b/>
+          <w:bCs/>
+          <w:noProof/>
+          <w:sz w:val="24"/>
+          <w:szCs w:val="24"/>
+        </w:rPr>
+        <w:drawing>
+          <wp:inline distT="0" distB="0" distL="0" distR="0" wp14:anchorId="439BDD32" wp14:editId="4479A7C1">
+            <wp:extent cx="5612130" cy="5797550"/>
+            <wp:effectExtent l="0" t="0" r="7620" b="0"/>
+            <wp:docPr id="53" name="Imagen 53"/>
+            <wp:cNvGraphicFramePr>
+              <a:graphicFrameLocks xmlns:a="http://schemas.openxmlformats.org/drawingml/2006/main" noChangeAspect="1"/>
+            </wp:cNvGraphicFramePr>
+            <a:graphic xmlns:a="http://schemas.openxmlformats.org/drawingml/2006/main">
+              <a:graphicData uri="http://schemas.openxmlformats.org/drawingml/2006/picture">
+                <pic:pic xmlns:pic="http://schemas.openxmlformats.org/drawingml/2006/picture">
+                  <pic:nvPicPr>
+                    <pic:cNvPr id="1" name=""/>
+                    <pic:cNvPicPr/>
+                  </pic:nvPicPr>
+                  <pic:blipFill>
+                    <a:blip r:embed="rId57"/>
+                    <a:stretch>
+                      <a:fillRect/>
+                    </a:stretch>
+                  </pic:blipFill>
+                  <pic:spPr>
+                    <a:xfrm>
+                      <a:off x="0" y="0"/>
+                      <a:ext cx="5612130" cy="5797550"/>
+                    </a:xfrm>
+                    <a:prstGeom prst="rect">
+                      <a:avLst/>
+                    </a:prstGeom>
+                  </pic:spPr>
+                </pic:pic>
+              </a:graphicData>
+            </a:graphic>
+          </wp:inline>
+        </w:drawing>
+      </w:r>
+    </w:p>
+    <w:p>
+      <w:pPr>
+        <w:rPr>
+          <w:b/>
+          <w:bCs/>
+          <w:sz w:val="24"/>
+          <w:szCs w:val="24"/>
+        </w:rPr>
+      </w:pPr>
+      <w:r>
+        <w:rPr>
+          <w:b/>
+          <w:bCs/>
+          <w:sz w:val="24"/>
+          <w:szCs w:val="24"/>
+        </w:rPr>
+        <w:lastRenderedPageBreak/>
+        <w:t>Guardar datos desde la relación polimórfica de uno a uno</w:t>
+      </w:r>
+    </w:p>
+    <w:p>
+      <w:pPr>
+        <w:rPr>
+          <w:b/>
+          <w:bCs/>
+          <w:sz w:val="24"/>
+          <w:szCs w:val="24"/>
+        </w:rPr>
+      </w:pPr>
+      <w:r>
+        <w:rPr>
+          <w:b/>
+          <w:bCs/>
+          <w:noProof/>
+          <w:sz w:val="24"/>
+          <w:szCs w:val="24"/>
+        </w:rPr>
+        <w:drawing>
+          <wp:inline distT="0" distB="0" distL="0" distR="0" wp14:anchorId="175D6C19" wp14:editId="0C2FBC11">
+            <wp:extent cx="5612130" cy="1404620"/>
+            <wp:effectExtent l="0" t="0" r="7620" b="5080"/>
+            <wp:docPr id="54" name="Imagen 54"/>
+            <wp:cNvGraphicFramePr>
+              <a:graphicFrameLocks xmlns:a="http://schemas.openxmlformats.org/drawingml/2006/main" noChangeAspect="1"/>
+            </wp:cNvGraphicFramePr>
+            <a:graphic xmlns:a="http://schemas.openxmlformats.org/drawingml/2006/main">
+              <a:graphicData uri="http://schemas.openxmlformats.org/drawingml/2006/picture">
+                <pic:pic xmlns:pic="http://schemas.openxmlformats.org/drawingml/2006/picture">
+                  <pic:nvPicPr>
+                    <pic:cNvPr id="1" name=""/>
+                    <pic:cNvPicPr/>
+                  </pic:nvPicPr>
+                  <pic:blipFill>
+                    <a:blip r:embed="rId58"/>
+                    <a:stretch>
+                      <a:fillRect/>
+                    </a:stretch>
+                  </pic:blipFill>
+                  <pic:spPr>
+                    <a:xfrm>
+                      <a:off x="0" y="0"/>
+                      <a:ext cx="5612130" cy="1404620"/>
+                    </a:xfrm>
+                    <a:prstGeom prst="rect">
+                      <a:avLst/>
+                    </a:prstGeom>
+                  </pic:spPr>
+                </pic:pic>
+              </a:graphicData>
+            </a:graphic>
+          </wp:inline>
+        </w:drawing>
+      </w:r>
+    </w:p>
+    <w:p>
+      <w:pPr>
+        <w:rPr>
+          <w:b/>
+          <w:bCs/>
+          <w:sz w:val="24"/>
+          <w:szCs w:val="24"/>
+        </w:rPr>
+      </w:pPr>
+    </w:p>
+    <w:p>
+      <w:pPr>
+        <w:rPr>
+          <w:b/>
+          <w:bCs/>
+          <w:sz w:val="24"/>
+          <w:szCs w:val="24"/>
+        </w:rPr>
+      </w:pPr>
+      <w:r>
+        <w:rPr>
+          <w:b/>
+          <w:bCs/>
+          <w:sz w:val="24"/>
+          <w:szCs w:val="24"/>
+        </w:rPr>
+        <w:t>Relación polimórfica de uno a muchos</w:t>
+      </w:r>
+    </w:p>
+    <w:p>
+      <w:pPr>
+        <w:rPr>
+          <w:b/>
+          <w:bCs/>
+          <w:sz w:val="24"/>
+          <w:szCs w:val="24"/>
+        </w:rPr>
+      </w:pPr>
+      <w:r>
+        <w:rPr>
+          <w:b/>
+          <w:bCs/>
+          <w:noProof/>
+          <w:sz w:val="24"/>
+          <w:szCs w:val="24"/>
+        </w:rPr>
+        <w:drawing>
+          <wp:inline distT="0" distB="0" distL="0" distR="0" wp14:anchorId="195A8C9A" wp14:editId="41D0A2AC">
+            <wp:extent cx="4944165" cy="2829320"/>
+            <wp:effectExtent l="0" t="0" r="8890" b="9525"/>
+            <wp:docPr id="55" name="Imagen 55"/>
+            <wp:cNvGraphicFramePr>
+              <a:graphicFrameLocks xmlns:a="http://schemas.openxmlformats.org/drawingml/2006/main" noChangeAspect="1"/>
+            </wp:cNvGraphicFramePr>
+            <a:graphic xmlns:a="http://schemas.openxmlformats.org/drawingml/2006/main">
+              <a:graphicData uri="http://schemas.openxmlformats.org/drawingml/2006/picture">
+                <pic:pic xmlns:pic="http://schemas.openxmlformats.org/drawingml/2006/picture">
+                  <pic:nvPicPr>
+                    <pic:cNvPr id="1" name=""/>
+                    <pic:cNvPicPr/>
+                  </pic:nvPicPr>
+                  <pic:blipFill>
+                    <a:blip r:embed="rId59"/>
+                    <a:stretch>
+                      <a:fillRect/>
+                    </a:stretch>
+                  </pic:blipFill>
+                  <pic:spPr>
+                    <a:xfrm>
+                      <a:off x="0" y="0"/>
+                      <a:ext cx="4944165" cy="2829320"/>
+                    </a:xfrm>
+                    <a:prstGeom prst="rect">
+                      <a:avLst/>
+                    </a:prstGeom>
+                  </pic:spPr>
+                </pic:pic>
+              </a:graphicData>
+            </a:graphic>
+          </wp:inline>
+        </w:drawing>
+      </w:r>
+    </w:p>
+    <w:p>
+      <w:pPr>
+        <w:rPr>
+          <w:b/>
+          <w:bCs/>
+          <w:sz w:val="24"/>
+          <w:szCs w:val="24"/>
+        </w:rPr>
+      </w:pPr>
+    </w:p>
+    <w:p>
+      <w:pPr>
+        <w:rPr>
+          <w:b/>
+          <w:bCs/>
+          <w:sz w:val="24"/>
+          <w:szCs w:val="24"/>
+        </w:rPr>
+      </w:pPr>
+      <w:r>
+        <w:rPr>
+          <w:b/>
+          <w:bCs/>
+          <w:noProof/>
+          <w:sz w:val="24"/>
+          <w:szCs w:val="24"/>
+        </w:rPr>
+        <w:drawing>
+          <wp:inline distT="0" distB="0" distL="0" distR="0" wp14:anchorId="342E57C6" wp14:editId="0D5EFDF0">
+            <wp:extent cx="5612130" cy="1952625"/>
+            <wp:effectExtent l="0" t="0" r="7620" b="9525"/>
+            <wp:docPr id="56" name="Imagen 56"/>
+            <wp:cNvGraphicFramePr>
+              <a:graphicFrameLocks xmlns:a="http://schemas.openxmlformats.org/drawingml/2006/main" noChangeAspect="1"/>
+            </wp:cNvGraphicFramePr>
+            <a:graphic xmlns:a="http://schemas.openxmlformats.org/drawingml/2006/main">
+              <a:graphicData uri="http://schemas.openxmlformats.org/drawingml/2006/picture">
+                <pic:pic xmlns:pic="http://schemas.openxmlformats.org/drawingml/2006/picture">
+                  <pic:nvPicPr>
+                    <pic:cNvPr id="1" name=""/>
+                    <pic:cNvPicPr/>
+                  </pic:nvPicPr>
+                  <pic:blipFill>
+                    <a:blip r:embed="rId60"/>
+                    <a:stretch>
+                      <a:fillRect/>
+                    </a:stretch>
+                  </pic:blipFill>
+                  <pic:spPr>
+                    <a:xfrm>
+                      <a:off x="0" y="0"/>
+                      <a:ext cx="5612130" cy="1952625"/>
+                    </a:xfrm>
+                    <a:prstGeom prst="rect">
+                      <a:avLst/>
+                    </a:prstGeom>
+                  </pic:spPr>
+                </pic:pic>
+              </a:graphicData>
+            </a:graphic>
+          </wp:inline>
+        </w:drawing>
+      </w:r>
+    </w:p>
+    <w:p>
+      <w:pPr>
+        <w:rPr>
+          <w:b/>
+          <w:bCs/>
+          <w:sz w:val="24"/>
+          <w:szCs w:val="24"/>
+        </w:rPr>
+      </w:pPr>
+    </w:p>
+    <w:p>
+      <w:pPr>
+        <w:rPr>
+          <w:b/>
+          <w:bCs/>
+          <w:sz w:val="24"/>
+          <w:szCs w:val="24"/>
+        </w:rPr>
+      </w:pPr>
+      <w:r>
+        <w:rPr>
+          <w:b/>
+          <w:bCs/>
+          <w:noProof/>
+          <w:sz w:val="24"/>
+          <w:szCs w:val="24"/>
+        </w:rPr>
+        <w:lastRenderedPageBreak/>
+        <w:drawing>
+          <wp:inline distT="0" distB="0" distL="0" distR="0" wp14:anchorId="52FAE82D" wp14:editId="266264FB">
+            <wp:extent cx="5612130" cy="1779905"/>
+            <wp:effectExtent l="0" t="0" r="7620" b="0"/>
+            <wp:docPr id="57" name="Imagen 57"/>
+            <wp:cNvGraphicFramePr>
+              <a:graphicFrameLocks xmlns:a="http://schemas.openxmlformats.org/drawingml/2006/main" noChangeAspect="1"/>
+            </wp:cNvGraphicFramePr>
+            <a:graphic xmlns:a="http://schemas.openxmlformats.org/drawingml/2006/main">
+              <a:graphicData uri="http://schemas.openxmlformats.org/drawingml/2006/picture">
+                <pic:pic xmlns:pic="http://schemas.openxmlformats.org/drawingml/2006/picture">
+                  <pic:nvPicPr>
+                    <pic:cNvPr id="1" name=""/>
+                    <pic:cNvPicPr/>
+                  </pic:nvPicPr>
+                  <pic:blipFill>
+                    <a:blip r:embed="rId61"/>
+                    <a:stretch>
+                      <a:fillRect/>
+                    </a:stretch>
+                  </pic:blipFill>
+                  <pic:spPr>
+                    <a:xfrm>
+                      <a:off x="0" y="0"/>
+                      <a:ext cx="5612130" cy="1779905"/>
+                    </a:xfrm>
+                    <a:prstGeom prst="rect">
+                      <a:avLst/>
+                    </a:prstGeom>
+                  </pic:spPr>
+                </pic:pic>
+              </a:graphicData>
+            </a:graphic>
+          </wp:inline>
+        </w:drawing>
+      </w:r>
+    </w:p>
+    <w:p>
+      <w:pPr>
+        <w:rPr>
+          <w:b/>
+          <w:bCs/>
+          <w:sz w:val="24"/>
+          <w:szCs w:val="24"/>
+        </w:rPr>
+      </w:pPr>
+    </w:p>
+    <w:p>
+      <w:pPr>
+        <w:rPr>
+          <w:b/>
+          <w:bCs/>
+          <w:sz w:val="24"/>
+          <w:szCs w:val="24"/>
+        </w:rPr>
+      </w:pPr>
+      <w:r>
+        <w:rPr>
+          <w:b/>
+          <w:bCs/>
+          <w:sz w:val="24"/>
+          <w:szCs w:val="24"/>
+        </w:rPr>
+        <w:t>Relación muchos a muchos polimórfica</w:t>
+      </w:r>
+    </w:p>
+    <w:p>
+      <w:pPr>
+        <w:rPr>
+          <w:b/>
+          <w:bCs/>
+          <w:sz w:val="24"/>
+          <w:szCs w:val="24"/>
+        </w:rPr>
+      </w:pPr>
+      <w:r>
+        <w:rPr>
+          <w:b/>
+          <w:bCs/>
+          <w:sz w:val="24"/>
+          <w:szCs w:val="24"/>
+        </w:rPr>
+        <w:drawing>
+          <wp:inline distT="0" distB="0" distL="0" distR="0" wp14:anchorId="6AF0D17C" wp14:editId="1C1EB206">
+            <wp:extent cx="5612130" cy="2204720"/>
+            <wp:effectExtent l="0" t="0" r="7620" b="5080"/>
+            <wp:docPr id="58" name="Imagen 58"/>
+            <wp:cNvGraphicFramePr>
+              <a:graphicFrameLocks xmlns:a="http://schemas.openxmlformats.org/drawingml/2006/main" noChangeAspect="1"/>
+            </wp:cNvGraphicFramePr>
+            <a:graphic xmlns:a="http://schemas.openxmlformats.org/drawingml/2006/main">
+              <a:graphicData uri="http://schemas.openxmlformats.org/drawingml/2006/picture">
+                <pic:pic xmlns:pic="http://schemas.openxmlformats.org/drawingml/2006/picture">
+                  <pic:nvPicPr>
+                    <pic:cNvPr id="1" name=""/>
+                    <pic:cNvPicPr/>
+                  </pic:nvPicPr>
+                  <pic:blipFill>
+                    <a:blip r:embed="rId62"/>
+                    <a:stretch>
+                      <a:fillRect/>
+                    </a:stretch>
+                  </pic:blipFill>
+                  <pic:spPr>
+                    <a:xfrm>
+                      <a:off x="0" y="0"/>
+                      <a:ext cx="5612130" cy="2204720"/>
+                    </a:xfrm>
+                    <a:prstGeom prst="rect">
+                      <a:avLst/>
+                    </a:prstGeom>
+                  </pic:spPr>
+                </pic:pic>
+              </a:graphicData>
+            </a:graphic>
+          </wp:inline>
+        </w:drawing>
+      </w:r>
+    </w:p>
+    <w:p>
+      <w:pPr>
+        <w:rPr>
+          <w:b/>
+          <w:bCs/>
+          <w:sz w:val="24"/>
+          <w:szCs w:val="24"/>
+        </w:rPr>
+      </w:pPr>
+      <w:r>
+        <w:rPr>
+          <w:b/>
+          <w:bCs/>
+          <w:sz w:val="24"/>
+          <w:szCs w:val="24"/>
+        </w:rPr>
+        <w:drawing>
+          <wp:inline distT="0" distB="0" distL="0" distR="0" wp14:anchorId="0626D8BB" wp14:editId="328BB433">
+            <wp:extent cx="5612130" cy="1843405"/>
+            <wp:effectExtent l="0" t="0" r="7620" b="4445"/>
+            <wp:docPr id="59" name="Imagen 59"/>
+            <wp:cNvGraphicFramePr>
+              <a:graphicFrameLocks xmlns:a="http://schemas.openxmlformats.org/drawingml/2006/main" noChangeAspect="1"/>
+            </wp:cNvGraphicFramePr>
+            <a:graphic xmlns:a="http://schemas.openxmlformats.org/drawingml/2006/main">
+              <a:graphicData uri="http://schemas.openxmlformats.org/drawingml/2006/picture">
+                <pic:pic xmlns:pic="http://schemas.openxmlformats.org/drawingml/2006/picture">
+                  <pic:nvPicPr>
+                    <pic:cNvPr id="1" name=""/>
+                    <pic:cNvPicPr/>
+                  </pic:nvPicPr>
+                  <pic:blipFill>
+                    <a:blip r:embed="rId63"/>
+                    <a:stretch>
+                      <a:fillRect/>
+                    </a:stretch>
+                  </pic:blipFill>
+                  <pic:spPr>
+                    <a:xfrm>
+                      <a:off x="0" y="0"/>
+                      <a:ext cx="5612130" cy="1843405"/>
+                    </a:xfrm>
+                    <a:prstGeom prst="rect">
+                      <a:avLst/>
+                    </a:prstGeom>
+                  </pic:spPr>
+                </pic:pic>
+              </a:graphicData>
+            </a:graphic>
+          </wp:inline>
+        </w:drawing>
+      </w:r>
+    </w:p>
+    <w:p>
+      <w:pPr>
+        <w:rPr>
+          <w:sz w:val="24"/>
+          <w:szCs w:val="24"/>
+        </w:rPr>
+      </w:pPr>
+      <w:r>
+        <w:rPr>
+          <w:sz w:val="24"/>
+          <w:szCs w:val="24"/>
+        </w:rPr>
+        <w:t xml:space="preserve"> Se crea la función tags con donde se pasa la ruta del modelo a utilizar para la relación en este caso el modelo tags y como segundo parámetro el nombre de la tabla en singular.</w:t>
+      </w:r>
+    </w:p>
+    <w:p>
+      <w:pPr>
+        <w:rPr>
+          <w:b/>
+          <w:bCs/>
+          <w:sz w:val="24"/>
+          <w:szCs w:val="24"/>
+        </w:rPr>
+      </w:pPr>
+      <w:r>
+        <w:rPr>
+          <w:b/>
+          <w:bCs/>
+          <w:sz w:val="24"/>
+          <w:szCs w:val="24"/>
+        </w:rPr>
+        <w:lastRenderedPageBreak/>
+        <w:drawing>
+          <wp:inline distT="0" distB="0" distL="0" distR="0" wp14:anchorId="025900C9" wp14:editId="1C733DC4">
+            <wp:extent cx="5612130" cy="2591435"/>
+            <wp:effectExtent l="0" t="0" r="7620" b="0"/>
+            <wp:docPr id="60" name="Imagen 60"/>
+            <wp:cNvGraphicFramePr>
+              <a:graphicFrameLocks xmlns:a="http://schemas.openxmlformats.org/drawingml/2006/main" noChangeAspect="1"/>
+            </wp:cNvGraphicFramePr>
+            <a:graphic xmlns:a="http://schemas.openxmlformats.org/drawingml/2006/main">
+              <a:graphicData uri="http://schemas.openxmlformats.org/drawingml/2006/picture">
+                <pic:pic xmlns:pic="http://schemas.openxmlformats.org/drawingml/2006/picture">
+                  <pic:nvPicPr>
+                    <pic:cNvPr id="1" name=""/>
+                    <pic:cNvPicPr/>
+                  </pic:nvPicPr>
+                  <pic:blipFill>
+                    <a:blip r:embed="rId64"/>
+                    <a:stretch>
+                      <a:fillRect/>
+                    </a:stretch>
+                  </pic:blipFill>
+                  <pic:spPr>
+                    <a:xfrm>
+                      <a:off x="0" y="0"/>
+                      <a:ext cx="5612130" cy="2591435"/>
+                    </a:xfrm>
+                    <a:prstGeom prst="rect">
+                      <a:avLst/>
+                    </a:prstGeom>
+                  </pic:spPr>
+                </pic:pic>
+              </a:graphicData>
+            </a:graphic>
+          </wp:inline>
+        </w:drawing>
+      </w:r>
+    </w:p>
+    <w:p>
+      <w:pPr>
+        <w:rPr>
+          <w:sz w:val="24"/>
+          <w:szCs w:val="24"/>
+        </w:rPr>
+      </w:pPr>
+      <w:r>
+        <w:rPr>
+          <w:sz w:val="24"/>
+          <w:szCs w:val="24"/>
+        </w:rPr>
+        <w:t>En este modelo de tags se crea dos métodos uno por cada modelo con el que tiene la relación polimórfica de muchos a muchos</w:t>
+      </w:r>
+      <w:r>
+        <w:rPr>
+          <w:sz w:val="24"/>
+          <w:szCs w:val="24"/>
+        </w:rPr>
+        <w:t>, en cada método se pasa como primer parámetro la ruta del modelo con el que se tiene la relación y como segundo parámetro el nombre de la tabla en singular</w:t>
+      </w:r>
+    </w:p>
+    <w:p>
+      <w:pPr>
+        <w:rPr>
+          <w:b/>
+          <w:bCs/>
+          <w:sz w:val="24"/>
+          <w:szCs w:val="24"/>
+        </w:rPr>
+      </w:pPr>
+    </w:p>
+    <w:p>
+      <w:pPr>
+        <w:rPr>
+          <w:b/>
+          <w:bCs/>
+          <w:sz w:val="24"/>
+          <w:szCs w:val="24"/>
+        </w:rPr>
+      </w:pPr>
+      <w:r>
+        <w:rPr>
+          <w:b/>
+          <w:bCs/>
+          <w:sz w:val="24"/>
+          <w:szCs w:val="24"/>
+        </w:rPr>
+        <w:t xml:space="preserve">Migración para la tabla </w:t>
+      </w:r>
+      <w:proofErr w:type="spellStart"/>
+      <w:r>
+        <w:rPr>
+          <w:b/>
+          <w:bCs/>
+          <w:sz w:val="24"/>
+          <w:szCs w:val="24"/>
+        </w:rPr>
+        <w:t>taggables</w:t>
+      </w:r>
+      <w:proofErr w:type="spellEnd"/>
+    </w:p>
+    <w:p>
+      <w:pPr>
+        <w:rPr>
+          <w:b/>
+          <w:bCs/>
+          <w:sz w:val="24"/>
+          <w:szCs w:val="24"/>
+        </w:rPr>
+      </w:pPr>
+      <w:r>
+        <w:rPr>
+          <w:b/>
+          <w:bCs/>
+          <w:sz w:val="24"/>
+          <w:szCs w:val="24"/>
+        </w:rPr>
+        <w:drawing>
+          <wp:inline distT="0" distB="0" distL="0" distR="0" wp14:anchorId="4C47A1FD" wp14:editId="6702741B">
+            <wp:extent cx="5612130" cy="2572385"/>
+            <wp:effectExtent l="0" t="0" r="7620" b="0"/>
+            <wp:docPr id="61" name="Imagen 61"/>
+            <wp:cNvGraphicFramePr>
+              <a:graphicFrameLocks xmlns:a="http://schemas.openxmlformats.org/drawingml/2006/main" noChangeAspect="1"/>
+            </wp:cNvGraphicFramePr>
+            <a:graphic xmlns:a="http://schemas.openxmlformats.org/drawingml/2006/main">
+              <a:graphicData uri="http://schemas.openxmlformats.org/drawingml/2006/picture">
+                <pic:pic xmlns:pic="http://schemas.openxmlformats.org/drawingml/2006/picture">
+                  <pic:nvPicPr>
+                    <pic:cNvPr id="1" name=""/>
+                    <pic:cNvPicPr/>
+                  </pic:nvPicPr>
+                  <pic:blipFill>
+                    <a:blip r:embed="rId65"/>
+                    <a:stretch>
+                      <a:fillRect/>
+                    </a:stretch>
+                  </pic:blipFill>
+                  <pic:spPr>
+                    <a:xfrm>
+                      <a:off x="0" y="0"/>
+                      <a:ext cx="5612130" cy="2572385"/>
+                    </a:xfrm>
+                    <a:prstGeom prst="rect">
+                      <a:avLst/>
+                    </a:prstGeom>
+                  </pic:spPr>
+                </pic:pic>
+              </a:graphicData>
+            </a:graphic>
+          </wp:inline>
+        </w:drawing>
+      </w:r>
+    </w:p>
+    <w:p>
+      <w:pPr>
+        <w:rPr>
+          <w:sz w:val="24"/>
+          <w:szCs w:val="24"/>
+        </w:rPr>
+      </w:pPr>
+      <w:r>
+        <w:rPr>
+          <w:sz w:val="24"/>
+          <w:szCs w:val="24"/>
+        </w:rPr>
+        <w:t xml:space="preserve">En las relaciones </w:t>
+      </w:r>
+      <w:r>
+        <w:rPr>
+          <w:sz w:val="24"/>
+          <w:szCs w:val="24"/>
+        </w:rPr>
+        <w:t>muchos a muchos polimórfica se crean</w:t>
+      </w:r>
+      <w:r>
+        <w:rPr>
+          <w:sz w:val="24"/>
+          <w:szCs w:val="24"/>
+        </w:rPr>
+        <w:t xml:space="preserve"> el </w:t>
+      </w:r>
+      <w:proofErr w:type="spellStart"/>
+      <w:r>
+        <w:rPr>
+          <w:sz w:val="24"/>
+          <w:szCs w:val="24"/>
+        </w:rPr>
+        <w:t>taggable_id</w:t>
+      </w:r>
+      <w:proofErr w:type="spellEnd"/>
+      <w:r>
+        <w:rPr>
+          <w:sz w:val="24"/>
+          <w:szCs w:val="24"/>
+        </w:rPr>
+        <w:t xml:space="preserve"> para guardar la clave primaria de post o video y en </w:t>
+      </w:r>
+      <w:proofErr w:type="spellStart"/>
+      <w:r>
+        <w:rPr>
+          <w:sz w:val="24"/>
+          <w:szCs w:val="24"/>
+        </w:rPr>
+        <w:t>taggable_type</w:t>
+      </w:r>
+      <w:proofErr w:type="spellEnd"/>
+      <w:r>
+        <w:rPr>
+          <w:sz w:val="24"/>
+          <w:szCs w:val="24"/>
+        </w:rPr>
+        <w:t xml:space="preserve"> se guarda la ruta del modelo que hace referencia por ejemplo ‘App\</w:t>
+      </w:r>
+      <w:proofErr w:type="spellStart"/>
+      <w:r>
+        <w:rPr>
+          <w:sz w:val="24"/>
+          <w:szCs w:val="24"/>
+        </w:rPr>
+        <w:t>Models</w:t>
+      </w:r>
+      <w:proofErr w:type="spellEnd"/>
+      <w:r>
+        <w:rPr>
+          <w:sz w:val="24"/>
+          <w:szCs w:val="24"/>
+        </w:rPr>
+        <w:t xml:space="preserve">\Video’. </w:t>
+      </w:r>
+    </w:p>
+    <w:p>
+      <w:pPr>
+        <w:rPr>
+          <w:b/>
+          <w:bCs/>
+          <w:sz w:val="24"/>
+          <w:szCs w:val="24"/>
+        </w:rPr>
+      </w:pPr>
+    </w:p>
+    <w:p>
+      <w:pPr>
+        <w:rPr>
+          <w:b/>
+          <w:bCs/>
           <w:sz w:val="24"/>
           <w:szCs w:val="24"/>
         </w:rPr>
@@ -3825,6 +6693,95 @@
       </w:rPr>
     </w:lvl>
   </w:abstractNum>
+  <w:abstractNum w:abstractNumId="3" w15:restartNumberingAfterBreak="0">
+    <w:nsid w:val="749376F0"/>
+    <w:multiLevelType w:val="hybridMultilevel"/>
+    <w:tmpl w:val="D2580598"/>
+    <w:lvl w:ilvl="0" w:tplc="080A000F">
+      <w:start w:val="1"/>
+      <w:numFmt w:val="decimal"/>
+      <w:lvlText w:val="%1."/>
+      <w:lvlJc w:val="left"/>
+      <w:pPr>
+        <w:ind w:left="720" w:hanging="360"/>
+      </w:pPr>
+      <w:rPr>
+        <w:rFonts w:hint="default"/>
+      </w:rPr>
+    </w:lvl>
+    <w:lvl w:ilvl="1" w:tplc="080A0019" w:tentative="1">
+      <w:start w:val="1"/>
+      <w:numFmt w:val="lowerLetter"/>
+      <w:lvlText w:val="%2."/>
+      <w:lvlJc w:val="left"/>
+      <w:pPr>
+        <w:ind w:left="1440" w:hanging="360"/>
+      </w:pPr>
+    </w:lvl>
+    <w:lvl w:ilvl="2" w:tplc="080A001B" w:tentative="1">
+      <w:start w:val="1"/>
+      <w:numFmt w:val="lowerRoman"/>
+      <w:lvlText w:val="%3."/>
+      <w:lvlJc w:val="right"/>
+      <w:pPr>
+        <w:ind w:left="2160" w:hanging="180"/>
+      </w:pPr>
+    </w:lvl>
+    <w:lvl w:ilvl="3" w:tplc="080A000F" w:tentative="1">
+      <w:start w:val="1"/>
+      <w:numFmt w:val="decimal"/>
+      <w:lvlText w:val="%4."/>
+      <w:lvlJc w:val="left"/>
+      <w:pPr>
+        <w:ind w:left="2880" w:hanging="360"/>
+      </w:pPr>
+    </w:lvl>
+    <w:lvl w:ilvl="4" w:tplc="080A0019" w:tentative="1">
+      <w:start w:val="1"/>
+      <w:numFmt w:val="lowerLetter"/>
+      <w:lvlText w:val="%5."/>
+      <w:lvlJc w:val="left"/>
+      <w:pPr>
+        <w:ind w:left="3600" w:hanging="360"/>
+      </w:pPr>
+    </w:lvl>
+    <w:lvl w:ilvl="5" w:tplc="080A001B" w:tentative="1">
+      <w:start w:val="1"/>
+      <w:numFmt w:val="lowerRoman"/>
+      <w:lvlText w:val="%6."/>
+      <w:lvlJc w:val="right"/>
+      <w:pPr>
+        <w:ind w:left="4320" w:hanging="180"/>
+      </w:pPr>
+    </w:lvl>
+    <w:lvl w:ilvl="6" w:tplc="080A000F" w:tentative="1">
+      <w:start w:val="1"/>
+      <w:numFmt w:val="decimal"/>
+      <w:lvlText w:val="%7."/>
+      <w:lvlJc w:val="left"/>
+      <w:pPr>
+        <w:ind w:left="5040" w:hanging="360"/>
+      </w:pPr>
+    </w:lvl>
+    <w:lvl w:ilvl="7" w:tplc="080A0019" w:tentative="1">
+      <w:start w:val="1"/>
+      <w:numFmt w:val="lowerLetter"/>
+      <w:lvlText w:val="%8."/>
+      <w:lvlJc w:val="left"/>
+      <w:pPr>
+        <w:ind w:left="5760" w:hanging="360"/>
+      </w:pPr>
+    </w:lvl>
+    <w:lvl w:ilvl="8" w:tplc="080A001B" w:tentative="1">
+      <w:start w:val="1"/>
+      <w:numFmt w:val="lowerRoman"/>
+      <w:lvlText w:val="%9."/>
+      <w:lvlJc w:val="right"/>
+      <w:pPr>
+        <w:ind w:left="6480" w:hanging="180"/>
+      </w:pPr>
+    </w:lvl>
+  </w:abstractNum>
   <w:num w:numId="1">
     <w:abstractNumId w:val="2"/>
   </w:num>
@@ -3833,6 +6790,9 @@
   </w:num>
   <w:num w:numId="3">
     <w:abstractNumId w:val="0"/>
+  </w:num>
+  <w:num w:numId="4">
+    <w:abstractNumId w:val="3"/>
   </w:num>
 </w:numbering>
 </file>

</xml_diff>

<commit_message>
Cree un nuevo documento de livewire y agregue nuevas secciones al Manual de Laravel 8
</commit_message>
<xml_diff>
--- a/resources/Manual propio Curso - Laravel 8.docx
+++ b/resources/Manual propio Curso - Laravel 8.docx
@@ -1639,27 +1639,7 @@
           <w:szCs w:val="24"/>
         </w:rPr>
         <w:lastRenderedPageBreak/>
-        <w:t xml:space="preserve">Directiva </w:t>
-      </w:r>
-      <w:proofErr w:type="spellStart"/>
-      <w:r>
-        <w:rPr>
-          <w:b/>
-          <w:bCs/>
-          <w:sz w:val="24"/>
-          <w:szCs w:val="24"/>
-        </w:rPr>
-        <w:t>foreach</w:t>
-      </w:r>
-      <w:proofErr w:type="spellEnd"/>
-      <w:r>
-        <w:rPr>
-          <w:b/>
-          <w:bCs/>
-          <w:sz w:val="24"/>
-          <w:szCs w:val="24"/>
-        </w:rPr>
-        <w:t xml:space="preserve"> para recorrer los arreglos que recibimos del controlador</w:t>
+        <w:t>Directiva foreach para recorrer los arreglos que recibimos del controlador</w:t>
       </w:r>
     </w:p>
     <w:p>
@@ -1790,39 +1770,7 @@
           <w:sz w:val="24"/>
           <w:szCs w:val="24"/>
         </w:rPr>
-        <w:t xml:space="preserve">Cuando creamos un formulario en Laravel es importante dentro de la etiqueta form, con action indicarle la ruta a la cual queremos que envié la información, también debemos indicarle el método, al igual que </w:t>
-      </w:r>
-      <w:proofErr w:type="spellStart"/>
-      <w:r>
-        <w:rPr>
-          <w:sz w:val="24"/>
-          <w:szCs w:val="24"/>
-        </w:rPr>
-        <w:t>csrf</w:t>
-      </w:r>
-      <w:proofErr w:type="spellEnd"/>
-      <w:r>
-        <w:rPr>
-          <w:sz w:val="24"/>
-          <w:szCs w:val="24"/>
-        </w:rPr>
-        <w:t xml:space="preserve"> para que </w:t>
-      </w:r>
-      <w:proofErr w:type="spellStart"/>
-      <w:r>
-        <w:rPr>
-          <w:sz w:val="24"/>
-          <w:szCs w:val="24"/>
-        </w:rPr>
-        <w:t>laravel</w:t>
-      </w:r>
-      <w:proofErr w:type="spellEnd"/>
-      <w:r>
-        <w:rPr>
-          <w:sz w:val="24"/>
-          <w:szCs w:val="24"/>
-        </w:rPr>
-        <w:t xml:space="preserve"> cree un toquen de seguridad para enviar la información hacia el servidor, ya que si no ponemos esta etiqueta laravel no enviara la información por motivos de seguridad y nos saldrá un error 419.</w:t>
+        <w:t>Cuando creamos un formulario en Laravel es importante dentro de la etiqueta form, con action indicarle la ruta a la cual queremos que envié la información, también debemos indicarle el método, al igual que csrf para que laravel cree un toquen de seguridad para enviar la información hacia el servidor, ya que si no ponemos esta etiqueta laravel no enviara la información por motivos de seguridad y nos saldrá un error 419.</w:t>
       </w:r>
     </w:p>
     <w:p>
@@ -2172,55 +2120,7 @@
           <w:sz w:val="24"/>
           <w:szCs w:val="24"/>
         </w:rPr>
-        <w:t xml:space="preserve">Para cambiar el nombre de las rutas le pasamos, que se diferente al nombre de la </w:t>
-      </w:r>
-      <w:proofErr w:type="spellStart"/>
-      <w:r>
-        <w:rPr>
-          <w:sz w:val="24"/>
-          <w:szCs w:val="24"/>
-        </w:rPr>
-        <w:t>url</w:t>
-      </w:r>
-      <w:proofErr w:type="spellEnd"/>
-      <w:r>
-        <w:rPr>
-          <w:sz w:val="24"/>
-          <w:szCs w:val="24"/>
-        </w:rPr>
-        <w:t xml:space="preserve"> utilizamos el método </w:t>
-      </w:r>
-      <w:proofErr w:type="spellStart"/>
-      <w:r>
-        <w:rPr>
-          <w:sz w:val="24"/>
-          <w:szCs w:val="24"/>
-        </w:rPr>
-        <w:t>names</w:t>
-      </w:r>
-      <w:proofErr w:type="spellEnd"/>
-      <w:r>
-        <w:rPr>
-          <w:sz w:val="24"/>
-          <w:szCs w:val="24"/>
-        </w:rPr>
-        <w:t xml:space="preserve"> y para cambiar el nombre del parámetro que le estamos pasando utilizamos </w:t>
-      </w:r>
-      <w:proofErr w:type="spellStart"/>
-      <w:r>
-        <w:rPr>
-          <w:sz w:val="24"/>
-          <w:szCs w:val="24"/>
-        </w:rPr>
-        <w:t>parameters</w:t>
-      </w:r>
-      <w:proofErr w:type="spellEnd"/>
-      <w:r>
-        <w:rPr>
-          <w:sz w:val="24"/>
-          <w:szCs w:val="24"/>
-        </w:rPr>
-        <w:t>.</w:t>
+        <w:t>Para cambiar el nombre de las rutas le pasamos, que se diferente al nombre de la url utilizamos el método names y para cambiar el nombre del parámetro que le estamos pasando utilizamos parameters.</w:t>
       </w:r>
     </w:p>
     <w:p>
@@ -2264,59 +2164,8 @@
           <w:szCs w:val="24"/>
         </w:rPr>
         <w:lastRenderedPageBreak/>
-        <w:t xml:space="preserve">Para traducir el </w:t>
-      </w:r>
-      <w:proofErr w:type="spellStart"/>
-      <w:r>
-        <w:rPr>
-          <w:b/>
-          <w:bCs/>
-          <w:sz w:val="24"/>
-          <w:szCs w:val="24"/>
-        </w:rPr>
-        <w:t>create</w:t>
-      </w:r>
-      <w:proofErr w:type="spellEnd"/>
-      <w:r>
-        <w:rPr>
-          <w:b/>
-          <w:bCs/>
-          <w:sz w:val="24"/>
-          <w:szCs w:val="24"/>
-        </w:rPr>
-        <w:t xml:space="preserve"> y </w:t>
-      </w:r>
-      <w:proofErr w:type="spellStart"/>
-      <w:r>
-        <w:rPr>
-          <w:b/>
-          <w:bCs/>
-          <w:sz w:val="24"/>
-          <w:szCs w:val="24"/>
-        </w:rPr>
-        <w:t>edit</w:t>
-      </w:r>
-      <w:proofErr w:type="spellEnd"/>
-      <w:r>
-        <w:rPr>
-          <w:b/>
-          <w:bCs/>
-          <w:sz w:val="24"/>
-          <w:szCs w:val="24"/>
-        </w:rPr>
-        <w:t xml:space="preserve"> en las rutas a editar y crear agregamos en siguiente código en </w:t>
-      </w:r>
-      <w:proofErr w:type="spellStart"/>
-      <w:r>
-        <w:rPr>
-          <w:b/>
-          <w:bCs/>
-          <w:sz w:val="24"/>
-          <w:szCs w:val="24"/>
-        </w:rPr>
-        <w:t>AppServiceProvider</w:t>
-      </w:r>
-      <w:proofErr w:type="spellEnd"/>
+        <w:t>Para traducir el create y edit en las rutas a editar y crear agregamos en siguiente código en AppServiceProvider</w:t>
+      </w:r>
     </w:p>
     <w:p>
       <w:pPr>
@@ -2392,19 +2241,8 @@
           <w:sz w:val="24"/>
           <w:szCs w:val="24"/>
         </w:rPr>
-        <w:t xml:space="preserve">Para ejecutar borrar las migraciones, volver a ejecutarlas y ejecutar los </w:t>
-      </w:r>
-      <w:proofErr w:type="spellStart"/>
-      <w:r>
-        <w:rPr>
-          <w:b/>
-          <w:bCs/>
-          <w:sz w:val="24"/>
-          <w:szCs w:val="24"/>
-        </w:rPr>
-        <w:t>seeders</w:t>
-      </w:r>
-      <w:proofErr w:type="spellEnd"/>
+        <w:t>Para ejecutar borrar las migraciones, volver a ejecutarlas y ejecutar los seeders</w:t>
+      </w:r>
     </w:p>
     <w:p>
       <w:pPr>
@@ -2486,27 +2324,7 @@
           <w:sz w:val="24"/>
           <w:szCs w:val="24"/>
         </w:rPr>
-        <w:t xml:space="preserve">Crear </w:t>
-      </w:r>
-      <w:proofErr w:type="spellStart"/>
-      <w:r>
-        <w:rPr>
-          <w:b/>
-          <w:bCs/>
-          <w:sz w:val="24"/>
-          <w:szCs w:val="24"/>
-        </w:rPr>
-        <w:t>url</w:t>
-      </w:r>
-      <w:proofErr w:type="spellEnd"/>
-      <w:r>
-        <w:rPr>
-          <w:b/>
-          <w:bCs/>
-          <w:sz w:val="24"/>
-          <w:szCs w:val="24"/>
-        </w:rPr>
-        <w:t xml:space="preserve"> amigables</w:t>
+        <w:t>Crear url amigables</w:t>
       </w:r>
     </w:p>
     <w:p>
@@ -2576,23 +2394,7 @@
           <w:szCs w:val="24"/>
         </w:rPr>
         <w:lastRenderedPageBreak/>
-        <w:t xml:space="preserve">Para crear </w:t>
-      </w:r>
-      <w:proofErr w:type="spellStart"/>
-      <w:r>
-        <w:rPr>
-          <w:sz w:val="24"/>
-          <w:szCs w:val="24"/>
-        </w:rPr>
-        <w:t>urls</w:t>
-      </w:r>
-      <w:proofErr w:type="spellEnd"/>
-      <w:r>
-        <w:rPr>
-          <w:sz w:val="24"/>
-          <w:szCs w:val="24"/>
-        </w:rPr>
-        <w:t xml:space="preserve"> amigables en la tabla agregamos una columna slug y en el modelo ponemos el siguiente método indicándole que la slug va ser la clave que se va utilizar</w:t>
+        <w:t>Para crear urls amigables en la tabla agregamos una columna slug y en el modelo ponemos el siguiente método indicándole que la slug va ser la clave que se va utilizar</w:t>
       </w:r>
       <w:r>
         <w:rPr>
@@ -2606,39 +2408,7 @@
           <w:sz w:val="24"/>
           <w:szCs w:val="24"/>
         </w:rPr>
-        <w:t xml:space="preserve">la </w:t>
-      </w:r>
-      <w:proofErr w:type="spellStart"/>
-      <w:r>
-        <w:rPr>
-          <w:sz w:val="24"/>
-          <w:szCs w:val="24"/>
-        </w:rPr>
-        <w:t>urls</w:t>
-      </w:r>
-      <w:proofErr w:type="spellEnd"/>
-      <w:r>
-        <w:rPr>
-          <w:sz w:val="24"/>
-          <w:szCs w:val="24"/>
-        </w:rPr>
-        <w:t xml:space="preserve"> de navegación en </w:t>
-      </w:r>
-      <w:proofErr w:type="spellStart"/>
-      <w:r>
-        <w:rPr>
-          <w:sz w:val="24"/>
-          <w:szCs w:val="24"/>
-        </w:rPr>
-        <w:t>ves</w:t>
-      </w:r>
-      <w:proofErr w:type="spellEnd"/>
-      <w:r>
-        <w:rPr>
-          <w:sz w:val="24"/>
-          <w:szCs w:val="24"/>
-        </w:rPr>
-        <w:t xml:space="preserve"> de id.</w:t>
+        <w:t>la urls de navegación en ves de id.</w:t>
       </w:r>
     </w:p>
     <w:p>
@@ -2747,36 +2517,14 @@
           <w:szCs w:val="24"/>
         </w:rPr>
       </w:pPr>
-      <w:proofErr w:type="spellStart"/>
-      <w:proofErr w:type="gramStart"/>
-      <w:r>
-        <w:rPr>
-          <w:b/>
-          <w:bCs/>
-          <w:sz w:val="24"/>
-          <w:szCs w:val="24"/>
-        </w:rPr>
-        <w:t>index</w:t>
-      </w:r>
-      <w:proofErr w:type="spellEnd"/>
-      <w:r>
-        <w:rPr>
-          <w:b/>
-          <w:bCs/>
-          <w:sz w:val="24"/>
-          <w:szCs w:val="24"/>
-        </w:rPr>
-        <w:t>(</w:t>
-      </w:r>
-      <w:proofErr w:type="gramEnd"/>
-      <w:r>
-        <w:rPr>
-          <w:b/>
-          <w:bCs/>
-          <w:sz w:val="24"/>
-          <w:szCs w:val="24"/>
-        </w:rPr>
-        <w:t>)</w:t>
+      <w:r>
+        <w:rPr>
+          <w:b/>
+          <w:bCs/>
+          <w:sz w:val="24"/>
+          <w:szCs w:val="24"/>
+        </w:rPr>
+        <w:t>index()</w:t>
       </w:r>
     </w:p>
     <w:p>
@@ -2793,36 +2541,14 @@
           <w:szCs w:val="24"/>
         </w:rPr>
       </w:pPr>
-      <w:proofErr w:type="spellStart"/>
-      <w:proofErr w:type="gramStart"/>
-      <w:r>
-        <w:rPr>
-          <w:b/>
-          <w:bCs/>
-          <w:sz w:val="24"/>
-          <w:szCs w:val="24"/>
-        </w:rPr>
-        <w:t>create</w:t>
-      </w:r>
-      <w:proofErr w:type="spellEnd"/>
-      <w:r>
-        <w:rPr>
-          <w:b/>
-          <w:bCs/>
-          <w:sz w:val="24"/>
-          <w:szCs w:val="24"/>
-        </w:rPr>
-        <w:t>(</w:t>
-      </w:r>
-      <w:proofErr w:type="gramEnd"/>
-      <w:r>
-        <w:rPr>
-          <w:b/>
-          <w:bCs/>
-          <w:sz w:val="24"/>
-          <w:szCs w:val="24"/>
-        </w:rPr>
-        <w:t>)</w:t>
+      <w:r>
+        <w:rPr>
+          <w:b/>
+          <w:bCs/>
+          <w:sz w:val="24"/>
+          <w:szCs w:val="24"/>
+        </w:rPr>
+        <w:t>create()</w:t>
       </w:r>
     </w:p>
     <w:p>
@@ -2839,25 +2565,14 @@
           <w:szCs w:val="24"/>
         </w:rPr>
       </w:pPr>
-      <w:proofErr w:type="gramStart"/>
-      <w:r>
-        <w:rPr>
-          <w:b/>
-          <w:bCs/>
-          <w:sz w:val="24"/>
-          <w:szCs w:val="24"/>
-        </w:rPr>
-        <w:t>store(</w:t>
-      </w:r>
-      <w:proofErr w:type="gramEnd"/>
-      <w:r>
-        <w:rPr>
-          <w:b/>
-          <w:bCs/>
-          <w:sz w:val="24"/>
-          <w:szCs w:val="24"/>
-        </w:rPr>
-        <w:t>)</w:t>
+      <w:r>
+        <w:rPr>
+          <w:b/>
+          <w:bCs/>
+          <w:sz w:val="24"/>
+          <w:szCs w:val="24"/>
+        </w:rPr>
+        <w:t>store()</w:t>
       </w:r>
     </w:p>
     <w:p>
@@ -2874,25 +2589,14 @@
           <w:szCs w:val="24"/>
         </w:rPr>
       </w:pPr>
-      <w:proofErr w:type="gramStart"/>
-      <w:r>
-        <w:rPr>
-          <w:b/>
-          <w:bCs/>
-          <w:sz w:val="24"/>
-          <w:szCs w:val="24"/>
-        </w:rPr>
-        <w:t>show(</w:t>
-      </w:r>
-      <w:proofErr w:type="gramEnd"/>
-      <w:r>
-        <w:rPr>
-          <w:b/>
-          <w:bCs/>
-          <w:sz w:val="24"/>
-          <w:szCs w:val="24"/>
-        </w:rPr>
-        <w:t>)</w:t>
+      <w:r>
+        <w:rPr>
+          <w:b/>
+          <w:bCs/>
+          <w:sz w:val="24"/>
+          <w:szCs w:val="24"/>
+        </w:rPr>
+        <w:t>show()</w:t>
       </w:r>
     </w:p>
     <w:p>
@@ -2909,36 +2613,14 @@
           <w:szCs w:val="24"/>
         </w:rPr>
       </w:pPr>
-      <w:proofErr w:type="spellStart"/>
-      <w:proofErr w:type="gramStart"/>
-      <w:r>
-        <w:rPr>
-          <w:b/>
-          <w:bCs/>
-          <w:sz w:val="24"/>
-          <w:szCs w:val="24"/>
-        </w:rPr>
-        <w:t>edit</w:t>
-      </w:r>
-      <w:proofErr w:type="spellEnd"/>
-      <w:r>
-        <w:rPr>
-          <w:b/>
-          <w:bCs/>
-          <w:sz w:val="24"/>
-          <w:szCs w:val="24"/>
-        </w:rPr>
-        <w:t>(</w:t>
-      </w:r>
-      <w:proofErr w:type="gramEnd"/>
-      <w:r>
-        <w:rPr>
-          <w:b/>
-          <w:bCs/>
-          <w:sz w:val="24"/>
-          <w:szCs w:val="24"/>
-        </w:rPr>
-        <w:t>)</w:t>
+      <w:r>
+        <w:rPr>
+          <w:b/>
+          <w:bCs/>
+          <w:sz w:val="24"/>
+          <w:szCs w:val="24"/>
+        </w:rPr>
+        <w:t>edit()</w:t>
       </w:r>
     </w:p>
     <w:p>
@@ -2955,36 +2637,14 @@
           <w:szCs w:val="24"/>
         </w:rPr>
       </w:pPr>
-      <w:proofErr w:type="spellStart"/>
-      <w:proofErr w:type="gramStart"/>
-      <w:r>
-        <w:rPr>
-          <w:b/>
-          <w:bCs/>
-          <w:sz w:val="24"/>
-          <w:szCs w:val="24"/>
-        </w:rPr>
-        <w:t>update</w:t>
-      </w:r>
-      <w:proofErr w:type="spellEnd"/>
-      <w:r>
-        <w:rPr>
-          <w:b/>
-          <w:bCs/>
-          <w:sz w:val="24"/>
-          <w:szCs w:val="24"/>
-        </w:rPr>
-        <w:t>(</w:t>
-      </w:r>
-      <w:proofErr w:type="gramEnd"/>
-      <w:r>
-        <w:rPr>
-          <w:b/>
-          <w:bCs/>
-          <w:sz w:val="24"/>
-          <w:szCs w:val="24"/>
-        </w:rPr>
-        <w:t>)</w:t>
+      <w:r>
+        <w:rPr>
+          <w:b/>
+          <w:bCs/>
+          <w:sz w:val="24"/>
+          <w:szCs w:val="24"/>
+        </w:rPr>
+        <w:t>update()</w:t>
       </w:r>
     </w:p>
     <w:p>
@@ -3001,75 +2661,33 @@
           <w:szCs w:val="24"/>
         </w:rPr>
       </w:pPr>
-      <w:proofErr w:type="spellStart"/>
-      <w:proofErr w:type="gramStart"/>
-      <w:r>
-        <w:rPr>
-          <w:b/>
-          <w:bCs/>
-          <w:sz w:val="24"/>
-          <w:szCs w:val="24"/>
-        </w:rPr>
-        <w:t>destroy</w:t>
-      </w:r>
-      <w:proofErr w:type="spellEnd"/>
-      <w:r>
-        <w:rPr>
-          <w:b/>
-          <w:bCs/>
-          <w:sz w:val="24"/>
-          <w:szCs w:val="24"/>
-        </w:rPr>
-        <w:t>(</w:t>
-      </w:r>
-      <w:proofErr w:type="gramEnd"/>
-      <w:r>
-        <w:rPr>
-          <w:b/>
-          <w:bCs/>
-          <w:sz w:val="24"/>
-          <w:szCs w:val="24"/>
-        </w:rPr>
-        <w:t>)</w:t>
-      </w:r>
-    </w:p>
-    <w:p>
-      <w:pPr>
-        <w:rPr>
-          <w:b/>
-          <w:bCs/>
-          <w:sz w:val="24"/>
-          <w:szCs w:val="24"/>
-        </w:rPr>
-      </w:pPr>
-      <w:r>
-        <w:rPr>
-          <w:b/>
-          <w:bCs/>
-          <w:sz w:val="24"/>
-          <w:szCs w:val="24"/>
-        </w:rPr>
-        <w:t xml:space="preserve">Ruta </w:t>
-      </w:r>
-      <w:proofErr w:type="spellStart"/>
-      <w:r>
-        <w:rPr>
-          <w:b/>
-          <w:bCs/>
-          <w:sz w:val="24"/>
-          <w:szCs w:val="24"/>
-        </w:rPr>
-        <w:t>resource</w:t>
-      </w:r>
-      <w:proofErr w:type="spellEnd"/>
-      <w:r>
-        <w:rPr>
-          <w:b/>
-          <w:bCs/>
-          <w:sz w:val="24"/>
-          <w:szCs w:val="24"/>
-        </w:rPr>
-        <w:t xml:space="preserve"> que utiliza los métodos definidos por Laravel</w:t>
+      <w:r>
+        <w:rPr>
+          <w:b/>
+          <w:bCs/>
+          <w:sz w:val="24"/>
+          <w:szCs w:val="24"/>
+        </w:rPr>
+        <w:t>destroy()</w:t>
+      </w:r>
+    </w:p>
+    <w:p>
+      <w:pPr>
+        <w:rPr>
+          <w:b/>
+          <w:bCs/>
+          <w:sz w:val="24"/>
+          <w:szCs w:val="24"/>
+        </w:rPr>
+      </w:pPr>
+      <w:r>
+        <w:rPr>
+          <w:b/>
+          <w:bCs/>
+          <w:sz w:val="24"/>
+          <w:szCs w:val="24"/>
+        </w:rPr>
+        <w:t>Ruta resource que utiliza los métodos definidos por Laravel</w:t>
       </w:r>
     </w:p>
     <w:p>
@@ -3273,19 +2891,8 @@
           <w:szCs w:val="24"/>
         </w:rPr>
         <w:lastRenderedPageBreak/>
-        <w:t xml:space="preserve">Insertando un registro a la base de datos desde </w:t>
-      </w:r>
-      <w:proofErr w:type="spellStart"/>
-      <w:r>
-        <w:rPr>
-          <w:b/>
-          <w:bCs/>
-          <w:sz w:val="24"/>
-          <w:szCs w:val="24"/>
-        </w:rPr>
-        <w:t>Tinker</w:t>
-      </w:r>
-      <w:proofErr w:type="spellEnd"/>
+        <w:t>Insertando un registro a la base de datos desde Tinker</w:t>
+      </w:r>
     </w:p>
     <w:p>
       <w:pPr>
@@ -3361,39 +2968,8 @@
           <w:sz w:val="24"/>
           <w:szCs w:val="24"/>
         </w:rPr>
-        <w:t xml:space="preserve">Crear un acceso directo de la carpeta </w:t>
-      </w:r>
-      <w:proofErr w:type="spellStart"/>
-      <w:r>
-        <w:rPr>
-          <w:b/>
-          <w:bCs/>
-          <w:sz w:val="24"/>
-          <w:szCs w:val="24"/>
-        </w:rPr>
-        <w:t>storage</w:t>
-      </w:r>
-      <w:proofErr w:type="spellEnd"/>
-      <w:r>
-        <w:rPr>
-          <w:b/>
-          <w:bCs/>
-          <w:sz w:val="24"/>
-          <w:szCs w:val="24"/>
-        </w:rPr>
-        <w:t xml:space="preserve"> a la carpeta </w:t>
-      </w:r>
-      <w:proofErr w:type="spellStart"/>
-      <w:r>
-        <w:rPr>
-          <w:b/>
-          <w:bCs/>
-          <w:sz w:val="24"/>
-          <w:szCs w:val="24"/>
-        </w:rPr>
-        <w:t>public</w:t>
-      </w:r>
-      <w:proofErr w:type="spellEnd"/>
+        <w:t>Crear un acceso directo de la carpeta storage a la carpeta public</w:t>
+      </w:r>
     </w:p>
     <w:p>
       <w:pPr>
@@ -3465,27 +3041,7 @@
           <w:sz w:val="24"/>
           <w:szCs w:val="24"/>
         </w:rPr>
-        <w:t xml:space="preserve">Instalar Laravel </w:t>
-      </w:r>
-      <w:proofErr w:type="spellStart"/>
-      <w:r>
-        <w:rPr>
-          <w:b/>
-          <w:bCs/>
-          <w:sz w:val="24"/>
-          <w:szCs w:val="24"/>
-        </w:rPr>
-        <w:t>Jetstream</w:t>
-      </w:r>
-      <w:proofErr w:type="spellEnd"/>
-      <w:r>
-        <w:rPr>
-          <w:b/>
-          <w:bCs/>
-          <w:sz w:val="24"/>
-          <w:szCs w:val="24"/>
-        </w:rPr>
-        <w:t xml:space="preserve"> </w:t>
+        <w:t xml:space="preserve">Instalar Laravel Jetstream </w:t>
       </w:r>
     </w:p>
     <w:p>
@@ -3509,19 +3065,8 @@
           <w:sz w:val="24"/>
           <w:szCs w:val="24"/>
         </w:rPr>
-        <w:t xml:space="preserve">Primero instalar </w:t>
-      </w:r>
-      <w:proofErr w:type="spellStart"/>
-      <w:r>
-        <w:rPr>
-          <w:b/>
-          <w:bCs/>
-          <w:sz w:val="24"/>
-          <w:szCs w:val="24"/>
-        </w:rPr>
-        <w:t>laravel</w:t>
-      </w:r>
-      <w:proofErr w:type="spellEnd"/>
+        <w:t>Primero instalar laravel</w:t>
+      </w:r>
     </w:p>
     <w:p>
       <w:pPr>
@@ -3599,19 +3144,8 @@
           <w:sz w:val="24"/>
           <w:szCs w:val="24"/>
         </w:rPr>
-        <w:t xml:space="preserve">Instalar </w:t>
-      </w:r>
-      <w:proofErr w:type="spellStart"/>
-      <w:r>
-        <w:rPr>
-          <w:b/>
-          <w:bCs/>
-          <w:sz w:val="24"/>
-          <w:szCs w:val="24"/>
-        </w:rPr>
-        <w:t>Jetstream</w:t>
-      </w:r>
-      <w:proofErr w:type="spellEnd"/>
+        <w:t>Instalar Jetstream</w:t>
+      </w:r>
     </w:p>
     <w:p>
       <w:pPr>
@@ -3701,59 +3235,8 @@
           <w:szCs w:val="24"/>
         </w:rPr>
         <w:lastRenderedPageBreak/>
-        <w:t xml:space="preserve">Seleccionar con que queremos trabajar </w:t>
-      </w:r>
-      <w:proofErr w:type="spellStart"/>
-      <w:r>
-        <w:rPr>
-          <w:b/>
-          <w:bCs/>
-          <w:sz w:val="24"/>
-          <w:szCs w:val="24"/>
-        </w:rPr>
-        <w:t>livewire</w:t>
-      </w:r>
-      <w:proofErr w:type="spellEnd"/>
-      <w:r>
-        <w:rPr>
-          <w:b/>
-          <w:bCs/>
-          <w:sz w:val="24"/>
-          <w:szCs w:val="24"/>
-        </w:rPr>
-        <w:t xml:space="preserve"> o </w:t>
-      </w:r>
-      <w:proofErr w:type="spellStart"/>
-      <w:r>
-        <w:rPr>
-          <w:b/>
-          <w:bCs/>
-          <w:sz w:val="24"/>
-          <w:szCs w:val="24"/>
-        </w:rPr>
-        <w:t>inertia</w:t>
-      </w:r>
-      <w:proofErr w:type="spellEnd"/>
-      <w:r>
-        <w:rPr>
-          <w:b/>
-          <w:bCs/>
-          <w:sz w:val="24"/>
-          <w:szCs w:val="24"/>
-        </w:rPr>
-        <w:t xml:space="preserve">, en este caso vamos a utilizar </w:t>
-      </w:r>
-      <w:proofErr w:type="spellStart"/>
-      <w:r>
-        <w:rPr>
-          <w:b/>
-          <w:bCs/>
-          <w:sz w:val="24"/>
-          <w:szCs w:val="24"/>
-        </w:rPr>
-        <w:t>livewire</w:t>
-      </w:r>
-      <w:proofErr w:type="spellEnd"/>
+        <w:t>Seleccionar con que queremos trabajar livewire o inertia, en este caso vamos a utilizar livewire</w:t>
+      </w:r>
     </w:p>
     <w:p>
       <w:pPr>
@@ -3825,7 +3308,6 @@
           <w:lang w:val="en-US"/>
         </w:rPr>
       </w:pPr>
-      <w:proofErr w:type="spellStart"/>
       <w:r>
         <w:rPr>
           <w:b/>
@@ -3834,62 +3316,7 @@
           <w:szCs w:val="24"/>
           <w:lang w:val="en-US"/>
         </w:rPr>
-        <w:t>Ejecutar</w:t>
-      </w:r>
-      <w:proofErr w:type="spellEnd"/>
-      <w:r>
-        <w:rPr>
-          <w:b/>
-          <w:bCs/>
-          <w:sz w:val="24"/>
-          <w:szCs w:val="24"/>
-          <w:lang w:val="en-US"/>
-        </w:rPr>
-        <w:t xml:space="preserve"> </w:t>
-      </w:r>
-      <w:proofErr w:type="spellStart"/>
-      <w:r>
-        <w:rPr>
-          <w:b/>
-          <w:bCs/>
-          <w:sz w:val="24"/>
-          <w:szCs w:val="24"/>
-          <w:lang w:val="en-US"/>
-        </w:rPr>
-        <w:t>npm</w:t>
-      </w:r>
-      <w:proofErr w:type="spellEnd"/>
-      <w:r>
-        <w:rPr>
-          <w:b/>
-          <w:bCs/>
-          <w:sz w:val="24"/>
-          <w:szCs w:val="24"/>
-          <w:lang w:val="en-US"/>
-        </w:rPr>
-        <w:t xml:space="preserve"> install &amp;&amp; </w:t>
-      </w:r>
-      <w:proofErr w:type="spellStart"/>
-      <w:r>
-        <w:rPr>
-          <w:b/>
-          <w:bCs/>
-          <w:sz w:val="24"/>
-          <w:szCs w:val="24"/>
-          <w:lang w:val="en-US"/>
-        </w:rPr>
-        <w:t>npm</w:t>
-      </w:r>
-      <w:proofErr w:type="spellEnd"/>
-      <w:r>
-        <w:rPr>
-          <w:b/>
-          <w:bCs/>
-          <w:sz w:val="24"/>
-          <w:szCs w:val="24"/>
-          <w:lang w:val="en-US"/>
-        </w:rPr>
-        <w:t xml:space="preserve"> run</w:t>
+        <w:t>Ejecutar npm install &amp;&amp; npm run</w:t>
       </w:r>
       <w:r>
         <w:rPr>
@@ -3980,27 +3407,7 @@
           <w:sz w:val="24"/>
           <w:szCs w:val="24"/>
         </w:rPr>
-        <w:t xml:space="preserve">Por </w:t>
-      </w:r>
-      <w:proofErr w:type="gramStart"/>
-      <w:r>
-        <w:rPr>
-          <w:b/>
-          <w:bCs/>
-          <w:sz w:val="24"/>
-          <w:szCs w:val="24"/>
-        </w:rPr>
-        <w:t>ultimo</w:t>
-      </w:r>
-      <w:proofErr w:type="gramEnd"/>
-      <w:r>
-        <w:rPr>
-          <w:b/>
-          <w:bCs/>
-          <w:sz w:val="24"/>
-          <w:szCs w:val="24"/>
-        </w:rPr>
-        <w:t xml:space="preserve"> ejecutar la </w:t>
+        <w:t xml:space="preserve">Por ultimo ejecutar la </w:t>
       </w:r>
       <w:r>
         <w:rPr>
@@ -4177,39 +3584,8 @@
           <w:sz w:val="24"/>
           <w:szCs w:val="24"/>
         </w:rPr>
-        <w:t xml:space="preserve">Publicar los componentes de </w:t>
-      </w:r>
-      <w:proofErr w:type="spellStart"/>
-      <w:r>
-        <w:rPr>
-          <w:b/>
-          <w:bCs/>
-          <w:sz w:val="24"/>
-          <w:szCs w:val="24"/>
-        </w:rPr>
-        <w:t>jetstream</w:t>
-      </w:r>
-      <w:proofErr w:type="spellEnd"/>
-      <w:r>
-        <w:rPr>
-          <w:b/>
-          <w:bCs/>
-          <w:sz w:val="24"/>
-          <w:szCs w:val="24"/>
-        </w:rPr>
-        <w:t xml:space="preserve"> para modificarlos dentro del proyecto y no modificar los componentes dentro de la carpeta de </w:t>
-      </w:r>
-      <w:proofErr w:type="spellStart"/>
-      <w:r>
-        <w:rPr>
-          <w:b/>
-          <w:bCs/>
-          <w:sz w:val="24"/>
-          <w:szCs w:val="24"/>
-        </w:rPr>
-        <w:t>vendor</w:t>
-      </w:r>
-      <w:proofErr w:type="spellEnd"/>
+        <w:t>Publicar los componentes de jetstream para modificarlos dentro del proyecto y no modificar los componentes dentro de la carpeta de vendor</w:t>
+      </w:r>
     </w:p>
     <w:p>
       <w:pPr>
@@ -4542,87 +3918,7 @@
           <w:sz w:val="24"/>
           <w:szCs w:val="24"/>
         </w:rPr>
-        <w:t xml:space="preserve">En este caso </w:t>
-      </w:r>
-      <w:proofErr w:type="spellStart"/>
-      <w:r>
-        <w:rPr>
-          <w:sz w:val="24"/>
-          <w:szCs w:val="24"/>
-        </w:rPr>
-        <w:t>profiles</w:t>
-      </w:r>
-      <w:proofErr w:type="spellEnd"/>
-      <w:r>
-        <w:rPr>
-          <w:sz w:val="24"/>
-          <w:szCs w:val="24"/>
-        </w:rPr>
-        <w:t xml:space="preserve"> es la tabla que necesita de la tabla </w:t>
-      </w:r>
-      <w:proofErr w:type="spellStart"/>
-      <w:r>
-        <w:rPr>
-          <w:sz w:val="24"/>
-          <w:szCs w:val="24"/>
-        </w:rPr>
-        <w:t>users</w:t>
-      </w:r>
-      <w:proofErr w:type="spellEnd"/>
-      <w:r>
-        <w:rPr>
-          <w:sz w:val="24"/>
-          <w:szCs w:val="24"/>
-        </w:rPr>
-        <w:t xml:space="preserve">, siguiendo con la convención de </w:t>
-      </w:r>
-      <w:proofErr w:type="spellStart"/>
-      <w:r>
-        <w:rPr>
-          <w:sz w:val="24"/>
-          <w:szCs w:val="24"/>
-        </w:rPr>
-        <w:t>laravel</w:t>
-      </w:r>
-      <w:proofErr w:type="spellEnd"/>
-      <w:r>
-        <w:rPr>
-          <w:sz w:val="24"/>
-          <w:szCs w:val="24"/>
-        </w:rPr>
-        <w:t xml:space="preserve"> la llave foránea se debe llamar </w:t>
-      </w:r>
-      <w:proofErr w:type="spellStart"/>
-      <w:r>
-        <w:rPr>
-          <w:sz w:val="24"/>
-          <w:szCs w:val="24"/>
-        </w:rPr>
-        <w:t>user_id</w:t>
-      </w:r>
-      <w:proofErr w:type="spellEnd"/>
-      <w:r>
-        <w:rPr>
-          <w:sz w:val="24"/>
-          <w:szCs w:val="24"/>
-        </w:rPr>
-        <w:t xml:space="preserve"> y la llave primaria de </w:t>
-      </w:r>
-      <w:proofErr w:type="spellStart"/>
-      <w:r>
-        <w:rPr>
-          <w:sz w:val="24"/>
-          <w:szCs w:val="24"/>
-        </w:rPr>
-        <w:t>user</w:t>
-      </w:r>
-      <w:proofErr w:type="spellEnd"/>
-      <w:r>
-        <w:rPr>
-          <w:sz w:val="24"/>
-          <w:szCs w:val="24"/>
-        </w:rPr>
-        <w:t xml:space="preserve"> id. Si no seguimos la convención el segundo parámetro que le debemos pasar es el nombre de la llave foránea y como tercer parámetro el nombre de la llave primaria.</w:t>
+        <w:t>En este caso profiles es la tabla que necesita de la tabla users, siguiendo con la convención de laravel la llave foránea se debe llamar user_id y la llave primaria de user id. Si no seguimos la convención el segundo parámetro que le debemos pasar es el nombre de la llave foránea y como tercer parámetro el nombre de la llave primaria.</w:t>
       </w:r>
     </w:p>
     <w:p>
@@ -4991,19 +4287,8 @@
           <w:szCs w:val="24"/>
         </w:rPr>
         <w:lastRenderedPageBreak/>
-        <w:t xml:space="preserve">Probando la relación de muchos a muchos desde </w:t>
-      </w:r>
-      <w:proofErr w:type="spellStart"/>
-      <w:r>
-        <w:rPr>
-          <w:b/>
-          <w:bCs/>
-          <w:sz w:val="24"/>
-          <w:szCs w:val="24"/>
-        </w:rPr>
-        <w:t>tinker</w:t>
-      </w:r>
-      <w:proofErr w:type="spellEnd"/>
+        <w:t>Probando la relación de muchos a muchos desde tinker</w:t>
+      </w:r>
     </w:p>
     <w:p>
       <w:pPr>
@@ -5323,39 +4608,7 @@
           <w:sz w:val="24"/>
           <w:szCs w:val="24"/>
         </w:rPr>
-        <w:t xml:space="preserve">Por convención en </w:t>
-      </w:r>
-      <w:proofErr w:type="spellStart"/>
-      <w:r>
-        <w:rPr>
-          <w:sz w:val="24"/>
-          <w:szCs w:val="24"/>
-        </w:rPr>
-        <w:t>laravel</w:t>
-      </w:r>
-      <w:proofErr w:type="spellEnd"/>
-      <w:r>
-        <w:rPr>
-          <w:sz w:val="24"/>
-          <w:szCs w:val="24"/>
-        </w:rPr>
-        <w:t xml:space="preserve"> para nombrar la tabla </w:t>
-      </w:r>
-      <w:proofErr w:type="spellStart"/>
-      <w:r>
-        <w:rPr>
-          <w:sz w:val="24"/>
-          <w:szCs w:val="24"/>
-        </w:rPr>
-        <w:t>pivot</w:t>
-      </w:r>
-      <w:proofErr w:type="spellEnd"/>
-      <w:r>
-        <w:rPr>
-          <w:sz w:val="24"/>
-          <w:szCs w:val="24"/>
-        </w:rPr>
-        <w:t xml:space="preserve"> se utiliza el nombre de las tablas en singular y por orden alfabético primero va r y después u.</w:t>
+        <w:t>Por convención en laravel para nombrar la tabla pivot se utiliza el nombre de las tablas en singular y por orden alfabético primero va r y después u.</w:t>
       </w:r>
     </w:p>
     <w:p>
@@ -5968,6 +5221,7 @@
         <w:rPr>
           <w:b/>
           <w:bCs/>
+          <w:noProof/>
           <w:sz w:val="24"/>
           <w:szCs w:val="24"/>
         </w:rPr>
@@ -6021,6 +5275,7 @@
         <w:rPr>
           <w:b/>
           <w:bCs/>
+          <w:noProof/>
           <w:sz w:val="24"/>
           <w:szCs w:val="24"/>
         </w:rPr>
@@ -6089,6 +5344,7 @@
         <w:rPr>
           <w:b/>
           <w:bCs/>
+          <w:noProof/>
           <w:sz w:val="24"/>
           <w:szCs w:val="24"/>
         </w:rPr>
@@ -6178,33 +5434,23 @@
           <w:sz w:val="24"/>
           <w:szCs w:val="24"/>
         </w:rPr>
-        <w:t xml:space="preserve">Migración para la tabla </w:t>
-      </w:r>
-      <w:proofErr w:type="spellStart"/>
-      <w:r>
-        <w:rPr>
-          <w:b/>
-          <w:bCs/>
-          <w:sz w:val="24"/>
-          <w:szCs w:val="24"/>
-        </w:rPr>
-        <w:t>taggables</w:t>
-      </w:r>
-      <w:proofErr w:type="spellEnd"/>
-    </w:p>
-    <w:p>
-      <w:pPr>
-        <w:rPr>
-          <w:b/>
-          <w:bCs/>
-          <w:sz w:val="24"/>
-          <w:szCs w:val="24"/>
-        </w:rPr>
-      </w:pPr>
-      <w:r>
-        <w:rPr>
-          <w:b/>
-          <w:bCs/>
+        <w:t>Migración para la tabla taggables</w:t>
+      </w:r>
+    </w:p>
+    <w:p>
+      <w:pPr>
+        <w:rPr>
+          <w:b/>
+          <w:bCs/>
+          <w:sz w:val="24"/>
+          <w:szCs w:val="24"/>
+        </w:rPr>
+      </w:pPr>
+      <w:r>
+        <w:rPr>
+          <w:b/>
+          <w:bCs/>
+          <w:noProof/>
           <w:sz w:val="24"/>
           <w:szCs w:val="24"/>
         </w:rPr>
@@ -6271,76 +5517,314 @@
           <w:sz w:val="24"/>
           <w:szCs w:val="24"/>
         </w:rPr>
-        <w:t xml:space="preserve"> el </w:t>
-      </w:r>
-      <w:proofErr w:type="spellStart"/>
-      <w:r>
-        <w:rPr>
-          <w:sz w:val="24"/>
-          <w:szCs w:val="24"/>
-        </w:rPr>
-        <w:t>taggable_id</w:t>
-      </w:r>
-      <w:proofErr w:type="spellEnd"/>
-      <w:r>
-        <w:rPr>
-          <w:sz w:val="24"/>
-          <w:szCs w:val="24"/>
-        </w:rPr>
-        <w:t xml:space="preserve"> para guardar la clave primaria de post o video y en </w:t>
-      </w:r>
-      <w:proofErr w:type="spellStart"/>
-      <w:r>
-        <w:rPr>
-          <w:sz w:val="24"/>
-          <w:szCs w:val="24"/>
-        </w:rPr>
-        <w:t>taggable_type</w:t>
-      </w:r>
-      <w:proofErr w:type="spellEnd"/>
-      <w:r>
-        <w:rPr>
-          <w:sz w:val="24"/>
-          <w:szCs w:val="24"/>
-        </w:rPr>
-        <w:t xml:space="preserve"> se guarda la ruta del modelo que hace referencia por ejemplo ‘App\</w:t>
-      </w:r>
-      <w:proofErr w:type="spellStart"/>
-      <w:r>
-        <w:rPr>
-          <w:sz w:val="24"/>
-          <w:szCs w:val="24"/>
-        </w:rPr>
-        <w:t>Models</w:t>
-      </w:r>
-      <w:proofErr w:type="spellEnd"/>
-      <w:r>
-        <w:rPr>
-          <w:sz w:val="24"/>
-          <w:szCs w:val="24"/>
-        </w:rPr>
-        <w:t xml:space="preserve">\Video’. </w:t>
-      </w:r>
-    </w:p>
-    <w:p>
-      <w:pPr>
-        <w:rPr>
-          <w:b/>
-          <w:bCs/>
-          <w:sz w:val="24"/>
-          <w:szCs w:val="24"/>
-        </w:rPr>
-      </w:pPr>
-    </w:p>
-    <w:p>
-      <w:pPr>
-        <w:rPr>
-          <w:b/>
-          <w:bCs/>
-          <w:sz w:val="24"/>
-          <w:szCs w:val="24"/>
-        </w:rPr>
-      </w:pPr>
+        <w:t xml:space="preserve"> el taggable_id para guardar la clave primaria de post o video y en taggable_type se guarda la ruta del modelo que hace referencia por ejemplo ‘App\Models\Video’. </w:t>
+      </w:r>
+    </w:p>
+    <w:p>
+      <w:pPr>
+        <w:rPr>
+          <w:b/>
+          <w:bCs/>
+          <w:sz w:val="24"/>
+          <w:szCs w:val="24"/>
+        </w:rPr>
+      </w:pPr>
+    </w:p>
+    <w:p>
+      <w:pPr>
+        <w:rPr>
+          <w:b/>
+          <w:bCs/>
+          <w:sz w:val="24"/>
+          <w:szCs w:val="24"/>
+        </w:rPr>
+      </w:pPr>
+    </w:p>
+    <w:p>
+      <w:pPr>
+        <w:rPr>
+          <w:b/>
+          <w:bCs/>
+          <w:sz w:val="24"/>
+          <w:szCs w:val="24"/>
+        </w:rPr>
+      </w:pPr>
+      <w:r>
+        <w:rPr>
+          <w:b/>
+          <w:bCs/>
+          <w:sz w:val="24"/>
+          <w:szCs w:val="24"/>
+        </w:rPr>
+        <w:lastRenderedPageBreak/>
+        <w:t xml:space="preserve">Errores con el acceso directo de storage a public </w:t>
+      </w:r>
+    </w:p>
+    <w:p>
+      <w:pPr>
+        <w:rPr>
+          <w:b/>
+          <w:bCs/>
+          <w:sz w:val="24"/>
+          <w:szCs w:val="24"/>
+        </w:rPr>
+      </w:pPr>
+      <w:r>
+        <w:rPr>
+          <w:b/>
+          <w:bCs/>
+          <w:sz w:val="24"/>
+          <w:szCs w:val="24"/>
+        </w:rPr>
+        <w:drawing>
+          <wp:inline distT="0" distB="0" distL="0" distR="0" wp14:anchorId="43411800" wp14:editId="3DD8DF61">
+            <wp:extent cx="5612130" cy="4244340"/>
+            <wp:effectExtent l="0" t="0" r="7620" b="3810"/>
+            <wp:docPr id="63" name="Imagen 63"/>
+            <wp:cNvGraphicFramePr>
+              <a:graphicFrameLocks xmlns:a="http://schemas.openxmlformats.org/drawingml/2006/main" noChangeAspect="1"/>
+            </wp:cNvGraphicFramePr>
+            <a:graphic xmlns:a="http://schemas.openxmlformats.org/drawingml/2006/main">
+              <a:graphicData uri="http://schemas.openxmlformats.org/drawingml/2006/picture">
+                <pic:pic xmlns:pic="http://schemas.openxmlformats.org/drawingml/2006/picture">
+                  <pic:nvPicPr>
+                    <pic:cNvPr id="1" name=""/>
+                    <pic:cNvPicPr/>
+                  </pic:nvPicPr>
+                  <pic:blipFill>
+                    <a:blip r:embed="rId66"/>
+                    <a:stretch>
+                      <a:fillRect/>
+                    </a:stretch>
+                  </pic:blipFill>
+                  <pic:spPr>
+                    <a:xfrm>
+                      <a:off x="0" y="0"/>
+                      <a:ext cx="5612130" cy="4244340"/>
+                    </a:xfrm>
+                    <a:prstGeom prst="rect">
+                      <a:avLst/>
+                    </a:prstGeom>
+                  </pic:spPr>
+                </pic:pic>
+              </a:graphicData>
+            </a:graphic>
+          </wp:inline>
+        </w:drawing>
+      </w:r>
+    </w:p>
+    <w:p>
+      <w:pPr>
+        <w:rPr>
+          <w:b/>
+          <w:bCs/>
+          <w:sz w:val="24"/>
+          <w:szCs w:val="24"/>
+        </w:rPr>
+      </w:pPr>
+      <w:r>
+        <w:rPr>
+          <w:b/>
+          <w:bCs/>
+          <w:sz w:val="24"/>
+          <w:szCs w:val="24"/>
+        </w:rPr>
+        <w:t>Solución 1</w:t>
+      </w:r>
+    </w:p>
+    <w:p>
+      <w:pPr>
+        <w:rPr>
+          <w:b/>
+          <w:bCs/>
+          <w:sz w:val="24"/>
+          <w:szCs w:val="24"/>
+        </w:rPr>
+      </w:pPr>
+      <w:r>
+        <w:rPr>
+          <w:b/>
+          <w:bCs/>
+          <w:sz w:val="24"/>
+          <w:szCs w:val="24"/>
+        </w:rPr>
+        <w:drawing>
+          <wp:inline distT="0" distB="0" distL="0" distR="0" wp14:anchorId="0DE23554" wp14:editId="2FB8BE15">
+            <wp:extent cx="5612130" cy="2160905"/>
+            <wp:effectExtent l="0" t="0" r="7620" b="0"/>
+            <wp:docPr id="62" name="Imagen 62"/>
+            <wp:cNvGraphicFramePr>
+              <a:graphicFrameLocks xmlns:a="http://schemas.openxmlformats.org/drawingml/2006/main" noChangeAspect="1"/>
+            </wp:cNvGraphicFramePr>
+            <a:graphic xmlns:a="http://schemas.openxmlformats.org/drawingml/2006/main">
+              <a:graphicData uri="http://schemas.openxmlformats.org/drawingml/2006/picture">
+                <pic:pic xmlns:pic="http://schemas.openxmlformats.org/drawingml/2006/picture">
+                  <pic:nvPicPr>
+                    <pic:cNvPr id="1" name=""/>
+                    <pic:cNvPicPr/>
+                  </pic:nvPicPr>
+                  <pic:blipFill>
+                    <a:blip r:embed="rId67"/>
+                    <a:stretch>
+                      <a:fillRect/>
+                    </a:stretch>
+                  </pic:blipFill>
+                  <pic:spPr>
+                    <a:xfrm>
+                      <a:off x="0" y="0"/>
+                      <a:ext cx="5612130" cy="2160905"/>
+                    </a:xfrm>
+                    <a:prstGeom prst="rect">
+                      <a:avLst/>
+                    </a:prstGeom>
+                  </pic:spPr>
+                </pic:pic>
+              </a:graphicData>
+            </a:graphic>
+          </wp:inline>
+        </w:drawing>
+      </w:r>
+    </w:p>
+    <w:p>
+      <w:pPr>
+        <w:rPr>
+          <w:b/>
+          <w:bCs/>
+          <w:sz w:val="24"/>
+          <w:szCs w:val="24"/>
+        </w:rPr>
+      </w:pPr>
+      <w:r>
+        <w:rPr>
+          <w:b/>
+          <w:bCs/>
+          <w:sz w:val="24"/>
+          <w:szCs w:val="24"/>
+        </w:rPr>
+        <w:t>Solución 2</w:t>
+      </w:r>
+    </w:p>
+    <w:p>
+      <w:pPr>
+        <w:rPr>
+          <w:sz w:val="24"/>
+          <w:szCs w:val="24"/>
+        </w:rPr>
+      </w:pPr>
+      <w:r>
+        <w:rPr>
+          <w:sz w:val="24"/>
+          <w:szCs w:val="24"/>
+        </w:rPr>
+        <w:t>Revisar en el archivo .env, el valor por defecto de FILESYSTEM_DRIVER, el valor de esta variable debe cambiar de local a public</w:t>
+      </w:r>
+    </w:p>
+    <w:p>
+      <w:pPr>
+        <w:rPr>
+          <w:sz w:val="24"/>
+          <w:szCs w:val="24"/>
+        </w:rPr>
+      </w:pPr>
+      <w:r>
+        <w:rPr>
+          <w:sz w:val="24"/>
+          <w:szCs w:val="24"/>
+        </w:rPr>
+        <w:lastRenderedPageBreak/>
+        <w:drawing>
+          <wp:inline distT="0" distB="0" distL="0" distR="0" wp14:anchorId="42D94F47" wp14:editId="25C3235F">
+            <wp:extent cx="5048955" cy="2343477"/>
+            <wp:effectExtent l="0" t="0" r="0" b="0"/>
+            <wp:docPr id="65" name="Imagen 65"/>
+            <wp:cNvGraphicFramePr>
+              <a:graphicFrameLocks xmlns:a="http://schemas.openxmlformats.org/drawingml/2006/main" noChangeAspect="1"/>
+            </wp:cNvGraphicFramePr>
+            <a:graphic xmlns:a="http://schemas.openxmlformats.org/drawingml/2006/main">
+              <a:graphicData uri="http://schemas.openxmlformats.org/drawingml/2006/picture">
+                <pic:pic xmlns:pic="http://schemas.openxmlformats.org/drawingml/2006/picture">
+                  <pic:nvPicPr>
+                    <pic:cNvPr id="1" name=""/>
+                    <pic:cNvPicPr/>
+                  </pic:nvPicPr>
+                  <pic:blipFill>
+                    <a:blip r:embed="rId68"/>
+                    <a:stretch>
+                      <a:fillRect/>
+                    </a:stretch>
+                  </pic:blipFill>
+                  <pic:spPr>
+                    <a:xfrm>
+                      <a:off x="0" y="0"/>
+                      <a:ext cx="5048955" cy="2343477"/>
+                    </a:xfrm>
+                    <a:prstGeom prst="rect">
+                      <a:avLst/>
+                    </a:prstGeom>
+                  </pic:spPr>
+                </pic:pic>
+              </a:graphicData>
+            </a:graphic>
+          </wp:inline>
+        </w:drawing>
+      </w:r>
+    </w:p>
+    <w:p>
+      <w:pPr>
+        <w:rPr>
+          <w:sz w:val="24"/>
+          <w:szCs w:val="24"/>
+        </w:rPr>
+      </w:pPr>
+    </w:p>
+    <w:p>
+      <w:pPr>
+        <w:rPr>
+          <w:sz w:val="24"/>
+          <w:szCs w:val="24"/>
+        </w:rPr>
+      </w:pPr>
+      <w:r>
+        <w:rPr>
+          <w:sz w:val="24"/>
+          <w:szCs w:val="24"/>
+        </w:rPr>
+        <w:drawing>
+          <wp:inline distT="0" distB="0" distL="0" distR="0" wp14:anchorId="5345521A" wp14:editId="515294D8">
+            <wp:extent cx="5612130" cy="2094230"/>
+            <wp:effectExtent l="0" t="0" r="7620" b="1270"/>
+            <wp:docPr id="66" name="Imagen 66"/>
+            <wp:cNvGraphicFramePr>
+              <a:graphicFrameLocks xmlns:a="http://schemas.openxmlformats.org/drawingml/2006/main" noChangeAspect="1"/>
+            </wp:cNvGraphicFramePr>
+            <a:graphic xmlns:a="http://schemas.openxmlformats.org/drawingml/2006/main">
+              <a:graphicData uri="http://schemas.openxmlformats.org/drawingml/2006/picture">
+                <pic:pic xmlns:pic="http://schemas.openxmlformats.org/drawingml/2006/picture">
+                  <pic:nvPicPr>
+                    <pic:cNvPr id="1" name=""/>
+                    <pic:cNvPicPr/>
+                  </pic:nvPicPr>
+                  <pic:blipFill>
+                    <a:blip r:embed="rId69"/>
+                    <a:stretch>
+                      <a:fillRect/>
+                    </a:stretch>
+                  </pic:blipFill>
+                  <pic:spPr>
+                    <a:xfrm>
+                      <a:off x="0" y="0"/>
+                      <a:ext cx="5612130" cy="2094230"/>
+                    </a:xfrm>
+                    <a:prstGeom prst="rect">
+                      <a:avLst/>
+                    </a:prstGeom>
+                  </pic:spPr>
+                </pic:pic>
+              </a:graphicData>
+            </a:graphic>
+          </wp:inline>
+        </w:drawing>
+      </w:r>
     </w:p>
     <w:sectPr>
       <w:pgSz w:w="12240" w:h="15840"/>

</xml_diff>

<commit_message>
Agregue creación de form-request
</commit_message>
<xml_diff>
--- a/resources/Manual propio Curso - Laravel 8.docx
+++ b/resources/Manual propio Curso - Laravel 8.docx
@@ -5573,6 +5573,7 @@
         <w:rPr>
           <w:b/>
           <w:bCs/>
+          <w:noProof/>
           <w:sz w:val="24"/>
           <w:szCs w:val="24"/>
         </w:rPr>
@@ -5645,6 +5646,7 @@
         <w:rPr>
           <w:b/>
           <w:bCs/>
+          <w:noProof/>
           <w:sz w:val="24"/>
           <w:szCs w:val="24"/>
         </w:rPr>
@@ -5728,6 +5730,7 @@
       </w:pPr>
       <w:r>
         <w:rPr>
+          <w:noProof/>
           <w:sz w:val="24"/>
           <w:szCs w:val="24"/>
         </w:rPr>
@@ -5786,6 +5789,7 @@
       </w:pPr>
       <w:r>
         <w:rPr>
+          <w:noProof/>
           <w:sz w:val="24"/>
           <w:szCs w:val="24"/>
         </w:rPr>
@@ -5825,6 +5829,363 @@
           </wp:inline>
         </w:drawing>
       </w:r>
+    </w:p>
+    <w:p>
+      <w:pPr>
+        <w:rPr>
+          <w:sz w:val="24"/>
+          <w:szCs w:val="24"/>
+        </w:rPr>
+      </w:pPr>
+    </w:p>
+    <w:p>
+      <w:pPr>
+        <w:rPr>
+          <w:b/>
+          <w:bCs/>
+          <w:sz w:val="24"/>
+          <w:szCs w:val="24"/>
+        </w:rPr>
+      </w:pPr>
+      <w:r>
+        <w:rPr>
+          <w:b/>
+          <w:bCs/>
+          <w:sz w:val="24"/>
+          <w:szCs w:val="24"/>
+        </w:rPr>
+        <w:t>Ver las rutas según el nombre</w:t>
+      </w:r>
+    </w:p>
+    <w:p>
+      <w:pPr>
+        <w:rPr>
+          <w:sz w:val="24"/>
+          <w:szCs w:val="24"/>
+        </w:rPr>
+      </w:pPr>
+      <w:r>
+        <w:rPr>
+          <w:noProof/>
+          <w:sz w:val="24"/>
+          <w:szCs w:val="24"/>
+        </w:rPr>
+        <w:drawing>
+          <wp:inline distT="0" distB="0" distL="0" distR="0" wp14:anchorId="20AF70F5" wp14:editId="08E66FEC">
+            <wp:extent cx="5612130" cy="1488440"/>
+            <wp:effectExtent l="0" t="0" r="7620" b="0"/>
+            <wp:docPr id="64" name="Imagen 64"/>
+            <wp:cNvGraphicFramePr>
+              <a:graphicFrameLocks xmlns:a="http://schemas.openxmlformats.org/drawingml/2006/main" noChangeAspect="1"/>
+            </wp:cNvGraphicFramePr>
+            <a:graphic xmlns:a="http://schemas.openxmlformats.org/drawingml/2006/main">
+              <a:graphicData uri="http://schemas.openxmlformats.org/drawingml/2006/picture">
+                <pic:pic xmlns:pic="http://schemas.openxmlformats.org/drawingml/2006/picture">
+                  <pic:nvPicPr>
+                    <pic:cNvPr id="1" name=""/>
+                    <pic:cNvPicPr/>
+                  </pic:nvPicPr>
+                  <pic:blipFill>
+                    <a:blip r:embed="rId70"/>
+                    <a:stretch>
+                      <a:fillRect/>
+                    </a:stretch>
+                  </pic:blipFill>
+                  <pic:spPr>
+                    <a:xfrm>
+                      <a:off x="0" y="0"/>
+                      <a:ext cx="5612130" cy="1488440"/>
+                    </a:xfrm>
+                    <a:prstGeom prst="rect">
+                      <a:avLst/>
+                    </a:prstGeom>
+                  </pic:spPr>
+                </pic:pic>
+              </a:graphicData>
+            </a:graphic>
+          </wp:inline>
+        </w:drawing>
+      </w:r>
+    </w:p>
+    <w:p>
+      <w:pPr>
+        <w:rPr>
+          <w:sz w:val="24"/>
+          <w:szCs w:val="24"/>
+        </w:rPr>
+      </w:pPr>
+      <w:r>
+        <w:rPr>
+          <w:sz w:val="24"/>
+          <w:szCs w:val="24"/>
+        </w:rPr>
+        <w:t>Muestra las rutas que tengan el nombre solicitado</w:t>
+      </w:r>
+    </w:p>
+    <w:p>
+      <w:pPr>
+        <w:rPr>
+          <w:sz w:val="24"/>
+          <w:szCs w:val="24"/>
+        </w:rPr>
+      </w:pPr>
+    </w:p>
+    <w:p>
+      <w:pPr>
+        <w:rPr>
+          <w:sz w:val="24"/>
+          <w:szCs w:val="24"/>
+        </w:rPr>
+      </w:pPr>
+    </w:p>
+    <w:p>
+      <w:pPr>
+        <w:rPr>
+          <w:b/>
+          <w:bCs/>
+          <w:sz w:val="24"/>
+          <w:szCs w:val="24"/>
+        </w:rPr>
+      </w:pPr>
+      <w:r>
+        <w:rPr>
+          <w:b/>
+          <w:bCs/>
+          <w:sz w:val="24"/>
+          <w:szCs w:val="24"/>
+        </w:rPr>
+        <w:lastRenderedPageBreak/>
+        <w:t>Crear un archivo Form-Request para validaciones complejas</w:t>
+      </w:r>
+    </w:p>
+    <w:p>
+      <w:pPr>
+        <w:rPr>
+          <w:b/>
+          <w:bCs/>
+          <w:sz w:val="24"/>
+          <w:szCs w:val="24"/>
+        </w:rPr>
+      </w:pPr>
+      <w:r>
+        <w:rPr>
+          <w:b/>
+          <w:bCs/>
+          <w:sz w:val="24"/>
+          <w:szCs w:val="24"/>
+        </w:rPr>
+        <w:drawing>
+          <wp:inline distT="0" distB="0" distL="0" distR="0" wp14:anchorId="18790836" wp14:editId="78C734E9">
+            <wp:extent cx="5612130" cy="594995"/>
+            <wp:effectExtent l="0" t="0" r="7620" b="0"/>
+            <wp:docPr id="67" name="Imagen 67"/>
+            <wp:cNvGraphicFramePr>
+              <a:graphicFrameLocks xmlns:a="http://schemas.openxmlformats.org/drawingml/2006/main" noChangeAspect="1"/>
+            </wp:cNvGraphicFramePr>
+            <a:graphic xmlns:a="http://schemas.openxmlformats.org/drawingml/2006/main">
+              <a:graphicData uri="http://schemas.openxmlformats.org/drawingml/2006/picture">
+                <pic:pic xmlns:pic="http://schemas.openxmlformats.org/drawingml/2006/picture">
+                  <pic:nvPicPr>
+                    <pic:cNvPr id="1" name=""/>
+                    <pic:cNvPicPr/>
+                  </pic:nvPicPr>
+                  <pic:blipFill>
+                    <a:blip r:embed="rId71"/>
+                    <a:stretch>
+                      <a:fillRect/>
+                    </a:stretch>
+                  </pic:blipFill>
+                  <pic:spPr>
+                    <a:xfrm>
+                      <a:off x="0" y="0"/>
+                      <a:ext cx="5612130" cy="594995"/>
+                    </a:xfrm>
+                    <a:prstGeom prst="rect">
+                      <a:avLst/>
+                    </a:prstGeom>
+                  </pic:spPr>
+                </pic:pic>
+              </a:graphicData>
+            </a:graphic>
+          </wp:inline>
+        </w:drawing>
+      </w:r>
+    </w:p>
+    <w:p>
+      <w:pPr>
+        <w:rPr>
+          <w:sz w:val="24"/>
+          <w:szCs w:val="24"/>
+        </w:rPr>
+      </w:pPr>
+      <w:r>
+        <w:rPr>
+          <w:sz w:val="24"/>
+          <w:szCs w:val="24"/>
+        </w:rPr>
+        <w:t>Un form request es una clase que incluye dos métodos, authorize y rules</w:t>
+      </w:r>
+    </w:p>
+    <w:p>
+      <w:pPr>
+        <w:rPr>
+          <w:sz w:val="24"/>
+          <w:szCs w:val="24"/>
+        </w:rPr>
+      </w:pPr>
+      <w:r>
+        <w:rPr>
+          <w:sz w:val="24"/>
+          <w:szCs w:val="24"/>
+        </w:rPr>
+        <w:t>Authorize permite el acceso solo a ciertas secciones, solo a usuarios que cumplan ciertas condiciones, por ejemplo, tener el rol de administrador, el rol de bloggler, ect.</w:t>
+      </w:r>
+    </w:p>
+    <w:p>
+      <w:pPr>
+        <w:rPr>
+          <w:sz w:val="24"/>
+          <w:szCs w:val="24"/>
+        </w:rPr>
+      </w:pPr>
+      <w:r>
+        <w:rPr>
+          <w:sz w:val="24"/>
+          <w:szCs w:val="24"/>
+        </w:rPr>
+        <w:drawing>
+          <wp:inline distT="0" distB="0" distL="0" distR="0" wp14:anchorId="7EB3121B" wp14:editId="2F23AFA5">
+            <wp:extent cx="5612130" cy="3479800"/>
+            <wp:effectExtent l="0" t="0" r="7620" b="6350"/>
+            <wp:docPr id="68" name="Imagen 68"/>
+            <wp:cNvGraphicFramePr>
+              <a:graphicFrameLocks xmlns:a="http://schemas.openxmlformats.org/drawingml/2006/main" noChangeAspect="1"/>
+            </wp:cNvGraphicFramePr>
+            <a:graphic xmlns:a="http://schemas.openxmlformats.org/drawingml/2006/main">
+              <a:graphicData uri="http://schemas.openxmlformats.org/drawingml/2006/picture">
+                <pic:pic xmlns:pic="http://schemas.openxmlformats.org/drawingml/2006/picture">
+                  <pic:nvPicPr>
+                    <pic:cNvPr id="1" name=""/>
+                    <pic:cNvPicPr/>
+                  </pic:nvPicPr>
+                  <pic:blipFill>
+                    <a:blip r:embed="rId72"/>
+                    <a:stretch>
+                      <a:fillRect/>
+                    </a:stretch>
+                  </pic:blipFill>
+                  <pic:spPr>
+                    <a:xfrm>
+                      <a:off x="0" y="0"/>
+                      <a:ext cx="5612130" cy="3479800"/>
+                    </a:xfrm>
+                    <a:prstGeom prst="rect">
+                      <a:avLst/>
+                    </a:prstGeom>
+                  </pic:spPr>
+                </pic:pic>
+              </a:graphicData>
+            </a:graphic>
+          </wp:inline>
+        </w:drawing>
+      </w:r>
+    </w:p>
+    <w:p>
+      <w:pPr>
+        <w:rPr>
+          <w:sz w:val="24"/>
+          <w:szCs w:val="24"/>
+        </w:rPr>
+      </w:pPr>
+      <w:r>
+        <w:rPr>
+          <w:sz w:val="24"/>
+          <w:szCs w:val="24"/>
+        </w:rPr>
+        <w:t>En Rules se agregan las reglas de validación</w:t>
+      </w:r>
+    </w:p>
+    <w:p>
+      <w:pPr>
+        <w:rPr>
+          <w:sz w:val="24"/>
+          <w:szCs w:val="24"/>
+        </w:rPr>
+      </w:pPr>
+      <w:r>
+        <w:rPr>
+          <w:sz w:val="24"/>
+          <w:szCs w:val="24"/>
+        </w:rPr>
+        <w:lastRenderedPageBreak/>
+        <w:drawing>
+          <wp:inline distT="0" distB="0" distL="0" distR="0" wp14:anchorId="122023DA" wp14:editId="58AA7DAC">
+            <wp:extent cx="5612130" cy="4517390"/>
+            <wp:effectExtent l="0" t="0" r="7620" b="0"/>
+            <wp:docPr id="69" name="Imagen 69"/>
+            <wp:cNvGraphicFramePr>
+              <a:graphicFrameLocks xmlns:a="http://schemas.openxmlformats.org/drawingml/2006/main" noChangeAspect="1"/>
+            </wp:cNvGraphicFramePr>
+            <a:graphic xmlns:a="http://schemas.openxmlformats.org/drawingml/2006/main">
+              <a:graphicData uri="http://schemas.openxmlformats.org/drawingml/2006/picture">
+                <pic:pic xmlns:pic="http://schemas.openxmlformats.org/drawingml/2006/picture">
+                  <pic:nvPicPr>
+                    <pic:cNvPr id="1" name=""/>
+                    <pic:cNvPicPr/>
+                  </pic:nvPicPr>
+                  <pic:blipFill>
+                    <a:blip r:embed="rId73"/>
+                    <a:stretch>
+                      <a:fillRect/>
+                    </a:stretch>
+                  </pic:blipFill>
+                  <pic:spPr>
+                    <a:xfrm>
+                      <a:off x="0" y="0"/>
+                      <a:ext cx="5612130" cy="4517390"/>
+                    </a:xfrm>
+                    <a:prstGeom prst="rect">
+                      <a:avLst/>
+                    </a:prstGeom>
+                  </pic:spPr>
+                </pic:pic>
+              </a:graphicData>
+            </a:graphic>
+          </wp:inline>
+        </w:drawing>
+      </w:r>
+    </w:p>
+    <w:p>
+      <w:pPr>
+        <w:rPr>
+          <w:sz w:val="24"/>
+          <w:szCs w:val="24"/>
+        </w:rPr>
+      </w:pPr>
+    </w:p>
+    <w:p>
+      <w:pPr>
+        <w:rPr>
+          <w:sz w:val="24"/>
+          <w:szCs w:val="24"/>
+        </w:rPr>
+      </w:pPr>
+    </w:p>
+    <w:p>
+      <w:pPr>
+        <w:rPr>
+          <w:sz w:val="24"/>
+          <w:szCs w:val="24"/>
+        </w:rPr>
+      </w:pPr>
+    </w:p>
+    <w:p>
+      <w:pPr>
+        <w:rPr>
+          <w:sz w:val="24"/>
+          <w:szCs w:val="24"/>
+        </w:rPr>
+      </w:pPr>
     </w:p>
     <w:sectPr>
       <w:pgSz w:w="12240" w:h="15840"/>

</xml_diff>

<commit_message>
Agregue nuevas secciones al Manual propio Curso - Laravel 8.docx
</commit_message>
<xml_diff>
--- a/resources/Manual propio Curso - Laravel 8.docx
+++ b/resources/Manual propio Curso - Laravel 8.docx
@@ -19,7 +19,27 @@
           <w:sz w:val="28"/>
           <w:szCs w:val="28"/>
         </w:rPr>
-        <w:t>Curso de Laravel 8 – Coders Free</w:t>
+        <w:t xml:space="preserve">Curso de Laravel 8 – </w:t>
+      </w:r>
+      <w:proofErr w:type="spellStart"/>
+      <w:r>
+        <w:rPr>
+          <w:b/>
+          <w:bCs/>
+          <w:sz w:val="28"/>
+          <w:szCs w:val="28"/>
+        </w:rPr>
+        <w:t>Coders</w:t>
+      </w:r>
+      <w:proofErr w:type="spellEnd"/>
+      <w:r>
+        <w:rPr>
+          <w:b/>
+          <w:bCs/>
+          <w:sz w:val="28"/>
+          <w:szCs w:val="28"/>
+        </w:rPr>
+        <w:t xml:space="preserve"> Free</w:t>
       </w:r>
     </w:p>
     <w:p>
@@ -137,12 +157,21 @@
           <w:szCs w:val="24"/>
         </w:rPr>
       </w:pPr>
-      <w:r>
-        <w:rPr>
-          <w:sz w:val="24"/>
-          <w:szCs w:val="24"/>
-        </w:rPr>
-        <w:t>Composer 2.0</w:t>
+      <w:proofErr w:type="spellStart"/>
+      <w:r>
+        <w:rPr>
+          <w:sz w:val="24"/>
+          <w:szCs w:val="24"/>
+        </w:rPr>
+        <w:t>Composer</w:t>
+      </w:r>
+      <w:proofErr w:type="spellEnd"/>
+      <w:r>
+        <w:rPr>
+          <w:sz w:val="24"/>
+          <w:szCs w:val="24"/>
+        </w:rPr>
+        <w:t xml:space="preserve"> 2.0</w:t>
       </w:r>
     </w:p>
     <w:p>
@@ -162,8 +191,17 @@
           <w:sz w:val="24"/>
           <w:szCs w:val="24"/>
         </w:rPr>
-        <w:t>Visual Studio Code</w:t>
-      </w:r>
+        <w:t xml:space="preserve">Visual Studio </w:t>
+      </w:r>
+      <w:proofErr w:type="spellStart"/>
+      <w:r>
+        <w:rPr>
+          <w:sz w:val="24"/>
+          <w:szCs w:val="24"/>
+        </w:rPr>
+        <w:t>Code</w:t>
+      </w:r>
+      <w:proofErr w:type="spellEnd"/>
     </w:p>
     <w:p>
       <w:pPr>
@@ -326,6 +364,7 @@
           <w:lang w:val="en-US"/>
         </w:rPr>
       </w:pPr>
+      <w:proofErr w:type="spellStart"/>
       <w:r>
         <w:rPr>
           <w:b/>
@@ -334,8 +373,31 @@
           <w:szCs w:val="24"/>
           <w:lang w:val="en-US"/>
         </w:rPr>
-        <w:t>Crear un controlador</w:t>
-      </w:r>
+        <w:t>Crear</w:t>
+      </w:r>
+      <w:proofErr w:type="spellEnd"/>
+      <w:r>
+        <w:rPr>
+          <w:b/>
+          <w:bCs/>
+          <w:sz w:val="24"/>
+          <w:szCs w:val="24"/>
+          <w:lang w:val="en-US"/>
+        </w:rPr>
+        <w:t xml:space="preserve"> un </w:t>
+      </w:r>
+      <w:proofErr w:type="spellStart"/>
+      <w:r>
+        <w:rPr>
+          <w:b/>
+          <w:bCs/>
+          <w:sz w:val="24"/>
+          <w:szCs w:val="24"/>
+          <w:lang w:val="en-US"/>
+        </w:rPr>
+        <w:t>controlador</w:t>
+      </w:r>
+      <w:proofErr w:type="spellEnd"/>
     </w:p>
     <w:p>
       <w:pPr>
@@ -483,7 +545,23 @@
           <w:sz w:val="24"/>
           <w:szCs w:val="24"/>
         </w:rPr>
-        <w:t>Por buenas practicas se debe escribir el nombre</w:t>
+        <w:t xml:space="preserve">Por buenas </w:t>
+      </w:r>
+      <w:proofErr w:type="spellStart"/>
+      <w:r>
+        <w:rPr>
+          <w:sz w:val="24"/>
+          <w:szCs w:val="24"/>
+        </w:rPr>
+        <w:t>practicas</w:t>
+      </w:r>
+      <w:proofErr w:type="spellEnd"/>
+      <w:r>
+        <w:rPr>
+          <w:sz w:val="24"/>
+          <w:szCs w:val="24"/>
+        </w:rPr>
+        <w:t xml:space="preserve"> se debe escribir el nombre</w:t>
       </w:r>
     </w:p>
     <w:p>
@@ -543,7 +621,23 @@
           <w:sz w:val="24"/>
           <w:szCs w:val="24"/>
         </w:rPr>
-        <w:t>Y poner la Controller como terminación</w:t>
+        <w:t xml:space="preserve">Y poner la </w:t>
+      </w:r>
+      <w:proofErr w:type="spellStart"/>
+      <w:r>
+        <w:rPr>
+          <w:sz w:val="24"/>
+          <w:szCs w:val="24"/>
+        </w:rPr>
+        <w:t>Controller</w:t>
+      </w:r>
+      <w:proofErr w:type="spellEnd"/>
+      <w:r>
+        <w:rPr>
+          <w:sz w:val="24"/>
+          <w:szCs w:val="24"/>
+        </w:rPr>
+        <w:t xml:space="preserve"> como terminación</w:t>
       </w:r>
     </w:p>
     <w:p>
@@ -652,7 +746,23 @@
           <w:sz w:val="24"/>
           <w:szCs w:val="24"/>
         </w:rPr>
-        <w:t>Como buena practica el nombre del modelo debe ser singular e iniciar con Mayúsculas</w:t>
+        <w:t xml:space="preserve">Como buena </w:t>
+      </w:r>
+      <w:proofErr w:type="spellStart"/>
+      <w:r>
+        <w:rPr>
+          <w:sz w:val="24"/>
+          <w:szCs w:val="24"/>
+        </w:rPr>
+        <w:t>practica</w:t>
+      </w:r>
+      <w:proofErr w:type="spellEnd"/>
+      <w:r>
+        <w:rPr>
+          <w:sz w:val="24"/>
+          <w:szCs w:val="24"/>
+        </w:rPr>
+        <w:t xml:space="preserve"> el nombre del modelo debe ser singular e iniciar con Mayúsculas</w:t>
       </w:r>
     </w:p>
     <w:p>
@@ -1380,8 +1490,49 @@
           <w:sz w:val="24"/>
           <w:szCs w:val="24"/>
         </w:rPr>
-        <w:t xml:space="preserve">Para utilizar Tinker, por defecto el framework Laravel cuando se instala tiene integrado </w:t>
-      </w:r>
+        <w:t xml:space="preserve">Para utilizar </w:t>
+      </w:r>
+      <w:proofErr w:type="spellStart"/>
+      <w:r>
+        <w:rPr>
+          <w:b/>
+          <w:bCs/>
+          <w:sz w:val="24"/>
+          <w:szCs w:val="24"/>
+        </w:rPr>
+        <w:t>Tinker</w:t>
+      </w:r>
+      <w:proofErr w:type="spellEnd"/>
+      <w:r>
+        <w:rPr>
+          <w:b/>
+          <w:bCs/>
+          <w:sz w:val="24"/>
+          <w:szCs w:val="24"/>
+        </w:rPr>
+        <w:t xml:space="preserve">, por defecto el </w:t>
+      </w:r>
+      <w:proofErr w:type="spellStart"/>
+      <w:r>
+        <w:rPr>
+          <w:b/>
+          <w:bCs/>
+          <w:sz w:val="24"/>
+          <w:szCs w:val="24"/>
+        </w:rPr>
+        <w:t>framework</w:t>
+      </w:r>
+      <w:proofErr w:type="spellEnd"/>
+      <w:r>
+        <w:rPr>
+          <w:b/>
+          <w:bCs/>
+          <w:sz w:val="24"/>
+          <w:szCs w:val="24"/>
+        </w:rPr>
+        <w:t xml:space="preserve"> Laravel cuando se instala tiene integrado </w:t>
+      </w:r>
+      <w:proofErr w:type="spellStart"/>
       <w:r>
         <w:rPr>
           <w:b/>
@@ -1391,6 +1542,7 @@
         </w:rPr>
         <w:t>tinker</w:t>
       </w:r>
+      <w:proofErr w:type="spellEnd"/>
       <w:r>
         <w:rPr>
           <w:b/>
@@ -1569,7 +1721,27 @@
           <w:sz w:val="24"/>
           <w:szCs w:val="24"/>
         </w:rPr>
-        <w:t>Como agregar enlaces con route (recomendado)</w:t>
+        <w:t xml:space="preserve">Como agregar enlaces con </w:t>
+      </w:r>
+      <w:proofErr w:type="spellStart"/>
+      <w:r>
+        <w:rPr>
+          <w:b/>
+          <w:bCs/>
+          <w:sz w:val="24"/>
+          <w:szCs w:val="24"/>
+        </w:rPr>
+        <w:t>route</w:t>
+      </w:r>
+      <w:proofErr w:type="spellEnd"/>
+      <w:r>
+        <w:rPr>
+          <w:b/>
+          <w:bCs/>
+          <w:sz w:val="24"/>
+          <w:szCs w:val="24"/>
+        </w:rPr>
+        <w:t xml:space="preserve"> (recomendado)</w:t>
       </w:r>
     </w:p>
     <w:p>
@@ -1639,7 +1811,27 @@
           <w:szCs w:val="24"/>
         </w:rPr>
         <w:lastRenderedPageBreak/>
-        <w:t>Directiva foreach para recorrer los arreglos que recibimos del controlador</w:t>
+        <w:t xml:space="preserve">Directiva </w:t>
+      </w:r>
+      <w:proofErr w:type="spellStart"/>
+      <w:r>
+        <w:rPr>
+          <w:b/>
+          <w:bCs/>
+          <w:sz w:val="24"/>
+          <w:szCs w:val="24"/>
+        </w:rPr>
+        <w:t>foreach</w:t>
+      </w:r>
+      <w:proofErr w:type="spellEnd"/>
+      <w:r>
+        <w:rPr>
+          <w:b/>
+          <w:bCs/>
+          <w:sz w:val="24"/>
+          <w:szCs w:val="24"/>
+        </w:rPr>
+        <w:t xml:space="preserve"> para recorrer los arreglos que recibimos del controlador</w:t>
       </w:r>
     </w:p>
     <w:p>
@@ -1770,7 +1962,87 @@
           <w:sz w:val="24"/>
           <w:szCs w:val="24"/>
         </w:rPr>
-        <w:t>Cuando creamos un formulario en Laravel es importante dentro de la etiqueta form, con action indicarle la ruta a la cual queremos que envié la información, también debemos indicarle el método, al igual que csrf para que laravel cree un toquen de seguridad para enviar la información hacia el servidor, ya que si no ponemos esta etiqueta laravel no enviara la información por motivos de seguridad y nos saldrá un error 419.</w:t>
+        <w:t xml:space="preserve">Cuando creamos un formulario en Laravel es importante dentro de la etiqueta </w:t>
+      </w:r>
+      <w:proofErr w:type="spellStart"/>
+      <w:r>
+        <w:rPr>
+          <w:sz w:val="24"/>
+          <w:szCs w:val="24"/>
+        </w:rPr>
+        <w:t>form</w:t>
+      </w:r>
+      <w:proofErr w:type="spellEnd"/>
+      <w:r>
+        <w:rPr>
+          <w:sz w:val="24"/>
+          <w:szCs w:val="24"/>
+        </w:rPr>
+        <w:t xml:space="preserve">, con </w:t>
+      </w:r>
+      <w:proofErr w:type="spellStart"/>
+      <w:r>
+        <w:rPr>
+          <w:sz w:val="24"/>
+          <w:szCs w:val="24"/>
+        </w:rPr>
+        <w:t>action</w:t>
+      </w:r>
+      <w:proofErr w:type="spellEnd"/>
+      <w:r>
+        <w:rPr>
+          <w:sz w:val="24"/>
+          <w:szCs w:val="24"/>
+        </w:rPr>
+        <w:t xml:space="preserve"> indicarle la ruta a la cual queremos que envié la información, también debemos indicarle el método, al igual que </w:t>
+      </w:r>
+      <w:proofErr w:type="spellStart"/>
+      <w:r>
+        <w:rPr>
+          <w:sz w:val="24"/>
+          <w:szCs w:val="24"/>
+        </w:rPr>
+        <w:t>csrf</w:t>
+      </w:r>
+      <w:proofErr w:type="spellEnd"/>
+      <w:r>
+        <w:rPr>
+          <w:sz w:val="24"/>
+          <w:szCs w:val="24"/>
+        </w:rPr>
+        <w:t xml:space="preserve"> para que </w:t>
+      </w:r>
+      <w:proofErr w:type="spellStart"/>
+      <w:r>
+        <w:rPr>
+          <w:sz w:val="24"/>
+          <w:szCs w:val="24"/>
+        </w:rPr>
+        <w:t>laravel</w:t>
+      </w:r>
+      <w:proofErr w:type="spellEnd"/>
+      <w:r>
+        <w:rPr>
+          <w:sz w:val="24"/>
+          <w:szCs w:val="24"/>
+        </w:rPr>
+        <w:t xml:space="preserve"> cree un toquen de seguridad para enviar la información hacia el servidor, ya que si no ponemos esta etiqueta </w:t>
+      </w:r>
+      <w:proofErr w:type="spellStart"/>
+      <w:r>
+        <w:rPr>
+          <w:sz w:val="24"/>
+          <w:szCs w:val="24"/>
+        </w:rPr>
+        <w:t>laravel</w:t>
+      </w:r>
+      <w:proofErr w:type="spellEnd"/>
+      <w:r>
+        <w:rPr>
+          <w:sz w:val="24"/>
+          <w:szCs w:val="24"/>
+        </w:rPr>
+        <w:t xml:space="preserve"> no enviara la información por motivos de seguridad y nos saldrá un error 419.</w:t>
       </w:r>
     </w:p>
     <w:p>
@@ -2120,7 +2392,55 @@
           <w:sz w:val="24"/>
           <w:szCs w:val="24"/>
         </w:rPr>
-        <w:t>Para cambiar el nombre de las rutas le pasamos, que se diferente al nombre de la url utilizamos el método names y para cambiar el nombre del parámetro que le estamos pasando utilizamos parameters.</w:t>
+        <w:t xml:space="preserve">Para cambiar el nombre de las rutas le pasamos, que se diferente al nombre de la </w:t>
+      </w:r>
+      <w:proofErr w:type="spellStart"/>
+      <w:r>
+        <w:rPr>
+          <w:sz w:val="24"/>
+          <w:szCs w:val="24"/>
+        </w:rPr>
+        <w:t>url</w:t>
+      </w:r>
+      <w:proofErr w:type="spellEnd"/>
+      <w:r>
+        <w:rPr>
+          <w:sz w:val="24"/>
+          <w:szCs w:val="24"/>
+        </w:rPr>
+        <w:t xml:space="preserve"> utilizamos el método </w:t>
+      </w:r>
+      <w:proofErr w:type="spellStart"/>
+      <w:r>
+        <w:rPr>
+          <w:sz w:val="24"/>
+          <w:szCs w:val="24"/>
+        </w:rPr>
+        <w:t>names</w:t>
+      </w:r>
+      <w:proofErr w:type="spellEnd"/>
+      <w:r>
+        <w:rPr>
+          <w:sz w:val="24"/>
+          <w:szCs w:val="24"/>
+        </w:rPr>
+        <w:t xml:space="preserve"> y para cambiar el nombre del parámetro que le estamos pasando utilizamos </w:t>
+      </w:r>
+      <w:proofErr w:type="spellStart"/>
+      <w:r>
+        <w:rPr>
+          <w:sz w:val="24"/>
+          <w:szCs w:val="24"/>
+        </w:rPr>
+        <w:t>parameters</w:t>
+      </w:r>
+      <w:proofErr w:type="spellEnd"/>
+      <w:r>
+        <w:rPr>
+          <w:sz w:val="24"/>
+          <w:szCs w:val="24"/>
+        </w:rPr>
+        <w:t>.</w:t>
       </w:r>
     </w:p>
     <w:p>
@@ -2164,8 +2484,59 @@
           <w:szCs w:val="24"/>
         </w:rPr>
         <w:lastRenderedPageBreak/>
-        <w:t>Para traducir el create y edit en las rutas a editar y crear agregamos en siguiente código en AppServiceProvider</w:t>
-      </w:r>
+        <w:t xml:space="preserve">Para traducir el </w:t>
+      </w:r>
+      <w:proofErr w:type="spellStart"/>
+      <w:r>
+        <w:rPr>
+          <w:b/>
+          <w:bCs/>
+          <w:sz w:val="24"/>
+          <w:szCs w:val="24"/>
+        </w:rPr>
+        <w:t>create</w:t>
+      </w:r>
+      <w:proofErr w:type="spellEnd"/>
+      <w:r>
+        <w:rPr>
+          <w:b/>
+          <w:bCs/>
+          <w:sz w:val="24"/>
+          <w:szCs w:val="24"/>
+        </w:rPr>
+        <w:t xml:space="preserve"> y </w:t>
+      </w:r>
+      <w:proofErr w:type="spellStart"/>
+      <w:r>
+        <w:rPr>
+          <w:b/>
+          <w:bCs/>
+          <w:sz w:val="24"/>
+          <w:szCs w:val="24"/>
+        </w:rPr>
+        <w:t>edit</w:t>
+      </w:r>
+      <w:proofErr w:type="spellEnd"/>
+      <w:r>
+        <w:rPr>
+          <w:b/>
+          <w:bCs/>
+          <w:sz w:val="24"/>
+          <w:szCs w:val="24"/>
+        </w:rPr>
+        <w:t xml:space="preserve"> en las rutas a editar y crear agregamos en siguiente código en </w:t>
+      </w:r>
+      <w:proofErr w:type="spellStart"/>
+      <w:r>
+        <w:rPr>
+          <w:b/>
+          <w:bCs/>
+          <w:sz w:val="24"/>
+          <w:szCs w:val="24"/>
+        </w:rPr>
+        <w:t>AppServiceProvider</w:t>
+      </w:r>
+      <w:proofErr w:type="spellEnd"/>
     </w:p>
     <w:p>
       <w:pPr>
@@ -2241,8 +2612,19 @@
           <w:sz w:val="24"/>
           <w:szCs w:val="24"/>
         </w:rPr>
-        <w:t>Para ejecutar borrar las migraciones, volver a ejecutarlas y ejecutar los seeders</w:t>
-      </w:r>
+        <w:t xml:space="preserve">Para ejecutar borrar las migraciones, volver a ejecutarlas y ejecutar los </w:t>
+      </w:r>
+      <w:proofErr w:type="spellStart"/>
+      <w:r>
+        <w:rPr>
+          <w:b/>
+          <w:bCs/>
+          <w:sz w:val="24"/>
+          <w:szCs w:val="24"/>
+        </w:rPr>
+        <w:t>seeders</w:t>
+      </w:r>
+      <w:proofErr w:type="spellEnd"/>
     </w:p>
     <w:p>
       <w:pPr>
@@ -2324,7 +2706,27 @@
           <w:sz w:val="24"/>
           <w:szCs w:val="24"/>
         </w:rPr>
-        <w:t>Crear url amigables</w:t>
+        <w:t xml:space="preserve">Crear </w:t>
+      </w:r>
+      <w:proofErr w:type="spellStart"/>
+      <w:r>
+        <w:rPr>
+          <w:b/>
+          <w:bCs/>
+          <w:sz w:val="24"/>
+          <w:szCs w:val="24"/>
+        </w:rPr>
+        <w:t>url</w:t>
+      </w:r>
+      <w:proofErr w:type="spellEnd"/>
+      <w:r>
+        <w:rPr>
+          <w:b/>
+          <w:bCs/>
+          <w:sz w:val="24"/>
+          <w:szCs w:val="24"/>
+        </w:rPr>
+        <w:t xml:space="preserve"> amigables</w:t>
       </w:r>
     </w:p>
     <w:p>
@@ -2394,7 +2796,23 @@
           <w:szCs w:val="24"/>
         </w:rPr>
         <w:lastRenderedPageBreak/>
-        <w:t>Para crear urls amigables en la tabla agregamos una columna slug y en el modelo ponemos el siguiente método indicándole que la slug va ser la clave que se va utilizar</w:t>
+        <w:t xml:space="preserve">Para crear </w:t>
+      </w:r>
+      <w:proofErr w:type="spellStart"/>
+      <w:r>
+        <w:rPr>
+          <w:sz w:val="24"/>
+          <w:szCs w:val="24"/>
+        </w:rPr>
+        <w:t>urls</w:t>
+      </w:r>
+      <w:proofErr w:type="spellEnd"/>
+      <w:r>
+        <w:rPr>
+          <w:sz w:val="24"/>
+          <w:szCs w:val="24"/>
+        </w:rPr>
+        <w:t xml:space="preserve"> amigables en la tabla agregamos una columna slug y en el modelo ponemos el siguiente método indicándole que la slug va ser la clave que se va utilizar</w:t>
       </w:r>
       <w:r>
         <w:rPr>
@@ -2408,7 +2826,39 @@
           <w:sz w:val="24"/>
           <w:szCs w:val="24"/>
         </w:rPr>
-        <w:t>la urls de navegación en ves de id.</w:t>
+        <w:t xml:space="preserve">la </w:t>
+      </w:r>
+      <w:proofErr w:type="spellStart"/>
+      <w:r>
+        <w:rPr>
+          <w:sz w:val="24"/>
+          <w:szCs w:val="24"/>
+        </w:rPr>
+        <w:t>urls</w:t>
+      </w:r>
+      <w:proofErr w:type="spellEnd"/>
+      <w:r>
+        <w:rPr>
+          <w:sz w:val="24"/>
+          <w:szCs w:val="24"/>
+        </w:rPr>
+        <w:t xml:space="preserve"> de navegación en </w:t>
+      </w:r>
+      <w:proofErr w:type="spellStart"/>
+      <w:r>
+        <w:rPr>
+          <w:sz w:val="24"/>
+          <w:szCs w:val="24"/>
+        </w:rPr>
+        <w:t>ves</w:t>
+      </w:r>
+      <w:proofErr w:type="spellEnd"/>
+      <w:r>
+        <w:rPr>
+          <w:sz w:val="24"/>
+          <w:szCs w:val="24"/>
+        </w:rPr>
+        <w:t xml:space="preserve"> de id.</w:t>
       </w:r>
     </w:p>
     <w:p>
@@ -2517,14 +2967,36 @@
           <w:szCs w:val="24"/>
         </w:rPr>
       </w:pPr>
-      <w:r>
-        <w:rPr>
-          <w:b/>
-          <w:bCs/>
-          <w:sz w:val="24"/>
-          <w:szCs w:val="24"/>
-        </w:rPr>
-        <w:t>index()</w:t>
+      <w:proofErr w:type="spellStart"/>
+      <w:proofErr w:type="gramStart"/>
+      <w:r>
+        <w:rPr>
+          <w:b/>
+          <w:bCs/>
+          <w:sz w:val="24"/>
+          <w:szCs w:val="24"/>
+        </w:rPr>
+        <w:t>index</w:t>
+      </w:r>
+      <w:proofErr w:type="spellEnd"/>
+      <w:r>
+        <w:rPr>
+          <w:b/>
+          <w:bCs/>
+          <w:sz w:val="24"/>
+          <w:szCs w:val="24"/>
+        </w:rPr>
+        <w:t>(</w:t>
+      </w:r>
+      <w:proofErr w:type="gramEnd"/>
+      <w:r>
+        <w:rPr>
+          <w:b/>
+          <w:bCs/>
+          <w:sz w:val="24"/>
+          <w:szCs w:val="24"/>
+        </w:rPr>
+        <w:t>)</w:t>
       </w:r>
     </w:p>
     <w:p>
@@ -2541,14 +3013,36 @@
           <w:szCs w:val="24"/>
         </w:rPr>
       </w:pPr>
-      <w:r>
-        <w:rPr>
-          <w:b/>
-          <w:bCs/>
-          <w:sz w:val="24"/>
-          <w:szCs w:val="24"/>
-        </w:rPr>
-        <w:t>create()</w:t>
+      <w:proofErr w:type="spellStart"/>
+      <w:proofErr w:type="gramStart"/>
+      <w:r>
+        <w:rPr>
+          <w:b/>
+          <w:bCs/>
+          <w:sz w:val="24"/>
+          <w:szCs w:val="24"/>
+        </w:rPr>
+        <w:t>create</w:t>
+      </w:r>
+      <w:proofErr w:type="spellEnd"/>
+      <w:r>
+        <w:rPr>
+          <w:b/>
+          <w:bCs/>
+          <w:sz w:val="24"/>
+          <w:szCs w:val="24"/>
+        </w:rPr>
+        <w:t>(</w:t>
+      </w:r>
+      <w:proofErr w:type="gramEnd"/>
+      <w:r>
+        <w:rPr>
+          <w:b/>
+          <w:bCs/>
+          <w:sz w:val="24"/>
+          <w:szCs w:val="24"/>
+        </w:rPr>
+        <w:t>)</w:t>
       </w:r>
     </w:p>
     <w:p>
@@ -2565,14 +3059,25 @@
           <w:szCs w:val="24"/>
         </w:rPr>
       </w:pPr>
-      <w:r>
-        <w:rPr>
-          <w:b/>
-          <w:bCs/>
-          <w:sz w:val="24"/>
-          <w:szCs w:val="24"/>
-        </w:rPr>
-        <w:t>store()</w:t>
+      <w:proofErr w:type="gramStart"/>
+      <w:r>
+        <w:rPr>
+          <w:b/>
+          <w:bCs/>
+          <w:sz w:val="24"/>
+          <w:szCs w:val="24"/>
+        </w:rPr>
+        <w:t>store(</w:t>
+      </w:r>
+      <w:proofErr w:type="gramEnd"/>
+      <w:r>
+        <w:rPr>
+          <w:b/>
+          <w:bCs/>
+          <w:sz w:val="24"/>
+          <w:szCs w:val="24"/>
+        </w:rPr>
+        <w:t>)</w:t>
       </w:r>
     </w:p>
     <w:p>
@@ -2589,14 +3094,25 @@
           <w:szCs w:val="24"/>
         </w:rPr>
       </w:pPr>
-      <w:r>
-        <w:rPr>
-          <w:b/>
-          <w:bCs/>
-          <w:sz w:val="24"/>
-          <w:szCs w:val="24"/>
-        </w:rPr>
-        <w:t>show()</w:t>
+      <w:proofErr w:type="gramStart"/>
+      <w:r>
+        <w:rPr>
+          <w:b/>
+          <w:bCs/>
+          <w:sz w:val="24"/>
+          <w:szCs w:val="24"/>
+        </w:rPr>
+        <w:t>show(</w:t>
+      </w:r>
+      <w:proofErr w:type="gramEnd"/>
+      <w:r>
+        <w:rPr>
+          <w:b/>
+          <w:bCs/>
+          <w:sz w:val="24"/>
+          <w:szCs w:val="24"/>
+        </w:rPr>
+        <w:t>)</w:t>
       </w:r>
     </w:p>
     <w:p>
@@ -2613,14 +3129,36 @@
           <w:szCs w:val="24"/>
         </w:rPr>
       </w:pPr>
-      <w:r>
-        <w:rPr>
-          <w:b/>
-          <w:bCs/>
-          <w:sz w:val="24"/>
-          <w:szCs w:val="24"/>
-        </w:rPr>
-        <w:t>edit()</w:t>
+      <w:proofErr w:type="spellStart"/>
+      <w:proofErr w:type="gramStart"/>
+      <w:r>
+        <w:rPr>
+          <w:b/>
+          <w:bCs/>
+          <w:sz w:val="24"/>
+          <w:szCs w:val="24"/>
+        </w:rPr>
+        <w:t>edit</w:t>
+      </w:r>
+      <w:proofErr w:type="spellEnd"/>
+      <w:r>
+        <w:rPr>
+          <w:b/>
+          <w:bCs/>
+          <w:sz w:val="24"/>
+          <w:szCs w:val="24"/>
+        </w:rPr>
+        <w:t>(</w:t>
+      </w:r>
+      <w:proofErr w:type="gramEnd"/>
+      <w:r>
+        <w:rPr>
+          <w:b/>
+          <w:bCs/>
+          <w:sz w:val="24"/>
+          <w:szCs w:val="24"/>
+        </w:rPr>
+        <w:t>)</w:t>
       </w:r>
     </w:p>
     <w:p>
@@ -2637,14 +3175,36 @@
           <w:szCs w:val="24"/>
         </w:rPr>
       </w:pPr>
-      <w:r>
-        <w:rPr>
-          <w:b/>
-          <w:bCs/>
-          <w:sz w:val="24"/>
-          <w:szCs w:val="24"/>
-        </w:rPr>
-        <w:t>update()</w:t>
+      <w:proofErr w:type="spellStart"/>
+      <w:proofErr w:type="gramStart"/>
+      <w:r>
+        <w:rPr>
+          <w:b/>
+          <w:bCs/>
+          <w:sz w:val="24"/>
+          <w:szCs w:val="24"/>
+        </w:rPr>
+        <w:t>update</w:t>
+      </w:r>
+      <w:proofErr w:type="spellEnd"/>
+      <w:r>
+        <w:rPr>
+          <w:b/>
+          <w:bCs/>
+          <w:sz w:val="24"/>
+          <w:szCs w:val="24"/>
+        </w:rPr>
+        <w:t>(</w:t>
+      </w:r>
+      <w:proofErr w:type="gramEnd"/>
+      <w:r>
+        <w:rPr>
+          <w:b/>
+          <w:bCs/>
+          <w:sz w:val="24"/>
+          <w:szCs w:val="24"/>
+        </w:rPr>
+        <w:t>)</w:t>
       </w:r>
     </w:p>
     <w:p>
@@ -2661,33 +3221,75 @@
           <w:szCs w:val="24"/>
         </w:rPr>
       </w:pPr>
-      <w:r>
-        <w:rPr>
-          <w:b/>
-          <w:bCs/>
-          <w:sz w:val="24"/>
-          <w:szCs w:val="24"/>
-        </w:rPr>
-        <w:t>destroy()</w:t>
-      </w:r>
-    </w:p>
-    <w:p>
-      <w:pPr>
-        <w:rPr>
-          <w:b/>
-          <w:bCs/>
-          <w:sz w:val="24"/>
-          <w:szCs w:val="24"/>
-        </w:rPr>
-      </w:pPr>
-      <w:r>
-        <w:rPr>
-          <w:b/>
-          <w:bCs/>
-          <w:sz w:val="24"/>
-          <w:szCs w:val="24"/>
-        </w:rPr>
-        <w:t>Ruta resource que utiliza los métodos definidos por Laravel</w:t>
+      <w:proofErr w:type="spellStart"/>
+      <w:proofErr w:type="gramStart"/>
+      <w:r>
+        <w:rPr>
+          <w:b/>
+          <w:bCs/>
+          <w:sz w:val="24"/>
+          <w:szCs w:val="24"/>
+        </w:rPr>
+        <w:t>destroy</w:t>
+      </w:r>
+      <w:proofErr w:type="spellEnd"/>
+      <w:r>
+        <w:rPr>
+          <w:b/>
+          <w:bCs/>
+          <w:sz w:val="24"/>
+          <w:szCs w:val="24"/>
+        </w:rPr>
+        <w:t>(</w:t>
+      </w:r>
+      <w:proofErr w:type="gramEnd"/>
+      <w:r>
+        <w:rPr>
+          <w:b/>
+          <w:bCs/>
+          <w:sz w:val="24"/>
+          <w:szCs w:val="24"/>
+        </w:rPr>
+        <w:t>)</w:t>
+      </w:r>
+    </w:p>
+    <w:p>
+      <w:pPr>
+        <w:rPr>
+          <w:b/>
+          <w:bCs/>
+          <w:sz w:val="24"/>
+          <w:szCs w:val="24"/>
+        </w:rPr>
+      </w:pPr>
+      <w:r>
+        <w:rPr>
+          <w:b/>
+          <w:bCs/>
+          <w:sz w:val="24"/>
+          <w:szCs w:val="24"/>
+        </w:rPr>
+        <w:t xml:space="preserve">Ruta </w:t>
+      </w:r>
+      <w:proofErr w:type="spellStart"/>
+      <w:r>
+        <w:rPr>
+          <w:b/>
+          <w:bCs/>
+          <w:sz w:val="24"/>
+          <w:szCs w:val="24"/>
+        </w:rPr>
+        <w:t>resource</w:t>
+      </w:r>
+      <w:proofErr w:type="spellEnd"/>
+      <w:r>
+        <w:rPr>
+          <w:b/>
+          <w:bCs/>
+          <w:sz w:val="24"/>
+          <w:szCs w:val="24"/>
+        </w:rPr>
+        <w:t xml:space="preserve"> que utiliza los métodos definidos por Laravel</w:t>
       </w:r>
     </w:p>
     <w:p>
@@ -2891,8 +3493,19 @@
           <w:szCs w:val="24"/>
         </w:rPr>
         <w:lastRenderedPageBreak/>
-        <w:t>Insertando un registro a la base de datos desde Tinker</w:t>
-      </w:r>
+        <w:t xml:space="preserve">Insertando un registro a la base de datos desde </w:t>
+      </w:r>
+      <w:proofErr w:type="spellStart"/>
+      <w:r>
+        <w:rPr>
+          <w:b/>
+          <w:bCs/>
+          <w:sz w:val="24"/>
+          <w:szCs w:val="24"/>
+        </w:rPr>
+        <w:t>Tinker</w:t>
+      </w:r>
+      <w:proofErr w:type="spellEnd"/>
     </w:p>
     <w:p>
       <w:pPr>
@@ -2968,8 +3581,39 @@
           <w:sz w:val="24"/>
           <w:szCs w:val="24"/>
         </w:rPr>
-        <w:t>Crear un acceso directo de la carpeta storage a la carpeta public</w:t>
-      </w:r>
+        <w:t xml:space="preserve">Crear un acceso directo de la carpeta </w:t>
+      </w:r>
+      <w:proofErr w:type="spellStart"/>
+      <w:r>
+        <w:rPr>
+          <w:b/>
+          <w:bCs/>
+          <w:sz w:val="24"/>
+          <w:szCs w:val="24"/>
+        </w:rPr>
+        <w:t>storage</w:t>
+      </w:r>
+      <w:proofErr w:type="spellEnd"/>
+      <w:r>
+        <w:rPr>
+          <w:b/>
+          <w:bCs/>
+          <w:sz w:val="24"/>
+          <w:szCs w:val="24"/>
+        </w:rPr>
+        <w:t xml:space="preserve"> a la carpeta </w:t>
+      </w:r>
+      <w:proofErr w:type="spellStart"/>
+      <w:r>
+        <w:rPr>
+          <w:b/>
+          <w:bCs/>
+          <w:sz w:val="24"/>
+          <w:szCs w:val="24"/>
+        </w:rPr>
+        <w:t>public</w:t>
+      </w:r>
+      <w:proofErr w:type="spellEnd"/>
     </w:p>
     <w:p>
       <w:pPr>
@@ -3041,7 +3685,27 @@
           <w:sz w:val="24"/>
           <w:szCs w:val="24"/>
         </w:rPr>
-        <w:t xml:space="preserve">Instalar Laravel Jetstream </w:t>
+        <w:t xml:space="preserve">Instalar Laravel </w:t>
+      </w:r>
+      <w:proofErr w:type="spellStart"/>
+      <w:r>
+        <w:rPr>
+          <w:b/>
+          <w:bCs/>
+          <w:sz w:val="24"/>
+          <w:szCs w:val="24"/>
+        </w:rPr>
+        <w:t>Jetstream</w:t>
+      </w:r>
+      <w:proofErr w:type="spellEnd"/>
+      <w:r>
+        <w:rPr>
+          <w:b/>
+          <w:bCs/>
+          <w:sz w:val="24"/>
+          <w:szCs w:val="24"/>
+        </w:rPr>
+        <w:t xml:space="preserve"> </w:t>
       </w:r>
     </w:p>
     <w:p>
@@ -3065,8 +3729,19 @@
           <w:sz w:val="24"/>
           <w:szCs w:val="24"/>
         </w:rPr>
-        <w:t>Primero instalar laravel</w:t>
-      </w:r>
+        <w:t xml:space="preserve">Primero instalar </w:t>
+      </w:r>
+      <w:proofErr w:type="spellStart"/>
+      <w:r>
+        <w:rPr>
+          <w:b/>
+          <w:bCs/>
+          <w:sz w:val="24"/>
+          <w:szCs w:val="24"/>
+        </w:rPr>
+        <w:t>laravel</w:t>
+      </w:r>
+      <w:proofErr w:type="spellEnd"/>
     </w:p>
     <w:p>
       <w:pPr>
@@ -3144,8 +3819,19 @@
           <w:sz w:val="24"/>
           <w:szCs w:val="24"/>
         </w:rPr>
-        <w:t>Instalar Jetstream</w:t>
-      </w:r>
+        <w:t xml:space="preserve">Instalar </w:t>
+      </w:r>
+      <w:proofErr w:type="spellStart"/>
+      <w:r>
+        <w:rPr>
+          <w:b/>
+          <w:bCs/>
+          <w:sz w:val="24"/>
+          <w:szCs w:val="24"/>
+        </w:rPr>
+        <w:t>Jetstream</w:t>
+      </w:r>
+      <w:proofErr w:type="spellEnd"/>
     </w:p>
     <w:p>
       <w:pPr>
@@ -3235,8 +3921,59 @@
           <w:szCs w:val="24"/>
         </w:rPr>
         <w:lastRenderedPageBreak/>
-        <w:t>Seleccionar con que queremos trabajar livewire o inertia, en este caso vamos a utilizar livewire</w:t>
-      </w:r>
+        <w:t xml:space="preserve">Seleccionar con que queremos trabajar </w:t>
+      </w:r>
+      <w:proofErr w:type="spellStart"/>
+      <w:r>
+        <w:rPr>
+          <w:b/>
+          <w:bCs/>
+          <w:sz w:val="24"/>
+          <w:szCs w:val="24"/>
+        </w:rPr>
+        <w:t>livewire</w:t>
+      </w:r>
+      <w:proofErr w:type="spellEnd"/>
+      <w:r>
+        <w:rPr>
+          <w:b/>
+          <w:bCs/>
+          <w:sz w:val="24"/>
+          <w:szCs w:val="24"/>
+        </w:rPr>
+        <w:t xml:space="preserve"> o </w:t>
+      </w:r>
+      <w:proofErr w:type="spellStart"/>
+      <w:r>
+        <w:rPr>
+          <w:b/>
+          <w:bCs/>
+          <w:sz w:val="24"/>
+          <w:szCs w:val="24"/>
+        </w:rPr>
+        <w:t>inertia</w:t>
+      </w:r>
+      <w:proofErr w:type="spellEnd"/>
+      <w:r>
+        <w:rPr>
+          <w:b/>
+          <w:bCs/>
+          <w:sz w:val="24"/>
+          <w:szCs w:val="24"/>
+        </w:rPr>
+        <w:t xml:space="preserve">, en este caso vamos a utilizar </w:t>
+      </w:r>
+      <w:proofErr w:type="spellStart"/>
+      <w:r>
+        <w:rPr>
+          <w:b/>
+          <w:bCs/>
+          <w:sz w:val="24"/>
+          <w:szCs w:val="24"/>
+        </w:rPr>
+        <w:t>livewire</w:t>
+      </w:r>
+      <w:proofErr w:type="spellEnd"/>
     </w:p>
     <w:p>
       <w:pPr>
@@ -3308,6 +4045,7 @@
           <w:lang w:val="en-US"/>
         </w:rPr>
       </w:pPr>
+      <w:proofErr w:type="spellStart"/>
       <w:r>
         <w:rPr>
           <w:b/>
@@ -3316,7 +4054,62 @@
           <w:szCs w:val="24"/>
           <w:lang w:val="en-US"/>
         </w:rPr>
-        <w:t>Ejecutar npm install &amp;&amp; npm run</w:t>
+        <w:t>Ejecutar</w:t>
+      </w:r>
+      <w:proofErr w:type="spellEnd"/>
+      <w:r>
+        <w:rPr>
+          <w:b/>
+          <w:bCs/>
+          <w:sz w:val="24"/>
+          <w:szCs w:val="24"/>
+          <w:lang w:val="en-US"/>
+        </w:rPr>
+        <w:t xml:space="preserve"> </w:t>
+      </w:r>
+      <w:proofErr w:type="spellStart"/>
+      <w:r>
+        <w:rPr>
+          <w:b/>
+          <w:bCs/>
+          <w:sz w:val="24"/>
+          <w:szCs w:val="24"/>
+          <w:lang w:val="en-US"/>
+        </w:rPr>
+        <w:t>npm</w:t>
+      </w:r>
+      <w:proofErr w:type="spellEnd"/>
+      <w:r>
+        <w:rPr>
+          <w:b/>
+          <w:bCs/>
+          <w:sz w:val="24"/>
+          <w:szCs w:val="24"/>
+          <w:lang w:val="en-US"/>
+        </w:rPr>
+        <w:t xml:space="preserve"> install &amp;&amp; </w:t>
+      </w:r>
+      <w:proofErr w:type="spellStart"/>
+      <w:r>
+        <w:rPr>
+          <w:b/>
+          <w:bCs/>
+          <w:sz w:val="24"/>
+          <w:szCs w:val="24"/>
+          <w:lang w:val="en-US"/>
+        </w:rPr>
+        <w:t>npm</w:t>
+      </w:r>
+      <w:proofErr w:type="spellEnd"/>
+      <w:r>
+        <w:rPr>
+          <w:b/>
+          <w:bCs/>
+          <w:sz w:val="24"/>
+          <w:szCs w:val="24"/>
+          <w:lang w:val="en-US"/>
+        </w:rPr>
+        <w:t xml:space="preserve"> run</w:t>
       </w:r>
       <w:r>
         <w:rPr>
@@ -3407,7 +4200,27 @@
           <w:sz w:val="24"/>
           <w:szCs w:val="24"/>
         </w:rPr>
-        <w:t xml:space="preserve">Por ultimo ejecutar la </w:t>
+        <w:t xml:space="preserve">Por </w:t>
+      </w:r>
+      <w:proofErr w:type="gramStart"/>
+      <w:r>
+        <w:rPr>
+          <w:b/>
+          <w:bCs/>
+          <w:sz w:val="24"/>
+          <w:szCs w:val="24"/>
+        </w:rPr>
+        <w:t>ultimo</w:t>
+      </w:r>
+      <w:proofErr w:type="gramEnd"/>
+      <w:r>
+        <w:rPr>
+          <w:b/>
+          <w:bCs/>
+          <w:sz w:val="24"/>
+          <w:szCs w:val="24"/>
+        </w:rPr>
+        <w:t xml:space="preserve"> ejecutar la </w:t>
       </w:r>
       <w:r>
         <w:rPr>
@@ -3584,8 +4397,39 @@
           <w:sz w:val="24"/>
           <w:szCs w:val="24"/>
         </w:rPr>
-        <w:t>Publicar los componentes de jetstream para modificarlos dentro del proyecto y no modificar los componentes dentro de la carpeta de vendor</w:t>
-      </w:r>
+        <w:t xml:space="preserve">Publicar los componentes de </w:t>
+      </w:r>
+      <w:proofErr w:type="spellStart"/>
+      <w:r>
+        <w:rPr>
+          <w:b/>
+          <w:bCs/>
+          <w:sz w:val="24"/>
+          <w:szCs w:val="24"/>
+        </w:rPr>
+        <w:t>jetstream</w:t>
+      </w:r>
+      <w:proofErr w:type="spellEnd"/>
+      <w:r>
+        <w:rPr>
+          <w:b/>
+          <w:bCs/>
+          <w:sz w:val="24"/>
+          <w:szCs w:val="24"/>
+        </w:rPr>
+        <w:t xml:space="preserve"> para modificarlos dentro del proyecto y no modificar los componentes dentro de la carpeta de </w:t>
+      </w:r>
+      <w:proofErr w:type="spellStart"/>
+      <w:r>
+        <w:rPr>
+          <w:b/>
+          <w:bCs/>
+          <w:sz w:val="24"/>
+          <w:szCs w:val="24"/>
+        </w:rPr>
+        <w:t>vendor</w:t>
+      </w:r>
+      <w:proofErr w:type="spellEnd"/>
     </w:p>
     <w:p>
       <w:pPr>
@@ -3918,7 +4762,87 @@
           <w:sz w:val="24"/>
           <w:szCs w:val="24"/>
         </w:rPr>
-        <w:t>En este caso profiles es la tabla que necesita de la tabla users, siguiendo con la convención de laravel la llave foránea se debe llamar user_id y la llave primaria de user id. Si no seguimos la convención el segundo parámetro que le debemos pasar es el nombre de la llave foránea y como tercer parámetro el nombre de la llave primaria.</w:t>
+        <w:t xml:space="preserve">En este caso </w:t>
+      </w:r>
+      <w:proofErr w:type="spellStart"/>
+      <w:r>
+        <w:rPr>
+          <w:sz w:val="24"/>
+          <w:szCs w:val="24"/>
+        </w:rPr>
+        <w:t>profiles</w:t>
+      </w:r>
+      <w:proofErr w:type="spellEnd"/>
+      <w:r>
+        <w:rPr>
+          <w:sz w:val="24"/>
+          <w:szCs w:val="24"/>
+        </w:rPr>
+        <w:t xml:space="preserve"> es la tabla que necesita de la tabla </w:t>
+      </w:r>
+      <w:proofErr w:type="spellStart"/>
+      <w:r>
+        <w:rPr>
+          <w:sz w:val="24"/>
+          <w:szCs w:val="24"/>
+        </w:rPr>
+        <w:t>users</w:t>
+      </w:r>
+      <w:proofErr w:type="spellEnd"/>
+      <w:r>
+        <w:rPr>
+          <w:sz w:val="24"/>
+          <w:szCs w:val="24"/>
+        </w:rPr>
+        <w:t xml:space="preserve">, siguiendo con la convención de </w:t>
+      </w:r>
+      <w:proofErr w:type="spellStart"/>
+      <w:r>
+        <w:rPr>
+          <w:sz w:val="24"/>
+          <w:szCs w:val="24"/>
+        </w:rPr>
+        <w:t>laravel</w:t>
+      </w:r>
+      <w:proofErr w:type="spellEnd"/>
+      <w:r>
+        <w:rPr>
+          <w:sz w:val="24"/>
+          <w:szCs w:val="24"/>
+        </w:rPr>
+        <w:t xml:space="preserve"> la llave foránea se debe llamar </w:t>
+      </w:r>
+      <w:proofErr w:type="spellStart"/>
+      <w:r>
+        <w:rPr>
+          <w:sz w:val="24"/>
+          <w:szCs w:val="24"/>
+        </w:rPr>
+        <w:t>user_id</w:t>
+      </w:r>
+      <w:proofErr w:type="spellEnd"/>
+      <w:r>
+        <w:rPr>
+          <w:sz w:val="24"/>
+          <w:szCs w:val="24"/>
+        </w:rPr>
+        <w:t xml:space="preserve"> y la llave primaria de </w:t>
+      </w:r>
+      <w:proofErr w:type="spellStart"/>
+      <w:r>
+        <w:rPr>
+          <w:sz w:val="24"/>
+          <w:szCs w:val="24"/>
+        </w:rPr>
+        <w:t>user</w:t>
+      </w:r>
+      <w:proofErr w:type="spellEnd"/>
+      <w:r>
+        <w:rPr>
+          <w:sz w:val="24"/>
+          <w:szCs w:val="24"/>
+        </w:rPr>
+        <w:t xml:space="preserve"> id. Si no seguimos la convención el segundo parámetro que le debemos pasar es el nombre de la llave foránea y como tercer parámetro el nombre de la llave primaria.</w:t>
       </w:r>
     </w:p>
     <w:p>
@@ -4287,8 +5211,19 @@
           <w:szCs w:val="24"/>
         </w:rPr>
         <w:lastRenderedPageBreak/>
-        <w:t>Probando la relación de muchos a muchos desde tinker</w:t>
-      </w:r>
+        <w:t xml:space="preserve">Probando la relación de muchos a muchos desde </w:t>
+      </w:r>
+      <w:proofErr w:type="spellStart"/>
+      <w:r>
+        <w:rPr>
+          <w:b/>
+          <w:bCs/>
+          <w:sz w:val="24"/>
+          <w:szCs w:val="24"/>
+        </w:rPr>
+        <w:t>tinker</w:t>
+      </w:r>
+      <w:proofErr w:type="spellEnd"/>
     </w:p>
     <w:p>
       <w:pPr>
@@ -4608,7 +5543,39 @@
           <w:sz w:val="24"/>
           <w:szCs w:val="24"/>
         </w:rPr>
-        <w:t>Por convención en laravel para nombrar la tabla pivot se utiliza el nombre de las tablas en singular y por orden alfabético primero va r y después u.</w:t>
+        <w:t xml:space="preserve">Por convención en </w:t>
+      </w:r>
+      <w:proofErr w:type="spellStart"/>
+      <w:r>
+        <w:rPr>
+          <w:sz w:val="24"/>
+          <w:szCs w:val="24"/>
+        </w:rPr>
+        <w:t>laravel</w:t>
+      </w:r>
+      <w:proofErr w:type="spellEnd"/>
+      <w:r>
+        <w:rPr>
+          <w:sz w:val="24"/>
+          <w:szCs w:val="24"/>
+        </w:rPr>
+        <w:t xml:space="preserve"> para nombrar la tabla </w:t>
+      </w:r>
+      <w:proofErr w:type="spellStart"/>
+      <w:r>
+        <w:rPr>
+          <w:sz w:val="24"/>
+          <w:szCs w:val="24"/>
+        </w:rPr>
+        <w:t>pivot</w:t>
+      </w:r>
+      <w:proofErr w:type="spellEnd"/>
+      <w:r>
+        <w:rPr>
+          <w:sz w:val="24"/>
+          <w:szCs w:val="24"/>
+        </w:rPr>
+        <w:t xml:space="preserve"> se utiliza el nombre de las tablas en singular y por orden alfabético primero va r y después u.</w:t>
       </w:r>
     </w:p>
     <w:p>
@@ -5434,8 +6401,19 @@
           <w:sz w:val="24"/>
           <w:szCs w:val="24"/>
         </w:rPr>
-        <w:t>Migración para la tabla taggables</w:t>
-      </w:r>
+        <w:t xml:space="preserve">Migración para la tabla </w:t>
+      </w:r>
+      <w:proofErr w:type="spellStart"/>
+      <w:r>
+        <w:rPr>
+          <w:b/>
+          <w:bCs/>
+          <w:sz w:val="24"/>
+          <w:szCs w:val="24"/>
+        </w:rPr>
+        <w:t>taggables</w:t>
+      </w:r>
+      <w:proofErr w:type="spellEnd"/>
     </w:p>
     <w:p>
       <w:pPr>
@@ -5517,7 +6495,55 @@
           <w:sz w:val="24"/>
           <w:szCs w:val="24"/>
         </w:rPr>
-        <w:t xml:space="preserve"> el taggable_id para guardar la clave primaria de post o video y en taggable_type se guarda la ruta del modelo que hace referencia por ejemplo ‘App\Models\Video’. </w:t>
+        <w:t xml:space="preserve"> el </w:t>
+      </w:r>
+      <w:proofErr w:type="spellStart"/>
+      <w:r>
+        <w:rPr>
+          <w:sz w:val="24"/>
+          <w:szCs w:val="24"/>
+        </w:rPr>
+        <w:t>taggable_id</w:t>
+      </w:r>
+      <w:proofErr w:type="spellEnd"/>
+      <w:r>
+        <w:rPr>
+          <w:sz w:val="24"/>
+          <w:szCs w:val="24"/>
+        </w:rPr>
+        <w:t xml:space="preserve"> para guardar la clave primaria de post o video y en </w:t>
+      </w:r>
+      <w:proofErr w:type="spellStart"/>
+      <w:r>
+        <w:rPr>
+          <w:sz w:val="24"/>
+          <w:szCs w:val="24"/>
+        </w:rPr>
+        <w:t>taggable_type</w:t>
+      </w:r>
+      <w:proofErr w:type="spellEnd"/>
+      <w:r>
+        <w:rPr>
+          <w:sz w:val="24"/>
+          <w:szCs w:val="24"/>
+        </w:rPr>
+        <w:t xml:space="preserve"> se guarda la ruta del modelo que hace referencia por ejemplo ‘App\</w:t>
+      </w:r>
+      <w:proofErr w:type="spellStart"/>
+      <w:r>
+        <w:rPr>
+          <w:sz w:val="24"/>
+          <w:szCs w:val="24"/>
+        </w:rPr>
+        <w:t>Models</w:t>
+      </w:r>
+      <w:proofErr w:type="spellEnd"/>
+      <w:r>
+        <w:rPr>
+          <w:sz w:val="24"/>
+          <w:szCs w:val="24"/>
+        </w:rPr>
+        <w:t xml:space="preserve">\Video’. </w:t>
       </w:r>
     </w:p>
     <w:p>
@@ -5557,7 +6583,47 @@
           <w:szCs w:val="24"/>
         </w:rPr>
         <w:lastRenderedPageBreak/>
-        <w:t xml:space="preserve">Errores con el acceso directo de storage a public </w:t>
+        <w:t xml:space="preserve">Errores con el acceso directo de </w:t>
+      </w:r>
+      <w:proofErr w:type="spellStart"/>
+      <w:r>
+        <w:rPr>
+          <w:b/>
+          <w:bCs/>
+          <w:sz w:val="24"/>
+          <w:szCs w:val="24"/>
+        </w:rPr>
+        <w:t>storage</w:t>
+      </w:r>
+      <w:proofErr w:type="spellEnd"/>
+      <w:r>
+        <w:rPr>
+          <w:b/>
+          <w:bCs/>
+          <w:sz w:val="24"/>
+          <w:szCs w:val="24"/>
+        </w:rPr>
+        <w:t xml:space="preserve"> a </w:t>
+      </w:r>
+      <w:proofErr w:type="spellStart"/>
+      <w:r>
+        <w:rPr>
+          <w:b/>
+          <w:bCs/>
+          <w:sz w:val="24"/>
+          <w:szCs w:val="24"/>
+        </w:rPr>
+        <w:t>public</w:t>
+      </w:r>
+      <w:proofErr w:type="spellEnd"/>
+      <w:r>
+        <w:rPr>
+          <w:b/>
+          <w:bCs/>
+          <w:sz w:val="24"/>
+          <w:szCs w:val="24"/>
+        </w:rPr>
+        <w:t xml:space="preserve"> </w:t>
       </w:r>
     </w:p>
     <w:p>
@@ -5718,8 +6784,42 @@
           <w:sz w:val="24"/>
           <w:szCs w:val="24"/>
         </w:rPr>
-        <w:t>Revisar en el archivo .env, el valor por defecto de FILESYSTEM_DRIVER, el valor de esta variable debe cambiar de local a public</w:t>
-      </w:r>
+        <w:t xml:space="preserve">Revisar en el </w:t>
+      </w:r>
+      <w:proofErr w:type="gramStart"/>
+      <w:r>
+        <w:rPr>
+          <w:sz w:val="24"/>
+          <w:szCs w:val="24"/>
+        </w:rPr>
+        <w:t>archivo .</w:t>
+      </w:r>
+      <w:proofErr w:type="spellStart"/>
+      <w:r>
+        <w:rPr>
+          <w:sz w:val="24"/>
+          <w:szCs w:val="24"/>
+        </w:rPr>
+        <w:t>env</w:t>
+      </w:r>
+      <w:proofErr w:type="spellEnd"/>
+      <w:proofErr w:type="gramEnd"/>
+      <w:r>
+        <w:rPr>
+          <w:sz w:val="24"/>
+          <w:szCs w:val="24"/>
+        </w:rPr>
+        <w:t xml:space="preserve">, el valor por defecto de FILESYSTEM_DRIVER, el valor de esta variable debe cambiar de local a </w:t>
+      </w:r>
+      <w:proofErr w:type="spellStart"/>
+      <w:r>
+        <w:rPr>
+          <w:sz w:val="24"/>
+          <w:szCs w:val="24"/>
+        </w:rPr>
+        <w:t>public</w:t>
+      </w:r>
+      <w:proofErr w:type="spellEnd"/>
     </w:p>
     <w:p>
       <w:pPr>
@@ -5955,22 +7055,43 @@
           <w:szCs w:val="24"/>
         </w:rPr>
         <w:lastRenderedPageBreak/>
-        <w:t>Crear un archivo Form-Request para validaciones complejas</w:t>
-      </w:r>
-    </w:p>
-    <w:p>
-      <w:pPr>
-        <w:rPr>
-          <w:b/>
-          <w:bCs/>
-          <w:sz w:val="24"/>
-          <w:szCs w:val="24"/>
-        </w:rPr>
-      </w:pPr>
-      <w:r>
-        <w:rPr>
-          <w:b/>
-          <w:bCs/>
+        <w:t xml:space="preserve">Crear un archivo </w:t>
+      </w:r>
+      <w:proofErr w:type="spellStart"/>
+      <w:r>
+        <w:rPr>
+          <w:b/>
+          <w:bCs/>
+          <w:sz w:val="24"/>
+          <w:szCs w:val="24"/>
+        </w:rPr>
+        <w:t>Form-Request</w:t>
+      </w:r>
+      <w:proofErr w:type="spellEnd"/>
+      <w:r>
+        <w:rPr>
+          <w:b/>
+          <w:bCs/>
+          <w:sz w:val="24"/>
+          <w:szCs w:val="24"/>
+        </w:rPr>
+        <w:t xml:space="preserve"> para validaciones complejas</w:t>
+      </w:r>
+    </w:p>
+    <w:p>
+      <w:pPr>
+        <w:rPr>
+          <w:b/>
+          <w:bCs/>
+          <w:sz w:val="24"/>
+          <w:szCs w:val="24"/>
+        </w:rPr>
+      </w:pPr>
+      <w:r>
+        <w:rPr>
+          <w:b/>
+          <w:bCs/>
+          <w:noProof/>
           <w:sz w:val="24"/>
           <w:szCs w:val="24"/>
         </w:rPr>
@@ -6023,33 +7144,123 @@
           <w:sz w:val="24"/>
           <w:szCs w:val="24"/>
         </w:rPr>
-        <w:t>Un form request es una clase que incluye dos métodos, authorize y rules</w:t>
-      </w:r>
-    </w:p>
-    <w:p>
-      <w:pPr>
-        <w:rPr>
-          <w:sz w:val="24"/>
-          <w:szCs w:val="24"/>
-        </w:rPr>
-      </w:pPr>
-      <w:r>
-        <w:rPr>
-          <w:sz w:val="24"/>
-          <w:szCs w:val="24"/>
-        </w:rPr>
-        <w:t>Authorize permite el acceso solo a ciertas secciones, solo a usuarios que cumplan ciertas condiciones, por ejemplo, tener el rol de administrador, el rol de bloggler, ect.</w:t>
-      </w:r>
-    </w:p>
-    <w:p>
-      <w:pPr>
-        <w:rPr>
-          <w:sz w:val="24"/>
-          <w:szCs w:val="24"/>
-        </w:rPr>
-      </w:pPr>
-      <w:r>
-        <w:rPr>
+        <w:t xml:space="preserve">Un </w:t>
+      </w:r>
+      <w:proofErr w:type="spellStart"/>
+      <w:r>
+        <w:rPr>
+          <w:sz w:val="24"/>
+          <w:szCs w:val="24"/>
+        </w:rPr>
+        <w:t>form</w:t>
+      </w:r>
+      <w:proofErr w:type="spellEnd"/>
+      <w:r>
+        <w:rPr>
+          <w:sz w:val="24"/>
+          <w:szCs w:val="24"/>
+        </w:rPr>
+        <w:t xml:space="preserve"> </w:t>
+      </w:r>
+      <w:proofErr w:type="spellStart"/>
+      <w:r>
+        <w:rPr>
+          <w:sz w:val="24"/>
+          <w:szCs w:val="24"/>
+        </w:rPr>
+        <w:t>request</w:t>
+      </w:r>
+      <w:proofErr w:type="spellEnd"/>
+      <w:r>
+        <w:rPr>
+          <w:sz w:val="24"/>
+          <w:szCs w:val="24"/>
+        </w:rPr>
+        <w:t xml:space="preserve"> es una clase que incluye dos métodos, </w:t>
+      </w:r>
+      <w:proofErr w:type="spellStart"/>
+      <w:r>
+        <w:rPr>
+          <w:sz w:val="24"/>
+          <w:szCs w:val="24"/>
+        </w:rPr>
+        <w:t>authorize</w:t>
+      </w:r>
+      <w:proofErr w:type="spellEnd"/>
+      <w:r>
+        <w:rPr>
+          <w:sz w:val="24"/>
+          <w:szCs w:val="24"/>
+        </w:rPr>
+        <w:t xml:space="preserve"> y rules</w:t>
+      </w:r>
+    </w:p>
+    <w:p>
+      <w:pPr>
+        <w:rPr>
+          <w:sz w:val="24"/>
+          <w:szCs w:val="24"/>
+        </w:rPr>
+      </w:pPr>
+      <w:proofErr w:type="spellStart"/>
+      <w:r>
+        <w:rPr>
+          <w:sz w:val="24"/>
+          <w:szCs w:val="24"/>
+        </w:rPr>
+        <w:t>Authorize</w:t>
+      </w:r>
+      <w:proofErr w:type="spellEnd"/>
+      <w:r>
+        <w:rPr>
+          <w:sz w:val="24"/>
+          <w:szCs w:val="24"/>
+        </w:rPr>
+        <w:t xml:space="preserve"> permite el acceso solo a ciertas secciones, solo a usuarios que cumplan ciertas condiciones, por ejemplo, tener el rol de administrador, el rol de </w:t>
+      </w:r>
+      <w:proofErr w:type="spellStart"/>
+      <w:r>
+        <w:rPr>
+          <w:sz w:val="24"/>
+          <w:szCs w:val="24"/>
+        </w:rPr>
+        <w:t>bloggler</w:t>
+      </w:r>
+      <w:proofErr w:type="spellEnd"/>
+      <w:r>
+        <w:rPr>
+          <w:sz w:val="24"/>
+          <w:szCs w:val="24"/>
+        </w:rPr>
+        <w:t xml:space="preserve">, </w:t>
+      </w:r>
+      <w:proofErr w:type="spellStart"/>
+      <w:r>
+        <w:rPr>
+          <w:sz w:val="24"/>
+          <w:szCs w:val="24"/>
+        </w:rPr>
+        <w:t>ect</w:t>
+      </w:r>
+      <w:proofErr w:type="spellEnd"/>
+      <w:r>
+        <w:rPr>
+          <w:sz w:val="24"/>
+          <w:szCs w:val="24"/>
+        </w:rPr>
+        <w:t>.</w:t>
+      </w:r>
+    </w:p>
+    <w:p>
+      <w:pPr>
+        <w:rPr>
+          <w:sz w:val="24"/>
+          <w:szCs w:val="24"/>
+        </w:rPr>
+      </w:pPr>
+      <w:r>
+        <w:rPr>
+          <w:noProof/>
           <w:sz w:val="24"/>
           <w:szCs w:val="24"/>
         </w:rPr>
@@ -6114,6 +7325,7 @@
       </w:pPr>
       <w:r>
         <w:rPr>
+          <w:noProof/>
           <w:sz w:val="24"/>
           <w:szCs w:val="24"/>
         </w:rPr>
@@ -6162,6 +7374,378 @@
           <w:szCs w:val="24"/>
         </w:rPr>
       </w:pPr>
+    </w:p>
+    <w:p>
+      <w:pPr>
+        <w:rPr>
+          <w:b/>
+          <w:bCs/>
+          <w:sz w:val="24"/>
+          <w:szCs w:val="24"/>
+        </w:rPr>
+      </w:pPr>
+      <w:proofErr w:type="spellStart"/>
+      <w:r>
+        <w:rPr>
+          <w:b/>
+          <w:bCs/>
+          <w:sz w:val="24"/>
+          <w:szCs w:val="24"/>
+        </w:rPr>
+        <w:t>Observers</w:t>
+      </w:r>
+      <w:proofErr w:type="spellEnd"/>
+      <w:r>
+        <w:rPr>
+          <w:b/>
+          <w:bCs/>
+          <w:sz w:val="24"/>
+          <w:szCs w:val="24"/>
+        </w:rPr>
+        <w:t xml:space="preserve"> </w:t>
+      </w:r>
+    </w:p>
+    <w:p>
+      <w:pPr>
+        <w:rPr>
+          <w:sz w:val="24"/>
+          <w:szCs w:val="24"/>
+        </w:rPr>
+      </w:pPr>
+      <w:r>
+        <w:rPr>
+          <w:sz w:val="24"/>
+          <w:szCs w:val="24"/>
+        </w:rPr>
+        <w:t xml:space="preserve">un </w:t>
+      </w:r>
+      <w:proofErr w:type="spellStart"/>
+      <w:r>
+        <w:rPr>
+          <w:sz w:val="24"/>
+          <w:szCs w:val="24"/>
+        </w:rPr>
+        <w:t>observers</w:t>
+      </w:r>
+      <w:proofErr w:type="spellEnd"/>
+      <w:r>
+        <w:rPr>
+          <w:sz w:val="24"/>
+          <w:szCs w:val="24"/>
+        </w:rPr>
+        <w:t xml:space="preserve"> es una clase que nos permite agrupar eventos, relacionados a un determinado modelo y estos eventos se van a ejecutar cada que se realice una acción relacionada al modelo</w:t>
+      </w:r>
+    </w:p>
+    <w:p>
+      <w:pPr>
+        <w:rPr>
+          <w:sz w:val="24"/>
+          <w:szCs w:val="24"/>
+        </w:rPr>
+      </w:pPr>
+      <w:r>
+        <w:rPr>
+          <w:sz w:val="24"/>
+          <w:szCs w:val="24"/>
+        </w:rPr>
+        <w:drawing>
+          <wp:inline distT="0" distB="0" distL="0" distR="0" wp14:anchorId="13FF135D" wp14:editId="79FDA341">
+            <wp:extent cx="5612130" cy="615950"/>
+            <wp:effectExtent l="0" t="0" r="7620" b="0"/>
+            <wp:docPr id="70" name="Imagen 70"/>
+            <wp:cNvGraphicFramePr>
+              <a:graphicFrameLocks xmlns:a="http://schemas.openxmlformats.org/drawingml/2006/main" noChangeAspect="1"/>
+            </wp:cNvGraphicFramePr>
+            <a:graphic xmlns:a="http://schemas.openxmlformats.org/drawingml/2006/main">
+              <a:graphicData uri="http://schemas.openxmlformats.org/drawingml/2006/picture">
+                <pic:pic xmlns:pic="http://schemas.openxmlformats.org/drawingml/2006/picture">
+                  <pic:nvPicPr>
+                    <pic:cNvPr id="1" name=""/>
+                    <pic:cNvPicPr/>
+                  </pic:nvPicPr>
+                  <pic:blipFill>
+                    <a:blip r:embed="rId74"/>
+                    <a:stretch>
+                      <a:fillRect/>
+                    </a:stretch>
+                  </pic:blipFill>
+                  <pic:spPr>
+                    <a:xfrm>
+                      <a:off x="0" y="0"/>
+                      <a:ext cx="5612130" cy="615950"/>
+                    </a:xfrm>
+                    <a:prstGeom prst="rect">
+                      <a:avLst/>
+                    </a:prstGeom>
+                  </pic:spPr>
+                </pic:pic>
+              </a:graphicData>
+            </a:graphic>
+          </wp:inline>
+        </w:drawing>
+      </w:r>
+    </w:p>
+    <w:p>
+      <w:pPr>
+        <w:rPr>
+          <w:sz w:val="24"/>
+          <w:szCs w:val="24"/>
+        </w:rPr>
+      </w:pPr>
+    </w:p>
+    <w:p>
+      <w:pPr>
+        <w:rPr>
+          <w:sz w:val="24"/>
+          <w:szCs w:val="24"/>
+        </w:rPr>
+      </w:pPr>
+      <w:r>
+        <w:rPr>
+          <w:sz w:val="24"/>
+          <w:szCs w:val="24"/>
+        </w:rPr>
+        <w:lastRenderedPageBreak/>
+        <w:drawing>
+          <wp:inline distT="0" distB="0" distL="0" distR="0" wp14:anchorId="4F0D5A7E" wp14:editId="382B9E57">
+            <wp:extent cx="5612130" cy="2328545"/>
+            <wp:effectExtent l="0" t="0" r="7620" b="0"/>
+            <wp:docPr id="71" name="Imagen 71"/>
+            <wp:cNvGraphicFramePr>
+              <a:graphicFrameLocks xmlns:a="http://schemas.openxmlformats.org/drawingml/2006/main" noChangeAspect="1"/>
+            </wp:cNvGraphicFramePr>
+            <a:graphic xmlns:a="http://schemas.openxmlformats.org/drawingml/2006/main">
+              <a:graphicData uri="http://schemas.openxmlformats.org/drawingml/2006/picture">
+                <pic:pic xmlns:pic="http://schemas.openxmlformats.org/drawingml/2006/picture">
+                  <pic:nvPicPr>
+                    <pic:cNvPr id="1" name=""/>
+                    <pic:cNvPicPr/>
+                  </pic:nvPicPr>
+                  <pic:blipFill>
+                    <a:blip r:embed="rId75"/>
+                    <a:stretch>
+                      <a:fillRect/>
+                    </a:stretch>
+                  </pic:blipFill>
+                  <pic:spPr>
+                    <a:xfrm>
+                      <a:off x="0" y="0"/>
+                      <a:ext cx="5612130" cy="2328545"/>
+                    </a:xfrm>
+                    <a:prstGeom prst="rect">
+                      <a:avLst/>
+                    </a:prstGeom>
+                  </pic:spPr>
+                </pic:pic>
+              </a:graphicData>
+            </a:graphic>
+          </wp:inline>
+        </w:drawing>
+      </w:r>
+    </w:p>
+    <w:p>
+      <w:pPr>
+        <w:rPr>
+          <w:sz w:val="24"/>
+          <w:szCs w:val="24"/>
+        </w:rPr>
+      </w:pPr>
+      <w:r>
+        <w:rPr>
+          <w:sz w:val="24"/>
+          <w:szCs w:val="24"/>
+        </w:rPr>
+        <w:t xml:space="preserve">Se tiene que importar el modelo y el </w:t>
+      </w:r>
+      <w:proofErr w:type="spellStart"/>
+      <w:r>
+        <w:rPr>
+          <w:sz w:val="24"/>
+          <w:szCs w:val="24"/>
+        </w:rPr>
+        <w:t>observer</w:t>
+      </w:r>
+      <w:proofErr w:type="spellEnd"/>
+      <w:r>
+        <w:rPr>
+          <w:sz w:val="24"/>
+          <w:szCs w:val="24"/>
+        </w:rPr>
+        <w:t xml:space="preserve"> en </w:t>
+      </w:r>
+      <w:proofErr w:type="spellStart"/>
+      <w:r>
+        <w:rPr>
+          <w:sz w:val="24"/>
+          <w:szCs w:val="24"/>
+        </w:rPr>
+        <w:t>EventServiceProvider</w:t>
+      </w:r>
+      <w:proofErr w:type="spellEnd"/>
+    </w:p>
+    <w:p>
+      <w:pPr>
+        <w:rPr>
+          <w:sz w:val="24"/>
+          <w:szCs w:val="24"/>
+        </w:rPr>
+      </w:pPr>
+    </w:p>
+    <w:p>
+      <w:pPr>
+        <w:rPr>
+          <w:sz w:val="24"/>
+          <w:szCs w:val="24"/>
+        </w:rPr>
+      </w:pPr>
+      <w:r>
+        <w:rPr>
+          <w:sz w:val="24"/>
+          <w:szCs w:val="24"/>
+        </w:rPr>
+        <w:drawing>
+          <wp:inline distT="0" distB="0" distL="0" distR="0" wp14:anchorId="53DAAAB2" wp14:editId="7815578E">
+            <wp:extent cx="5612130" cy="2546350"/>
+            <wp:effectExtent l="0" t="0" r="7620" b="6350"/>
+            <wp:docPr id="72" name="Imagen 72"/>
+            <wp:cNvGraphicFramePr>
+              <a:graphicFrameLocks xmlns:a="http://schemas.openxmlformats.org/drawingml/2006/main" noChangeAspect="1"/>
+            </wp:cNvGraphicFramePr>
+            <a:graphic xmlns:a="http://schemas.openxmlformats.org/drawingml/2006/main">
+              <a:graphicData uri="http://schemas.openxmlformats.org/drawingml/2006/picture">
+                <pic:pic xmlns:pic="http://schemas.openxmlformats.org/drawingml/2006/picture">
+                  <pic:nvPicPr>
+                    <pic:cNvPr id="1" name=""/>
+                    <pic:cNvPicPr/>
+                  </pic:nvPicPr>
+                  <pic:blipFill>
+                    <a:blip r:embed="rId76"/>
+                    <a:stretch>
+                      <a:fillRect/>
+                    </a:stretch>
+                  </pic:blipFill>
+                  <pic:spPr>
+                    <a:xfrm>
+                      <a:off x="0" y="0"/>
+                      <a:ext cx="5612130" cy="2546350"/>
+                    </a:xfrm>
+                    <a:prstGeom prst="rect">
+                      <a:avLst/>
+                    </a:prstGeom>
+                  </pic:spPr>
+                </pic:pic>
+              </a:graphicData>
+            </a:graphic>
+          </wp:inline>
+        </w:drawing>
+      </w:r>
+    </w:p>
+    <w:p>
+      <w:pPr>
+        <w:rPr>
+          <w:sz w:val="24"/>
+          <w:szCs w:val="24"/>
+        </w:rPr>
+      </w:pPr>
+      <w:r>
+        <w:rPr>
+          <w:sz w:val="24"/>
+          <w:szCs w:val="24"/>
+        </w:rPr>
+        <w:t xml:space="preserve">En el método </w:t>
+      </w:r>
+      <w:proofErr w:type="spellStart"/>
+      <w:r>
+        <w:rPr>
+          <w:sz w:val="24"/>
+          <w:szCs w:val="24"/>
+        </w:rPr>
+        <w:t>boot</w:t>
+      </w:r>
+      <w:proofErr w:type="spellEnd"/>
+      <w:r>
+        <w:rPr>
+          <w:sz w:val="24"/>
+          <w:szCs w:val="24"/>
+        </w:rPr>
+        <w:t xml:space="preserve"> se tiene que llamar el modelo con el observador</w:t>
+      </w:r>
+    </w:p>
+    <w:p>
+      <w:pPr>
+        <w:rPr>
+          <w:sz w:val="24"/>
+          <w:szCs w:val="24"/>
+        </w:rPr>
+      </w:pPr>
+    </w:p>
+    <w:p>
+      <w:pPr>
+        <w:rPr>
+          <w:sz w:val="24"/>
+          <w:szCs w:val="24"/>
+        </w:rPr>
+      </w:pPr>
+      <w:proofErr w:type="spellStart"/>
+      <w:r>
+        <w:rPr>
+          <w:b/>
+          <w:bCs/>
+          <w:sz w:val="24"/>
+          <w:szCs w:val="24"/>
+        </w:rPr>
+        <w:t>Policy</w:t>
+      </w:r>
+      <w:proofErr w:type="spellEnd"/>
+    </w:p>
+    <w:p>
+      <w:pPr>
+        <w:rPr>
+          <w:sz w:val="24"/>
+          <w:szCs w:val="24"/>
+        </w:rPr>
+      </w:pPr>
+      <w:r>
+        <w:rPr>
+          <w:sz w:val="24"/>
+          <w:szCs w:val="24"/>
+        </w:rPr>
+        <w:drawing>
+          <wp:inline distT="0" distB="0" distL="0" distR="0" wp14:anchorId="6A7B616F" wp14:editId="72A5D1EF">
+            <wp:extent cx="5612130" cy="719455"/>
+            <wp:effectExtent l="0" t="0" r="7620" b="4445"/>
+            <wp:docPr id="73" name="Imagen 73"/>
+            <wp:cNvGraphicFramePr>
+              <a:graphicFrameLocks xmlns:a="http://schemas.openxmlformats.org/drawingml/2006/main" noChangeAspect="1"/>
+            </wp:cNvGraphicFramePr>
+            <a:graphic xmlns:a="http://schemas.openxmlformats.org/drawingml/2006/main">
+              <a:graphicData uri="http://schemas.openxmlformats.org/drawingml/2006/picture">
+                <pic:pic xmlns:pic="http://schemas.openxmlformats.org/drawingml/2006/picture">
+                  <pic:nvPicPr>
+                    <pic:cNvPr id="1" name=""/>
+                    <pic:cNvPicPr/>
+                  </pic:nvPicPr>
+                  <pic:blipFill>
+                    <a:blip r:embed="rId77"/>
+                    <a:stretch>
+                      <a:fillRect/>
+                    </a:stretch>
+                  </pic:blipFill>
+                  <pic:spPr>
+                    <a:xfrm>
+                      <a:off x="0" y="0"/>
+                      <a:ext cx="5612130" cy="719455"/>
+                    </a:xfrm>
+                    <a:prstGeom prst="rect">
+                      <a:avLst/>
+                    </a:prstGeom>
+                  </pic:spPr>
+                </pic:pic>
+              </a:graphicData>
+            </a:graphic>
+          </wp:inline>
+        </w:drawing>
+      </w:r>
     </w:p>
     <w:p>
       <w:pPr>

</xml_diff>

<commit_message>
agregue secciones en Manual propio Curso - Laravel 8.docx, de las policies, observers, apis
</commit_message>
<xml_diff>
--- a/resources/Manual propio Curso - Laravel 8.docx
+++ b/resources/Manual propio Curso - Laravel 8.docx
@@ -7445,6 +7445,7 @@
       </w:pPr>
       <w:r>
         <w:rPr>
+          <w:noProof/>
           <w:sz w:val="24"/>
           <w:szCs w:val="24"/>
         </w:rPr>
@@ -7502,6 +7503,7 @@
       </w:pPr>
       <w:r>
         <w:rPr>
+          <w:noProof/>
           <w:sz w:val="24"/>
           <w:szCs w:val="24"/>
         </w:rPr>
@@ -7600,6 +7602,7 @@
       </w:pPr>
       <w:r>
         <w:rPr>
+          <w:noProof/>
           <w:sz w:val="24"/>
           <w:szCs w:val="24"/>
         </w:rPr>
@@ -7707,6 +7710,7 @@
       </w:pPr>
       <w:r>
         <w:rPr>
+          <w:noProof/>
           <w:sz w:val="24"/>
           <w:szCs w:val="24"/>
         </w:rPr>
@@ -7746,6 +7750,295 @@
           </wp:inline>
         </w:drawing>
       </w:r>
+    </w:p>
+    <w:p>
+      <w:pPr>
+        <w:rPr>
+          <w:sz w:val="24"/>
+          <w:szCs w:val="24"/>
+        </w:rPr>
+      </w:pPr>
+    </w:p>
+    <w:p>
+      <w:pPr>
+        <w:rPr>
+          <w:sz w:val="24"/>
+          <w:szCs w:val="24"/>
+        </w:rPr>
+      </w:pPr>
+    </w:p>
+    <w:p>
+      <w:pPr>
+        <w:rPr>
+          <w:sz w:val="24"/>
+          <w:szCs w:val="24"/>
+        </w:rPr>
+      </w:pPr>
+    </w:p>
+    <w:p>
+      <w:pPr>
+        <w:rPr>
+          <w:b/>
+          <w:bCs/>
+          <w:sz w:val="24"/>
+          <w:szCs w:val="24"/>
+        </w:rPr>
+      </w:pPr>
+      <w:r>
+        <w:rPr>
+          <w:b/>
+          <w:bCs/>
+          <w:sz w:val="24"/>
+          <w:szCs w:val="24"/>
+        </w:rPr>
+        <w:lastRenderedPageBreak/>
+        <w:t xml:space="preserve">Apis en Laravel </w:t>
+      </w:r>
+    </w:p>
+    <w:p>
+      <w:pPr>
+        <w:rPr>
+          <w:b/>
+          <w:bCs/>
+          <w:sz w:val="24"/>
+          <w:szCs w:val="24"/>
+        </w:rPr>
+      </w:pPr>
+      <w:r>
+        <w:rPr>
+          <w:b/>
+          <w:bCs/>
+          <w:noProof/>
+          <w:sz w:val="24"/>
+          <w:szCs w:val="24"/>
+        </w:rPr>
+        <w:drawing>
+          <wp:inline distT="0" distB="0" distL="0" distR="0" wp14:anchorId="39424D56" wp14:editId="752A5CDD">
+            <wp:extent cx="5612130" cy="615950"/>
+            <wp:effectExtent l="0" t="0" r="7620" b="0"/>
+            <wp:docPr id="74" name="Imagen 74"/>
+            <wp:cNvGraphicFramePr>
+              <a:graphicFrameLocks xmlns:a="http://schemas.openxmlformats.org/drawingml/2006/main" noChangeAspect="1"/>
+            </wp:cNvGraphicFramePr>
+            <a:graphic xmlns:a="http://schemas.openxmlformats.org/drawingml/2006/main">
+              <a:graphicData uri="http://schemas.openxmlformats.org/drawingml/2006/picture">
+                <pic:pic xmlns:pic="http://schemas.openxmlformats.org/drawingml/2006/picture">
+                  <pic:nvPicPr>
+                    <pic:cNvPr id="1" name=""/>
+                    <pic:cNvPicPr/>
+                  </pic:nvPicPr>
+                  <pic:blipFill>
+                    <a:blip r:embed="rId78"/>
+                    <a:stretch>
+                      <a:fillRect/>
+                    </a:stretch>
+                  </pic:blipFill>
+                  <pic:spPr>
+                    <a:xfrm>
+                      <a:off x="0" y="0"/>
+                      <a:ext cx="5612130" cy="615950"/>
+                    </a:xfrm>
+                    <a:prstGeom prst="rect">
+                      <a:avLst/>
+                    </a:prstGeom>
+                  </pic:spPr>
+                </pic:pic>
+              </a:graphicData>
+            </a:graphic>
+          </wp:inline>
+        </w:drawing>
+      </w:r>
+    </w:p>
+    <w:p>
+      <w:pPr>
+        <w:rPr>
+          <w:sz w:val="24"/>
+          <w:szCs w:val="24"/>
+        </w:rPr>
+      </w:pPr>
+      <w:r>
+        <w:rPr>
+          <w:sz w:val="24"/>
+          <w:szCs w:val="24"/>
+        </w:rPr>
+        <w:t xml:space="preserve">Creación de un </w:t>
+      </w:r>
+      <w:proofErr w:type="spellStart"/>
+      <w:r>
+        <w:rPr>
+          <w:sz w:val="24"/>
+          <w:szCs w:val="24"/>
+        </w:rPr>
+        <w:t>controller</w:t>
+      </w:r>
+      <w:proofErr w:type="spellEnd"/>
+      <w:r>
+        <w:rPr>
+          <w:sz w:val="24"/>
+          <w:szCs w:val="24"/>
+        </w:rPr>
+        <w:t xml:space="preserve"> api para el modelo </w:t>
+      </w:r>
+      <w:proofErr w:type="spellStart"/>
+      <w:r>
+        <w:rPr>
+          <w:sz w:val="24"/>
+          <w:szCs w:val="24"/>
+        </w:rPr>
+        <w:t>category</w:t>
+      </w:r>
+      <w:proofErr w:type="spellEnd"/>
+    </w:p>
+    <w:p>
+      <w:pPr>
+        <w:rPr>
+          <w:b/>
+          <w:bCs/>
+          <w:sz w:val="24"/>
+          <w:szCs w:val="24"/>
+        </w:rPr>
+      </w:pPr>
+      <w:r>
+        <w:rPr>
+          <w:b/>
+          <w:bCs/>
+          <w:sz w:val="24"/>
+          <w:szCs w:val="24"/>
+        </w:rPr>
+        <w:t>Creación de recursos</w:t>
+      </w:r>
+    </w:p>
+    <w:p>
+      <w:pPr>
+        <w:rPr>
+          <w:b/>
+          <w:bCs/>
+          <w:sz w:val="24"/>
+          <w:szCs w:val="24"/>
+        </w:rPr>
+      </w:pPr>
+      <w:r>
+        <w:rPr>
+          <w:b/>
+          <w:bCs/>
+          <w:sz w:val="24"/>
+          <w:szCs w:val="24"/>
+        </w:rPr>
+        <w:drawing>
+          <wp:inline distT="0" distB="0" distL="0" distR="0" wp14:anchorId="72477C56" wp14:editId="237CFFCE">
+            <wp:extent cx="5612130" cy="608965"/>
+            <wp:effectExtent l="0" t="0" r="7620" b="635"/>
+            <wp:docPr id="75" name="Imagen 75"/>
+            <wp:cNvGraphicFramePr>
+              <a:graphicFrameLocks xmlns:a="http://schemas.openxmlformats.org/drawingml/2006/main" noChangeAspect="1"/>
+            </wp:cNvGraphicFramePr>
+            <a:graphic xmlns:a="http://schemas.openxmlformats.org/drawingml/2006/main">
+              <a:graphicData uri="http://schemas.openxmlformats.org/drawingml/2006/picture">
+                <pic:pic xmlns:pic="http://schemas.openxmlformats.org/drawingml/2006/picture">
+                  <pic:nvPicPr>
+                    <pic:cNvPr id="1" name=""/>
+                    <pic:cNvPicPr/>
+                  </pic:nvPicPr>
+                  <pic:blipFill>
+                    <a:blip r:embed="rId79"/>
+                    <a:stretch>
+                      <a:fillRect/>
+                    </a:stretch>
+                  </pic:blipFill>
+                  <pic:spPr>
+                    <a:xfrm>
+                      <a:off x="0" y="0"/>
+                      <a:ext cx="5612130" cy="608965"/>
+                    </a:xfrm>
+                    <a:prstGeom prst="rect">
+                      <a:avLst/>
+                    </a:prstGeom>
+                  </pic:spPr>
+                </pic:pic>
+              </a:graphicData>
+            </a:graphic>
+          </wp:inline>
+        </w:drawing>
+      </w:r>
+    </w:p>
+    <w:p>
+      <w:pPr>
+        <w:rPr>
+          <w:b/>
+          <w:bCs/>
+          <w:sz w:val="24"/>
+          <w:szCs w:val="24"/>
+        </w:rPr>
+      </w:pPr>
+    </w:p>
+    <w:p>
+      <w:pPr>
+        <w:rPr>
+          <w:b/>
+          <w:bCs/>
+          <w:sz w:val="24"/>
+          <w:szCs w:val="24"/>
+        </w:rPr>
+      </w:pPr>
+      <w:proofErr w:type="spellStart"/>
+      <w:r>
+        <w:rPr>
+          <w:b/>
+          <w:bCs/>
+          <w:sz w:val="24"/>
+          <w:szCs w:val="24"/>
+        </w:rPr>
+        <w:t>Traits</w:t>
+      </w:r>
+      <w:proofErr w:type="spellEnd"/>
+      <w:r>
+        <w:rPr>
+          <w:b/>
+          <w:bCs/>
+          <w:sz w:val="24"/>
+          <w:szCs w:val="24"/>
+        </w:rPr>
+        <w:t xml:space="preserve"> de PHP</w:t>
+      </w:r>
+    </w:p>
+    <w:p>
+      <w:pPr>
+        <w:rPr>
+          <w:sz w:val="24"/>
+          <w:szCs w:val="24"/>
+        </w:rPr>
+      </w:pPr>
+      <w:r>
+        <w:rPr>
+          <w:sz w:val="24"/>
+          <w:szCs w:val="24"/>
+        </w:rPr>
+        <w:t xml:space="preserve">Los </w:t>
+      </w:r>
+      <w:proofErr w:type="spellStart"/>
+      <w:r>
+        <w:rPr>
+          <w:sz w:val="24"/>
+          <w:szCs w:val="24"/>
+        </w:rPr>
+        <w:t>traits</w:t>
+      </w:r>
+      <w:proofErr w:type="spellEnd"/>
+      <w:r>
+        <w:rPr>
+          <w:sz w:val="24"/>
+          <w:szCs w:val="24"/>
+        </w:rPr>
+        <w:t xml:space="preserve"> son clases abstractas que nos va poder permitir reutilizar código</w:t>
+      </w:r>
+    </w:p>
+    <w:p>
+      <w:pPr>
+        <w:rPr>
+          <w:sz w:val="24"/>
+          <w:szCs w:val="24"/>
+        </w:rPr>
+      </w:pPr>
     </w:p>
     <w:p>
       <w:pPr>

</xml_diff>

<commit_message>
agregue información de las policies o politicas
</commit_message>
<xml_diff>
--- a/resources/Manual propio Curso - Laravel 8.docx
+++ b/resources/Manual propio Curso - Laravel 8.docx
@@ -2968,7 +2968,6 @@
         </w:rPr>
       </w:pPr>
       <w:proofErr w:type="spellStart"/>
-      <w:proofErr w:type="gramStart"/>
       <w:r>
         <w:rPr>
           <w:b/>
@@ -2986,17 +2985,7 @@
           <w:sz w:val="24"/>
           <w:szCs w:val="24"/>
         </w:rPr>
-        <w:t>(</w:t>
-      </w:r>
-      <w:proofErr w:type="gramEnd"/>
-      <w:r>
-        <w:rPr>
-          <w:b/>
-          <w:bCs/>
-          <w:sz w:val="24"/>
-          <w:szCs w:val="24"/>
-        </w:rPr>
-        <w:t>)</w:t>
+        <w:t>()</w:t>
       </w:r>
     </w:p>
     <w:p>
@@ -3014,7 +3003,6 @@
         </w:rPr>
       </w:pPr>
       <w:proofErr w:type="spellStart"/>
-      <w:proofErr w:type="gramStart"/>
       <w:r>
         <w:rPr>
           <w:b/>
@@ -3032,17 +3020,7 @@
           <w:sz w:val="24"/>
           <w:szCs w:val="24"/>
         </w:rPr>
-        <w:t>(</w:t>
-      </w:r>
-      <w:proofErr w:type="gramEnd"/>
-      <w:r>
-        <w:rPr>
-          <w:b/>
-          <w:bCs/>
-          <w:sz w:val="24"/>
-          <w:szCs w:val="24"/>
-        </w:rPr>
-        <w:t>)</w:t>
+        <w:t>()</w:t>
       </w:r>
     </w:p>
     <w:p>
@@ -3059,25 +3037,14 @@
           <w:szCs w:val="24"/>
         </w:rPr>
       </w:pPr>
-      <w:proofErr w:type="gramStart"/>
-      <w:r>
-        <w:rPr>
-          <w:b/>
-          <w:bCs/>
-          <w:sz w:val="24"/>
-          <w:szCs w:val="24"/>
-        </w:rPr>
-        <w:t>store(</w:t>
-      </w:r>
-      <w:proofErr w:type="gramEnd"/>
-      <w:r>
-        <w:rPr>
-          <w:b/>
-          <w:bCs/>
-          <w:sz w:val="24"/>
-          <w:szCs w:val="24"/>
-        </w:rPr>
-        <w:t>)</w:t>
+      <w:r>
+        <w:rPr>
+          <w:b/>
+          <w:bCs/>
+          <w:sz w:val="24"/>
+          <w:szCs w:val="24"/>
+        </w:rPr>
+        <w:t>store()</w:t>
       </w:r>
     </w:p>
     <w:p>
@@ -3094,25 +3061,14 @@
           <w:szCs w:val="24"/>
         </w:rPr>
       </w:pPr>
-      <w:proofErr w:type="gramStart"/>
-      <w:r>
-        <w:rPr>
-          <w:b/>
-          <w:bCs/>
-          <w:sz w:val="24"/>
-          <w:szCs w:val="24"/>
-        </w:rPr>
-        <w:t>show(</w:t>
-      </w:r>
-      <w:proofErr w:type="gramEnd"/>
-      <w:r>
-        <w:rPr>
-          <w:b/>
-          <w:bCs/>
-          <w:sz w:val="24"/>
-          <w:szCs w:val="24"/>
-        </w:rPr>
-        <w:t>)</w:t>
+      <w:r>
+        <w:rPr>
+          <w:b/>
+          <w:bCs/>
+          <w:sz w:val="24"/>
+          <w:szCs w:val="24"/>
+        </w:rPr>
+        <w:t>show()</w:t>
       </w:r>
     </w:p>
     <w:p>
@@ -3130,7 +3086,6 @@
         </w:rPr>
       </w:pPr>
       <w:proofErr w:type="spellStart"/>
-      <w:proofErr w:type="gramStart"/>
       <w:r>
         <w:rPr>
           <w:b/>
@@ -3148,17 +3103,7 @@
           <w:sz w:val="24"/>
           <w:szCs w:val="24"/>
         </w:rPr>
-        <w:t>(</w:t>
-      </w:r>
-      <w:proofErr w:type="gramEnd"/>
-      <w:r>
-        <w:rPr>
-          <w:b/>
-          <w:bCs/>
-          <w:sz w:val="24"/>
-          <w:szCs w:val="24"/>
-        </w:rPr>
-        <w:t>)</w:t>
+        <w:t>()</w:t>
       </w:r>
     </w:p>
     <w:p>
@@ -3176,7 +3121,6 @@
         </w:rPr>
       </w:pPr>
       <w:proofErr w:type="spellStart"/>
-      <w:proofErr w:type="gramStart"/>
       <w:r>
         <w:rPr>
           <w:b/>
@@ -3194,17 +3138,7 @@
           <w:sz w:val="24"/>
           <w:szCs w:val="24"/>
         </w:rPr>
-        <w:t>(</w:t>
-      </w:r>
-      <w:proofErr w:type="gramEnd"/>
-      <w:r>
-        <w:rPr>
-          <w:b/>
-          <w:bCs/>
-          <w:sz w:val="24"/>
-          <w:szCs w:val="24"/>
-        </w:rPr>
-        <w:t>)</w:t>
+        <w:t>()</w:t>
       </w:r>
     </w:p>
     <w:p>
@@ -3222,7 +3156,6 @@
         </w:rPr>
       </w:pPr>
       <w:proofErr w:type="spellStart"/>
-      <w:proofErr w:type="gramStart"/>
       <w:r>
         <w:rPr>
           <w:b/>
@@ -3240,17 +3173,7 @@
           <w:sz w:val="24"/>
           <w:szCs w:val="24"/>
         </w:rPr>
-        <w:t>(</w:t>
-      </w:r>
-      <w:proofErr w:type="gramEnd"/>
-      <w:r>
-        <w:rPr>
-          <w:b/>
-          <w:bCs/>
-          <w:sz w:val="24"/>
-          <w:szCs w:val="24"/>
-        </w:rPr>
-        <w:t>)</w:t>
+        <w:t>()</w:t>
       </w:r>
     </w:p>
     <w:p>
@@ -4200,27 +4123,7 @@
           <w:sz w:val="24"/>
           <w:szCs w:val="24"/>
         </w:rPr>
-        <w:t xml:space="preserve">Por </w:t>
-      </w:r>
-      <w:proofErr w:type="gramStart"/>
-      <w:r>
-        <w:rPr>
-          <w:b/>
-          <w:bCs/>
-          <w:sz w:val="24"/>
-          <w:szCs w:val="24"/>
-        </w:rPr>
-        <w:t>ultimo</w:t>
-      </w:r>
-      <w:proofErr w:type="gramEnd"/>
-      <w:r>
-        <w:rPr>
-          <w:b/>
-          <w:bCs/>
-          <w:sz w:val="24"/>
-          <w:szCs w:val="24"/>
-        </w:rPr>
-        <w:t xml:space="preserve"> ejecutar la </w:t>
+        <w:t xml:space="preserve">Por ultimo ejecutar la </w:t>
       </w:r>
       <w:r>
         <w:rPr>
@@ -6784,15 +6687,7 @@
           <w:sz w:val="24"/>
           <w:szCs w:val="24"/>
         </w:rPr>
-        <w:t xml:space="preserve">Revisar en el </w:t>
-      </w:r>
-      <w:proofErr w:type="gramStart"/>
-      <w:r>
-        <w:rPr>
-          <w:sz w:val="24"/>
-          <w:szCs w:val="24"/>
-        </w:rPr>
-        <w:t>archivo .</w:t>
+        <w:t>Revisar en el archivo .</w:t>
       </w:r>
       <w:proofErr w:type="spellStart"/>
       <w:r>
@@ -6803,7 +6698,6 @@
         <w:t>env</w:t>
       </w:r>
       <w:proofErr w:type="spellEnd"/>
-      <w:proofErr w:type="gramEnd"/>
       <w:r>
         <w:rPr>
           <w:sz w:val="24"/>
@@ -7425,7 +7319,7 @@
           <w:sz w:val="24"/>
           <w:szCs w:val="24"/>
         </w:rPr>
-        <w:t>observers</w:t>
+        <w:t>observer</w:t>
       </w:r>
       <w:proofErr w:type="spellEnd"/>
       <w:r>
@@ -7685,6 +7579,8 @@
     <w:p>
       <w:pPr>
         <w:rPr>
+          <w:b/>
+          <w:bCs/>
           <w:sz w:val="24"/>
           <w:szCs w:val="24"/>
         </w:rPr>
@@ -7700,6 +7596,37 @@
         <w:t>Policy</w:t>
       </w:r>
       <w:proofErr w:type="spellEnd"/>
+    </w:p>
+    <w:p>
+      <w:pPr>
+        <w:rPr>
+          <w:sz w:val="24"/>
+          <w:szCs w:val="24"/>
+        </w:rPr>
+      </w:pPr>
+      <w:r>
+        <w:rPr>
+          <w:sz w:val="24"/>
+          <w:szCs w:val="24"/>
+        </w:rPr>
+        <w:t xml:space="preserve">Las </w:t>
+      </w:r>
+      <w:proofErr w:type="spellStart"/>
+      <w:r>
+        <w:rPr>
+          <w:sz w:val="24"/>
+          <w:szCs w:val="24"/>
+        </w:rPr>
+        <w:t>policies</w:t>
+      </w:r>
+      <w:proofErr w:type="spellEnd"/>
+      <w:r>
+        <w:rPr>
+          <w:sz w:val="24"/>
+          <w:szCs w:val="24"/>
+        </w:rPr>
+        <w:t xml:space="preserve"> o políticas son clases que organizan la lógica de autorización entorno a un modelo o recurso en particular</w:t>
+      </w:r>
     </w:p>
     <w:p>
       <w:pPr>
@@ -7791,7 +7718,6 @@
           <w:sz w:val="24"/>
           <w:szCs w:val="24"/>
         </w:rPr>
-        <w:lastRenderedPageBreak/>
         <w:t xml:space="preserve">Apis en Laravel </w:t>
       </w:r>
     </w:p>
@@ -7921,6 +7847,7 @@
         <w:rPr>
           <w:b/>
           <w:bCs/>
+          <w:noProof/>
           <w:sz w:val="24"/>
           <w:szCs w:val="24"/>
         </w:rPr>

</xml_diff>